<commit_message>
added coordinator to design and implementation
</commit_message>
<xml_diff>
--- a/Documentation.docx
+++ b/Documentation.docx
@@ -10,6 +10,7 @@
           <w:bCs/>
           <w:sz w:val="32"/>
           <w:szCs w:val="32"/>
+          <w:lang w:val="en-US"/>
         </w:rPr>
       </w:pPr>
       <w:r>
@@ -18,6 +19,7 @@
           <w:bCs/>
           <w:sz w:val="32"/>
           <w:szCs w:val="32"/>
+          <w:lang w:val="en-US"/>
         </w:rPr>
         <w:t>Cloud Storage System</w:t>
       </w:r>
@@ -25,14 +27,23 @@
     <w:p>
       <w:pPr>
         <w:jc w:val="center"/>
-      </w:pPr>
-      <w:r>
+        <w:rPr>
+          <w:lang w:val="en-US"/>
+        </w:rPr>
+      </w:pPr>
+      <w:r>
+        <w:rPr>
+          <w:lang w:val="en-US"/>
+        </w:rPr>
         <w:t>Dworschak Richard 1200121</w:t>
       </w:r>
     </w:p>
     <w:p>
       <w:pPr>
         <w:jc w:val="center"/>
+        <w:rPr>
+          <w:lang w:val="en-US"/>
+        </w:rPr>
       </w:pPr>
     </w:p>
     <w:p>
@@ -43,6 +54,7 @@
           <w:sz w:val="24"/>
           <w:szCs w:val="24"/>
           <w:u w:val="single"/>
+          <w:lang w:val="en-US"/>
         </w:rPr>
       </w:pPr>
       <w:r>
@@ -52,6 +64,7 @@
           <w:sz w:val="28"/>
           <w:szCs w:val="28"/>
           <w:u w:val="single"/>
+          <w:lang w:val="en-US"/>
         </w:rPr>
         <w:t>Architecture</w:t>
       </w:r>
@@ -62,6 +75,7 @@
           <w:sz w:val="24"/>
           <w:szCs w:val="24"/>
           <w:u w:val="single"/>
+          <w:lang w:val="en-US"/>
         </w:rPr>
         <w:t>:</w:t>
       </w:r>
@@ -410,6 +424,48 @@
           <w:lang w:val="en-GB"/>
         </w:rPr>
       </w:pPr>
+      <w:r>
+        <w:rPr>
+          <w:sz w:val="24"/>
+          <w:szCs w:val="24"/>
+          <w:lang w:val="en-GB"/>
+        </w:rPr>
+        <w:t xml:space="preserve">The coordinator is responsible for the hashing and the right handling and forwarding of the user input sent by the client. The coordinator knows the addresses of the workers and how many are currently on the ring as well. </w:t>
+      </w:r>
+    </w:p>
+    <w:p>
+      <w:pPr>
+        <w:rPr>
+          <w:sz w:val="24"/>
+          <w:szCs w:val="24"/>
+          <w:lang w:val="en-GB"/>
+        </w:rPr>
+      </w:pPr>
+      <w:r>
+        <w:rPr>
+          <w:sz w:val="24"/>
+          <w:szCs w:val="24"/>
+          <w:lang w:val="en-GB"/>
+        </w:rPr>
+        <w:t xml:space="preserve">All traffic goes through the coordinator and are sent depending on the request on different endpoints. There are 5 endpoints available: insert, delete, search range and getStatus. Each endpoint consumes multipart form data, hashes the key from the received data and forwards to the right address, which it computes with the hashing. </w:t>
+      </w:r>
+    </w:p>
+    <w:p>
+      <w:pPr>
+        <w:rPr>
+          <w:sz w:val="24"/>
+          <w:szCs w:val="24"/>
+          <w:lang w:val="en-GB"/>
+        </w:rPr>
+      </w:pPr>
+      <w:r>
+        <w:rPr>
+          <w:sz w:val="24"/>
+          <w:szCs w:val="24"/>
+          <w:lang w:val="en-GB"/>
+        </w:rPr>
+        <w:t>For the hashing the coordinator uses FNV Hashing, for a more detailed look check the Hashing section.</w:t>
+      </w:r>
     </w:p>
     <w:p>
       <w:pPr>
@@ -541,43 +597,7 @@
           <w:szCs w:val="24"/>
           <w:lang w:val="en-GB"/>
         </w:rPr>
-        <w:t xml:space="preserve">If you test single Methods the Client puts that into the file </w:t>
-      </w:r>
-      <w:proofErr w:type="spellStart"/>
-      <w:r>
-        <w:rPr>
-          <w:sz w:val="24"/>
-          <w:szCs w:val="24"/>
-          <w:lang w:val="en-GB"/>
-        </w:rPr>
-        <w:t>CSV_Timestamp</w:t>
-      </w:r>
-      <w:proofErr w:type="spellEnd"/>
-      <w:r>
-        <w:rPr>
-          <w:sz w:val="24"/>
-          <w:szCs w:val="24"/>
-          <w:lang w:val="en-GB"/>
-        </w:rPr>
-        <w:t>_&lt;</w:t>
-      </w:r>
-      <w:proofErr w:type="spellStart"/>
-      <w:r>
-        <w:rPr>
-          <w:sz w:val="24"/>
-          <w:szCs w:val="24"/>
-          <w:lang w:val="en-GB"/>
-        </w:rPr>
-        <w:t>currentTimeStamp</w:t>
-      </w:r>
-      <w:proofErr w:type="spellEnd"/>
-      <w:r>
-        <w:rPr>
-          <w:sz w:val="24"/>
-          <w:szCs w:val="24"/>
-          <w:lang w:val="en-GB"/>
-        </w:rPr>
-        <w:t>&gt; where the current Timestamp is when the main method is firstly called. With this we can have separate logs for multiple client restarts.</w:t>
+        <w:t>If you test single Methods the Client puts that into the file CSV_Timestamp_&lt;currentTimeStamp&gt; where the current Timestamp is when the main method is firstly called. With this we can have separate logs for multiple client restarts.</w:t>
       </w:r>
     </w:p>
     <w:p>
@@ -607,6 +627,7 @@
         <w:rPr>
           <w:lang w:val="en-GB"/>
         </w:rPr>
+        <w:lastRenderedPageBreak/>
         <w:br w:type="page"/>
       </w:r>
     </w:p>
@@ -731,29 +752,7 @@
           <w:szCs w:val="24"/>
           <w:lang w:val="en-GB" w:eastAsia="de-DE"/>
         </w:rPr>
-        <w:t xml:space="preserve">The Worker run as Docker Containers on </w:t>
-      </w:r>
-      <w:proofErr w:type="spellStart"/>
-      <w:r>
-        <w:rPr>
-          <w:rFonts w:eastAsia="Times New Roman" w:cstheme="minorHAnsi"/>
-          <w:color w:val="24292E"/>
-          <w:sz w:val="24"/>
-          <w:szCs w:val="24"/>
-          <w:lang w:val="en-GB" w:eastAsia="de-DE"/>
-        </w:rPr>
-        <w:t>seperate</w:t>
-      </w:r>
-      <w:proofErr w:type="spellEnd"/>
-      <w:r>
-        <w:rPr>
-          <w:rFonts w:eastAsia="Times New Roman" w:cstheme="minorHAnsi"/>
-          <w:color w:val="24292E"/>
-          <w:sz w:val="24"/>
-          <w:szCs w:val="24"/>
-          <w:lang w:val="en-GB" w:eastAsia="de-DE"/>
-        </w:rPr>
-        <w:t xml:space="preserve"> processes to simulate a distributed System. To start up the System you need to follow these Steps</w:t>
+        <w:t>The Worker run as Docker Containers on seperate processes to simulate a distributed System. To start up the System you need to follow these Steps</w:t>
       </w:r>
     </w:p>
     <w:p>
@@ -780,42 +779,8 @@
           <w:szCs w:val="24"/>
           <w:lang w:val="en-GB" w:eastAsia="de-DE"/>
         </w:rPr>
-        <w:t>Create a Network named "</w:t>
-      </w:r>
-      <w:proofErr w:type="spellStart"/>
-      <w:r>
-        <w:rPr>
-          <w:rFonts w:eastAsia="Times New Roman" w:cstheme="minorHAnsi"/>
-          <w:color w:val="24292E"/>
-          <w:sz w:val="24"/>
-          <w:szCs w:val="24"/>
-          <w:lang w:val="en-GB" w:eastAsia="de-DE"/>
-        </w:rPr>
-        <w:t>mainNet</w:t>
-      </w:r>
-      <w:proofErr w:type="spellEnd"/>
-      <w:r>
-        <w:rPr>
-          <w:rFonts w:eastAsia="Times New Roman" w:cstheme="minorHAnsi"/>
-          <w:color w:val="24292E"/>
-          <w:sz w:val="24"/>
-          <w:szCs w:val="24"/>
-          <w:lang w:val="en-GB" w:eastAsia="de-DE"/>
-        </w:rPr>
-        <w:t xml:space="preserve">" with docker network create </w:t>
-      </w:r>
-      <w:proofErr w:type="spellStart"/>
-      <w:r>
-        <w:rPr>
-          <w:rFonts w:eastAsia="Times New Roman" w:cstheme="minorHAnsi"/>
-          <w:color w:val="24292E"/>
-          <w:sz w:val="24"/>
-          <w:szCs w:val="24"/>
-          <w:lang w:val="en-GB" w:eastAsia="de-DE"/>
-        </w:rPr>
-        <w:t>mainNet</w:t>
-      </w:r>
-      <w:proofErr w:type="spellEnd"/>
+        <w:t>Create a Network named "mainNet" with docker network create mainNet</w:t>
+      </w:r>
     </w:p>
     <w:p>
       <w:pPr>
@@ -841,29 +806,7 @@
           <w:szCs w:val="24"/>
           <w:lang w:val="en-GB" w:eastAsia="de-DE"/>
         </w:rPr>
-        <w:t xml:space="preserve">You can </w:t>
-      </w:r>
-      <w:proofErr w:type="spellStart"/>
-      <w:r>
-        <w:rPr>
-          <w:rFonts w:eastAsia="Times New Roman" w:cstheme="minorHAnsi"/>
-          <w:color w:val="24292E"/>
-          <w:sz w:val="24"/>
-          <w:szCs w:val="24"/>
-          <w:lang w:val="en-GB" w:eastAsia="de-DE"/>
-        </w:rPr>
-        <w:t>startup</w:t>
-      </w:r>
-      <w:proofErr w:type="spellEnd"/>
-      <w:r>
-        <w:rPr>
-          <w:rFonts w:eastAsia="Times New Roman" w:cstheme="minorHAnsi"/>
-          <w:color w:val="24292E"/>
-          <w:sz w:val="24"/>
-          <w:szCs w:val="24"/>
-          <w:lang w:val="en-GB" w:eastAsia="de-DE"/>
-        </w:rPr>
-        <w:t xml:space="preserve"> individual docker images by:</w:t>
+        <w:t>You can startup individual docker images by:</w:t>
       </w:r>
     </w:p>
     <w:p>
@@ -917,29 +860,7 @@
           <w:szCs w:val="24"/>
           <w:lang w:val="en-GB" w:eastAsia="de-DE"/>
         </w:rPr>
-        <w:t xml:space="preserve">Create a volume with whatever you </w:t>
-      </w:r>
-      <w:proofErr w:type="spellStart"/>
-      <w:r>
-        <w:rPr>
-          <w:rFonts w:eastAsia="Times New Roman" w:cstheme="minorHAnsi"/>
-          <w:color w:val="24292E"/>
-          <w:sz w:val="24"/>
-          <w:szCs w:val="24"/>
-          <w:lang w:val="en-GB" w:eastAsia="de-DE"/>
-        </w:rPr>
-        <w:t>wanna</w:t>
-      </w:r>
-      <w:proofErr w:type="spellEnd"/>
-      <w:r>
-        <w:rPr>
-          <w:rFonts w:eastAsia="Times New Roman" w:cstheme="minorHAnsi"/>
-          <w:color w:val="24292E"/>
-          <w:sz w:val="24"/>
-          <w:szCs w:val="24"/>
-          <w:lang w:val="en-GB" w:eastAsia="de-DE"/>
-        </w:rPr>
-        <w:t xml:space="preserve"> call it (You can use the id in the name)</w:t>
+        <w:t>Create a volume with whatever you wanna call it (You can use the id in the name)</w:t>
       </w:r>
     </w:p>
     <w:p>
@@ -966,86 +887,8 @@
           <w:szCs w:val="24"/>
           <w:lang w:val="en-GB" w:eastAsia="de-DE"/>
         </w:rPr>
-        <w:t xml:space="preserve">Build the Docker Image with docker build -t </w:t>
-      </w:r>
-      <w:proofErr w:type="spellStart"/>
-      <w:r>
-        <w:rPr>
-          <w:rFonts w:eastAsia="Times New Roman" w:cstheme="minorHAnsi"/>
-          <w:color w:val="24292E"/>
-          <w:sz w:val="24"/>
-          <w:szCs w:val="24"/>
-          <w:lang w:val="en-GB" w:eastAsia="de-DE"/>
-        </w:rPr>
-        <w:t>RepoName</w:t>
-      </w:r>
-      <w:proofErr w:type="spellEnd"/>
-      <w:r>
-        <w:rPr>
-          <w:rFonts w:eastAsia="Times New Roman" w:cstheme="minorHAnsi"/>
-          <w:color w:val="24292E"/>
-          <w:sz w:val="24"/>
-          <w:szCs w:val="24"/>
-          <w:lang w:val="en-GB" w:eastAsia="de-DE"/>
-        </w:rPr>
-        <w:t xml:space="preserve"> directory (This can take </w:t>
-      </w:r>
-      <w:proofErr w:type="spellStart"/>
-      <w:r>
-        <w:rPr>
-          <w:rFonts w:eastAsia="Times New Roman" w:cstheme="minorHAnsi"/>
-          <w:color w:val="24292E"/>
-          <w:sz w:val="24"/>
-          <w:szCs w:val="24"/>
-          <w:lang w:val="en-GB" w:eastAsia="de-DE"/>
-        </w:rPr>
-        <w:t>awhile</w:t>
-      </w:r>
-      <w:proofErr w:type="spellEnd"/>
-      <w:r>
-        <w:rPr>
-          <w:rFonts w:eastAsia="Times New Roman" w:cstheme="minorHAnsi"/>
-          <w:color w:val="24292E"/>
-          <w:sz w:val="24"/>
-          <w:szCs w:val="24"/>
-          <w:lang w:val="en-GB" w:eastAsia="de-DE"/>
-        </w:rPr>
-        <w:t xml:space="preserve"> since its download the Maven </w:t>
-      </w:r>
-      <w:proofErr w:type="spellStart"/>
-      <w:r>
-        <w:rPr>
-          <w:rFonts w:eastAsia="Times New Roman" w:cstheme="minorHAnsi"/>
-          <w:color w:val="24292E"/>
-          <w:sz w:val="24"/>
-          <w:szCs w:val="24"/>
-          <w:lang w:val="en-GB" w:eastAsia="de-DE"/>
-        </w:rPr>
-        <w:t>Dependencys</w:t>
-      </w:r>
-      <w:proofErr w:type="spellEnd"/>
-      <w:r>
-        <w:rPr>
-          <w:rFonts w:eastAsia="Times New Roman" w:cstheme="minorHAnsi"/>
-          <w:color w:val="24292E"/>
-          <w:sz w:val="24"/>
-          <w:szCs w:val="24"/>
-          <w:lang w:val="en-GB" w:eastAsia="de-DE"/>
-        </w:rPr>
-        <w:t xml:space="preserve"> </w:t>
-      </w:r>
-      <w:proofErr w:type="spellStart"/>
-      <w:r>
-        <w:rPr>
-          <w:rFonts w:eastAsia="Times New Roman" w:cstheme="minorHAnsi"/>
-          <w:color w:val="24292E"/>
-          <w:sz w:val="24"/>
-          <w:szCs w:val="24"/>
-          <w:lang w:val="en-GB" w:eastAsia="de-DE"/>
-        </w:rPr>
-        <w:t>aswell</w:t>
-      </w:r>
-      <w:proofErr w:type="spellEnd"/>
+        <w:t>Build the Docker Image with docker build -t RepoName directory (This can take awhile since its download the Maven Dependencys aswell</w:t>
+      </w:r>
     </w:p>
     <w:p>
       <w:pPr>
@@ -1071,10 +914,13 @@
           <w:szCs w:val="24"/>
           <w:lang w:val="en-GB" w:eastAsia="de-DE"/>
         </w:rPr>
-        <w:t xml:space="preserve">Run the Docker file with docker run --rm -v </w:t>
-      </w:r>
-      <w:proofErr w:type="spellStart"/>
-      <w:r>
+        <w:t>Run the Docker file with docker run --rm -v Volume_name:/shared --name ContainerName --network mainNet -p external_port:8080 repoName</w:t>
+      </w:r>
+    </w:p>
+    <w:p>
+      <w:pPr>
+        <w:shd w:val="clear" w:color="auto" w:fill="FFFFFF"/>
+        <w:spacing w:after="100" w:afterAutospacing="1" w:line="240" w:lineRule="auto"/>
         <w:rPr>
           <w:rFonts w:eastAsia="Times New Roman" w:cstheme="minorHAnsi"/>
           <w:color w:val="24292E"/>
@@ -1082,9 +928,7 @@
           <w:szCs w:val="24"/>
           <w:lang w:val="en-GB" w:eastAsia="de-DE"/>
         </w:rPr>
-        <w:t>Volume_name</w:t>
-      </w:r>
-      <w:proofErr w:type="spellEnd"/>
+      </w:pPr>
       <w:r>
         <w:rPr>
           <w:rFonts w:eastAsia="Times New Roman" w:cstheme="minorHAnsi"/>
@@ -1093,10 +937,34 @@
           <w:szCs w:val="24"/>
           <w:lang w:val="en-GB" w:eastAsia="de-DE"/>
         </w:rPr>
-        <w:t xml:space="preserve">:/shared --name </w:t>
-      </w:r>
-      <w:proofErr w:type="spellStart"/>
-      <w:r>
+        <w:t>You can also use the Docker-compose file and start the containers. Before you use the docker compose you need to build the Worker and name the image worker. The docker-compose has 4 predefined Containers with volumes attached. The Volumes are created automatically if they not exist</w:t>
+      </w:r>
+    </w:p>
+    <w:p>
+      <w:pPr>
+        <w:rPr>
+          <w:rFonts w:cstheme="minorHAnsi"/>
+          <w:sz w:val="28"/>
+          <w:szCs w:val="28"/>
+          <w:u w:val="single"/>
+          <w:lang w:val="en-GB"/>
+        </w:rPr>
+      </w:pPr>
+      <w:r>
+        <w:rPr>
+          <w:rFonts w:cstheme="minorHAnsi"/>
+          <w:sz w:val="28"/>
+          <w:szCs w:val="28"/>
+          <w:u w:val="single"/>
+          <w:lang w:val="en-GB"/>
+        </w:rPr>
+        <w:t>Coordinator:</w:t>
+      </w:r>
+    </w:p>
+    <w:p>
+      <w:pPr>
+        <w:shd w:val="clear" w:color="auto" w:fill="FFFFFF"/>
+        <w:spacing w:after="100" w:afterAutospacing="1" w:line="240" w:lineRule="auto"/>
         <w:rPr>
           <w:rFonts w:eastAsia="Times New Roman" w:cstheme="minorHAnsi"/>
           <w:color w:val="24292E"/>
@@ -1104,190 +972,73 @@
           <w:szCs w:val="24"/>
           <w:lang w:val="en-GB" w:eastAsia="de-DE"/>
         </w:rPr>
-        <w:t>ContainerName</w:t>
-      </w:r>
-      <w:proofErr w:type="spellEnd"/>
-      <w:r>
-        <w:rPr>
-          <w:rFonts w:eastAsia="Times New Roman" w:cstheme="minorHAnsi"/>
+      </w:pPr>
+    </w:p>
+    <w:p>
+      <w:pPr>
+        <w:rPr>
+          <w:rFonts w:cstheme="minorHAnsi"/>
+          <w:sz w:val="28"/>
+          <w:szCs w:val="28"/>
+          <w:u w:val="single"/>
+          <w:lang w:val="en-GB"/>
+        </w:rPr>
+      </w:pPr>
+      <w:r>
+        <w:rPr>
+          <w:rFonts w:cstheme="minorHAnsi"/>
+          <w:sz w:val="28"/>
+          <w:szCs w:val="28"/>
+          <w:u w:val="single"/>
+          <w:lang w:val="en-GB"/>
+        </w:rPr>
+        <w:t>Client</w:t>
+      </w:r>
+      <w:r>
+        <w:rPr>
+          <w:rFonts w:cstheme="minorHAnsi"/>
+          <w:sz w:val="28"/>
+          <w:szCs w:val="28"/>
+          <w:u w:val="single"/>
+          <w:lang w:val="en-GB"/>
+        </w:rPr>
+        <w:t>:</w:t>
+      </w:r>
+    </w:p>
+    <w:p>
+      <w:pPr>
+        <w:rPr>
+          <w:rStyle w:val="Hervorhebung"/>
+          <w:rFonts w:cstheme="minorHAnsi"/>
           <w:color w:val="24292E"/>
           <w:sz w:val="24"/>
           <w:szCs w:val="24"/>
-          <w:lang w:val="en-GB" w:eastAsia="de-DE"/>
-        </w:rPr>
-        <w:t xml:space="preserve"> --network </w:t>
-      </w:r>
-      <w:proofErr w:type="spellStart"/>
-      <w:r>
-        <w:rPr>
-          <w:rFonts w:eastAsia="Times New Roman" w:cstheme="minorHAnsi"/>
+          <w:shd w:val="clear" w:color="auto" w:fill="FFFFFF"/>
+          <w:lang w:val="en-GB"/>
+        </w:rPr>
+      </w:pPr>
+      <w:r>
+        <w:rPr>
+          <w:rFonts w:cstheme="minorHAnsi"/>
           <w:color w:val="24292E"/>
           <w:sz w:val="24"/>
           <w:szCs w:val="24"/>
-          <w:lang w:val="en-GB" w:eastAsia="de-DE"/>
-        </w:rPr>
-        <w:t>mainNet</w:t>
-      </w:r>
-      <w:proofErr w:type="spellEnd"/>
-      <w:r>
-        <w:rPr>
-          <w:rFonts w:eastAsia="Times New Roman" w:cstheme="minorHAnsi"/>
+          <w:shd w:val="clear" w:color="auto" w:fill="FFFFFF"/>
+          <w:lang w:val="en-GB"/>
+        </w:rPr>
+        <w:t>The Client is a Maven build executable Jar in Command Line Move to the Client Folder and package the jar with </w:t>
+      </w:r>
+      <w:r>
+        <w:rPr>
+          <w:rStyle w:val="Hervorhebung"/>
+          <w:rFonts w:cstheme="minorHAnsi"/>
           <w:color w:val="24292E"/>
           <w:sz w:val="24"/>
           <w:szCs w:val="24"/>
-          <w:lang w:val="en-GB" w:eastAsia="de-DE"/>
-        </w:rPr>
-        <w:t xml:space="preserve"> -p external_port:8080 </w:t>
-      </w:r>
-      <w:proofErr w:type="spellStart"/>
-      <w:r>
-        <w:rPr>
-          <w:rFonts w:eastAsia="Times New Roman" w:cstheme="minorHAnsi"/>
-          <w:color w:val="24292E"/>
-          <w:sz w:val="24"/>
-          <w:szCs w:val="24"/>
-          <w:lang w:val="en-GB" w:eastAsia="de-DE"/>
-        </w:rPr>
-        <w:t>repoName</w:t>
-      </w:r>
-      <w:proofErr w:type="spellEnd"/>
-    </w:p>
-    <w:p>
-      <w:pPr>
-        <w:shd w:val="clear" w:color="auto" w:fill="FFFFFF"/>
-        <w:spacing w:after="100" w:afterAutospacing="1" w:line="240" w:lineRule="auto"/>
-        <w:rPr>
-          <w:rFonts w:eastAsia="Times New Roman" w:cstheme="minorHAnsi"/>
-          <w:color w:val="24292E"/>
-          <w:sz w:val="24"/>
-          <w:szCs w:val="24"/>
-          <w:lang w:val="en-GB" w:eastAsia="de-DE"/>
-        </w:rPr>
-      </w:pPr>
-      <w:r>
-        <w:rPr>
-          <w:rFonts w:eastAsia="Times New Roman" w:cstheme="minorHAnsi"/>
-          <w:color w:val="24292E"/>
-          <w:sz w:val="24"/>
-          <w:szCs w:val="24"/>
-          <w:lang w:val="en-GB" w:eastAsia="de-DE"/>
-        </w:rPr>
-        <w:t>You can also use the Docker-compose file and start the containers. Before you use the docker compose you need to build the Worker and name the image worker. The docker-compose has 4 predefined Containers with volumes attached. The Volumes are created automatically if they not exist</w:t>
-      </w:r>
-    </w:p>
-    <w:p>
-      <w:pPr>
-        <w:rPr>
-          <w:rFonts w:cstheme="minorHAnsi"/>
-          <w:sz w:val="28"/>
-          <w:szCs w:val="28"/>
-          <w:u w:val="single"/>
-          <w:lang w:val="en-GB"/>
-        </w:rPr>
-      </w:pPr>
-      <w:r>
-        <w:rPr>
-          <w:rFonts w:cstheme="minorHAnsi"/>
-          <w:sz w:val="28"/>
-          <w:szCs w:val="28"/>
-          <w:u w:val="single"/>
-          <w:lang w:val="en-GB"/>
-        </w:rPr>
-        <w:t>Coordinator:</w:t>
-      </w:r>
-    </w:p>
-    <w:p>
-      <w:pPr>
-        <w:shd w:val="clear" w:color="auto" w:fill="FFFFFF"/>
-        <w:spacing w:after="100" w:afterAutospacing="1" w:line="240" w:lineRule="auto"/>
-        <w:rPr>
-          <w:rFonts w:eastAsia="Times New Roman" w:cstheme="minorHAnsi"/>
-          <w:color w:val="24292E"/>
-          <w:sz w:val="24"/>
-          <w:szCs w:val="24"/>
-          <w:lang w:val="en-GB" w:eastAsia="de-DE"/>
-        </w:rPr>
-      </w:pPr>
-    </w:p>
-    <w:p>
-      <w:pPr>
-        <w:rPr>
-          <w:rFonts w:cstheme="minorHAnsi"/>
-          <w:sz w:val="28"/>
-          <w:szCs w:val="28"/>
-          <w:u w:val="single"/>
-          <w:lang w:val="en-GB"/>
-        </w:rPr>
-      </w:pPr>
-      <w:r>
-        <w:rPr>
-          <w:rFonts w:cstheme="minorHAnsi"/>
-          <w:sz w:val="28"/>
-          <w:szCs w:val="28"/>
-          <w:u w:val="single"/>
-          <w:lang w:val="en-GB"/>
-        </w:rPr>
-        <w:t>Client</w:t>
-      </w:r>
-      <w:r>
-        <w:rPr>
-          <w:rFonts w:cstheme="minorHAnsi"/>
-          <w:sz w:val="28"/>
-          <w:szCs w:val="28"/>
-          <w:u w:val="single"/>
-          <w:lang w:val="en-GB"/>
-        </w:rPr>
-        <w:t>:</w:t>
-      </w:r>
-    </w:p>
-    <w:p>
-      <w:pPr>
-        <w:rPr>
-          <w:rStyle w:val="Hervorhebung"/>
-          <w:rFonts w:cstheme="minorHAnsi"/>
-          <w:color w:val="24292E"/>
-          <w:sz w:val="24"/>
-          <w:szCs w:val="24"/>
           <w:shd w:val="clear" w:color="auto" w:fill="FFFFFF"/>
           <w:lang w:val="en-GB"/>
         </w:rPr>
-      </w:pPr>
-      <w:r>
-        <w:rPr>
-          <w:rFonts w:cstheme="minorHAnsi"/>
-          <w:color w:val="24292E"/>
-          <w:sz w:val="24"/>
-          <w:szCs w:val="24"/>
-          <w:shd w:val="clear" w:color="auto" w:fill="FFFFFF"/>
-          <w:lang w:val="en-GB"/>
-        </w:rPr>
-        <w:t>The Client is a Maven build executable Jar in Command Line Move to the Client Folder and package the jar with </w:t>
-      </w:r>
-      <w:proofErr w:type="spellStart"/>
-      <w:r>
-        <w:rPr>
-          <w:rStyle w:val="Hervorhebung"/>
-          <w:rFonts w:cstheme="minorHAnsi"/>
-          <w:color w:val="24292E"/>
-          <w:sz w:val="24"/>
-          <w:szCs w:val="24"/>
-          <w:shd w:val="clear" w:color="auto" w:fill="FFFFFF"/>
-          <w:lang w:val="en-GB"/>
-        </w:rPr>
-        <w:t>mvn</w:t>
-      </w:r>
-      <w:proofErr w:type="spellEnd"/>
-      <w:r>
-        <w:rPr>
-          <w:rStyle w:val="Hervorhebung"/>
-          <w:rFonts w:cstheme="minorHAnsi"/>
-          <w:color w:val="24292E"/>
-          <w:sz w:val="24"/>
-          <w:szCs w:val="24"/>
-          <w:shd w:val="clear" w:color="auto" w:fill="FFFFFF"/>
-          <w:lang w:val="en-GB"/>
-        </w:rPr>
-        <w:t xml:space="preserve"> clean package</w:t>
+        <w:t>mvn clean package</w:t>
       </w:r>
       <w:r>
         <w:rPr>
@@ -1373,21 +1124,7 @@
         <w:rPr>
           <w:lang w:val="en-GB"/>
         </w:rPr>
-        <w:t xml:space="preserve">After </w:t>
-      </w:r>
-      <w:proofErr w:type="spellStart"/>
-      <w:r>
-        <w:rPr>
-          <w:lang w:val="en-GB"/>
-        </w:rPr>
-        <w:t>Startup</w:t>
-      </w:r>
-      <w:proofErr w:type="spellEnd"/>
-      <w:r>
-        <w:rPr>
-          <w:lang w:val="en-GB"/>
-        </w:rPr>
-        <w:t xml:space="preserve"> you are presented with a Menu an what you can do with the Client to Test the System. Some of the Methods require additional user input which is separated with ENTER.</w:t>
+        <w:t>After Startup you are presented with a Menu an what you can do with the Client to Test the System. Some of the Methods require additional user input which is separated with ENTER.</w:t>
       </w:r>
     </w:p>
     <w:p>
@@ -1422,27 +1159,330 @@
         <w:rPr>
           <w:lang w:val="en-GB"/>
         </w:rPr>
-        <w:t xml:space="preserve">Imports the Netflix.csv which is located in </w:t>
-      </w:r>
-      <w:proofErr w:type="spellStart"/>
-      <w:r>
-        <w:rPr>
-          <w:lang w:val="en-GB"/>
-        </w:rPr>
-        <w:t>src</w:t>
-      </w:r>
-      <w:proofErr w:type="spellEnd"/>
-      <w:r>
-        <w:rPr>
-          <w:lang w:val="en-GB"/>
-        </w:rPr>
-        <w:t xml:space="preserve">/main/resources into the Client. Without that you cannot insert </w:t>
+        <w:t xml:space="preserve">Imports the Netflix.csv which is located in src/main/resources into the Client. Without that you cannot insert </w:t>
       </w:r>
       <w:r>
         <w:rPr>
           <w:lang w:val="en-GB"/>
         </w:rPr>
         <w:t xml:space="preserve">new Data to the Buckets. The Client saves all Records in an accessible Array. </w:t>
+      </w:r>
+    </w:p>
+    <w:p>
+      <w:pPr>
+        <w:rPr>
+          <w:lang w:val="en-GB"/>
+        </w:rPr>
+      </w:pPr>
+    </w:p>
+    <w:p>
+      <w:pPr>
+        <w:rPr>
+          <w:b/>
+          <w:bCs/>
+          <w:sz w:val="28"/>
+          <w:szCs w:val="28"/>
+          <w:u w:val="single"/>
+          <w:lang w:val="en-GB"/>
+        </w:rPr>
+      </w:pPr>
+      <w:r>
+        <w:rPr>
+          <w:b/>
+          <w:bCs/>
+          <w:sz w:val="28"/>
+          <w:szCs w:val="28"/>
+          <w:u w:val="single"/>
+          <w:lang w:val="en-GB"/>
+        </w:rPr>
+        <w:t>Implementation</w:t>
+      </w:r>
+    </w:p>
+    <w:p>
+      <w:pPr>
+        <w:rPr>
+          <w:b/>
+          <w:bCs/>
+          <w:sz w:val="28"/>
+          <w:szCs w:val="28"/>
+          <w:u w:val="single"/>
+          <w:lang w:val="en-GB"/>
+        </w:rPr>
+      </w:pPr>
+      <w:r>
+        <w:rPr>
+          <w:rFonts w:cstheme="minorHAnsi"/>
+          <w:sz w:val="28"/>
+          <w:szCs w:val="28"/>
+          <w:u w:val="single"/>
+          <w:lang w:val="en-GB"/>
+        </w:rPr>
+        <w:t>Worker</w:t>
+      </w:r>
+      <w:r>
+        <w:rPr>
+          <w:rFonts w:cstheme="minorHAnsi"/>
+          <w:sz w:val="28"/>
+          <w:szCs w:val="28"/>
+          <w:u w:val="single"/>
+          <w:lang w:val="en-GB"/>
+        </w:rPr>
+        <w:t>:</w:t>
+      </w:r>
+    </w:p>
+    <w:p>
+      <w:pPr>
+        <w:rPr>
+          <w:rFonts w:cstheme="minorHAnsi"/>
+          <w:sz w:val="28"/>
+          <w:szCs w:val="28"/>
+          <w:u w:val="single"/>
+          <w:lang w:val="en-GB"/>
+        </w:rPr>
+      </w:pPr>
+      <w:r>
+        <w:rPr>
+          <w:rFonts w:cstheme="minorHAnsi"/>
+          <w:sz w:val="28"/>
+          <w:szCs w:val="28"/>
+          <w:u w:val="single"/>
+          <w:lang w:val="en-GB"/>
+        </w:rPr>
+        <w:t>Coordinator</w:t>
+      </w:r>
+      <w:r>
+        <w:rPr>
+          <w:rFonts w:cstheme="minorHAnsi"/>
+          <w:sz w:val="28"/>
+          <w:szCs w:val="28"/>
+          <w:u w:val="single"/>
+          <w:lang w:val="en-GB"/>
+        </w:rPr>
+        <w:t>:</w:t>
+      </w:r>
+    </w:p>
+    <w:p>
+      <w:pPr>
+        <w:rPr>
+          <w:rFonts w:cstheme="minorHAnsi"/>
+          <w:sz w:val="24"/>
+          <w:szCs w:val="24"/>
+          <w:lang w:val="en-GB"/>
+        </w:rPr>
+      </w:pPr>
+      <w:r>
+        <w:rPr>
+          <w:rFonts w:cstheme="minorHAnsi"/>
+          <w:sz w:val="24"/>
+          <w:szCs w:val="24"/>
+          <w:lang w:val="en-GB"/>
+        </w:rPr>
+        <w:t xml:space="preserve">The coordinator was implemented with Java Spring Boot. It is defined as Spring Boot application and uses the RestController and RequestMapping for the RESTful communication. </w:t>
+      </w:r>
+    </w:p>
+    <w:p>
+      <w:pPr>
+        <w:rPr>
+          <w:rFonts w:cstheme="minorHAnsi"/>
+          <w:sz w:val="24"/>
+          <w:szCs w:val="24"/>
+          <w:u w:val="single"/>
+          <w:lang w:val="en-GB"/>
+        </w:rPr>
+      </w:pPr>
+      <w:r>
+        <w:rPr>
+          <w:rFonts w:cstheme="minorHAnsi"/>
+          <w:sz w:val="24"/>
+          <w:szCs w:val="24"/>
+          <w:u w:val="single"/>
+          <w:lang w:val="en-GB"/>
+        </w:rPr>
+        <w:t>Insert:</w:t>
+      </w:r>
+    </w:p>
+    <w:p>
+      <w:pPr>
+        <w:rPr>
+          <w:rFonts w:cstheme="minorHAnsi"/>
+          <w:sz w:val="24"/>
+          <w:szCs w:val="24"/>
+          <w:lang w:val="en-GB"/>
+        </w:rPr>
+      </w:pPr>
+      <w:r>
+        <w:rPr>
+          <w:rFonts w:cstheme="minorHAnsi"/>
+          <w:sz w:val="24"/>
+          <w:szCs w:val="24"/>
+          <w:lang w:val="en-GB"/>
+        </w:rPr>
+        <w:t xml:space="preserve">The insert function is mapped to /insert and consumes multipart/form-data. Its parameters are the two RequestParam strings k, for the key and jsonRaw for the receiving json. It computes the address with hashing and returns the response with the getResponse function, which builds again a </w:t>
+      </w:r>
+      <w:r>
+        <w:rPr>
+          <w:rFonts w:cstheme="minorHAnsi"/>
+          <w:sz w:val="24"/>
+          <w:szCs w:val="24"/>
+          <w:lang w:val="en-GB"/>
+        </w:rPr>
+        <w:t>multifile</w:t>
+      </w:r>
+      <w:r>
+        <w:rPr>
+          <w:rFonts w:cstheme="minorHAnsi"/>
+          <w:sz w:val="24"/>
+          <w:szCs w:val="24"/>
+          <w:lang w:val="en-GB"/>
+        </w:rPr>
+        <w:t xml:space="preserve"> and sends it to the right worker. </w:t>
+      </w:r>
+    </w:p>
+    <w:p>
+      <w:pPr>
+        <w:rPr>
+          <w:rFonts w:cstheme="minorHAnsi"/>
+          <w:sz w:val="24"/>
+          <w:szCs w:val="24"/>
+          <w:lang w:val="en-GB"/>
+        </w:rPr>
+      </w:pPr>
+      <w:r>
+        <w:rPr>
+          <w:rFonts w:cstheme="minorHAnsi"/>
+          <w:sz w:val="24"/>
+          <w:szCs w:val="24"/>
+          <w:u w:val="single"/>
+          <w:lang w:val="en-GB"/>
+        </w:rPr>
+        <w:t>Delete</w:t>
+      </w:r>
+      <w:r>
+        <w:rPr>
+          <w:rFonts w:cstheme="minorHAnsi"/>
+          <w:sz w:val="24"/>
+          <w:szCs w:val="24"/>
+          <w:lang w:val="en-GB"/>
+        </w:rPr>
+        <w:t>:</w:t>
+      </w:r>
+    </w:p>
+    <w:p>
+      <w:pPr>
+        <w:rPr>
+          <w:rFonts w:cstheme="minorHAnsi"/>
+          <w:sz w:val="24"/>
+          <w:szCs w:val="24"/>
+          <w:lang w:val="en-GB"/>
+        </w:rPr>
+      </w:pPr>
+      <w:r>
+        <w:rPr>
+          <w:rFonts w:cstheme="minorHAnsi"/>
+          <w:sz w:val="24"/>
+          <w:szCs w:val="24"/>
+          <w:lang w:val="en-GB"/>
+        </w:rPr>
+        <w:t>The delete function works very similar to the insert function. It is mapped to /delete and also consumes multipart/form-data. The only difference is that it receives just one RequestParam, string k, because for deletion we only need the key. The address and forwarding works the same as in insert.</w:t>
+      </w:r>
+    </w:p>
+    <w:p>
+      <w:pPr>
+        <w:rPr>
+          <w:rFonts w:cstheme="minorHAnsi"/>
+          <w:sz w:val="24"/>
+          <w:szCs w:val="24"/>
+          <w:u w:val="single"/>
+          <w:lang w:val="en-GB"/>
+        </w:rPr>
+      </w:pPr>
+      <w:r>
+        <w:rPr>
+          <w:rFonts w:cstheme="minorHAnsi"/>
+          <w:sz w:val="24"/>
+          <w:szCs w:val="24"/>
+          <w:u w:val="single"/>
+          <w:lang w:val="en-GB"/>
+        </w:rPr>
+        <w:t>Search:</w:t>
+      </w:r>
+    </w:p>
+    <w:p>
+      <w:pPr>
+        <w:rPr>
+          <w:rFonts w:cstheme="minorHAnsi"/>
+          <w:sz w:val="24"/>
+          <w:szCs w:val="24"/>
+          <w:lang w:val="en-GB"/>
+        </w:rPr>
+      </w:pPr>
+      <w:r>
+        <w:rPr>
+          <w:rFonts w:cstheme="minorHAnsi"/>
+          <w:sz w:val="24"/>
+          <w:szCs w:val="24"/>
+          <w:lang w:val="en-GB"/>
+        </w:rPr>
+        <w:t>It works pretty much the same as delete. It is mapped to /search and also consumes multipart/form-data.</w:t>
+      </w:r>
+    </w:p>
+    <w:p>
+      <w:pPr>
+        <w:rPr>
+          <w:rFonts w:cstheme="minorHAnsi"/>
+          <w:sz w:val="24"/>
+          <w:szCs w:val="24"/>
+          <w:lang w:val="en-GB"/>
+        </w:rPr>
+      </w:pPr>
+      <w:r>
+        <w:rPr>
+          <w:rFonts w:cstheme="minorHAnsi"/>
+          <w:sz w:val="24"/>
+          <w:szCs w:val="24"/>
+          <w:u w:val="single"/>
+          <w:lang w:val="en-GB"/>
+        </w:rPr>
+        <w:t>Range</w:t>
+      </w:r>
+      <w:r>
+        <w:rPr>
+          <w:rFonts w:cstheme="minorHAnsi"/>
+          <w:sz w:val="24"/>
+          <w:szCs w:val="24"/>
+          <w:lang w:val="en-GB"/>
+        </w:rPr>
+        <w:t>:</w:t>
+      </w:r>
+    </w:p>
+    <w:p>
+      <w:pPr>
+        <w:rPr>
+          <w:rFonts w:cstheme="minorHAnsi"/>
+          <w:sz w:val="24"/>
+          <w:szCs w:val="24"/>
+          <w:lang w:val="en-GB"/>
+        </w:rPr>
+      </w:pPr>
+    </w:p>
+    <w:p>
+      <w:pPr>
+        <w:rPr>
+          <w:rFonts w:cstheme="minorHAnsi"/>
+          <w:sz w:val="24"/>
+          <w:szCs w:val="24"/>
+          <w:lang w:val="en-GB"/>
+        </w:rPr>
+      </w:pPr>
+      <w:r>
+        <w:rPr>
+          <w:rFonts w:cstheme="minorHAnsi"/>
+          <w:sz w:val="28"/>
+          <w:szCs w:val="28"/>
+          <w:u w:val="single"/>
+          <w:lang w:val="en-GB"/>
+        </w:rPr>
+        <w:t>Client</w:t>
       </w:r>
       <w:bookmarkStart w:id="0" w:name="_GoBack"/>
       <w:bookmarkEnd w:id="0"/>
@@ -1711,7 +1751,7 @@
       </w:pPr>
     </w:pPrDefault>
   </w:docDefaults>
-  <w:latentStyles w:defLockedState="0" w:defUIPriority="99" w:defSemiHidden="0" w:defUnhideWhenUsed="0" w:defQFormat="0" w:count="377">
+  <w:latentStyles w:defLockedState="0" w:defUIPriority="99" w:defSemiHidden="0" w:defUnhideWhenUsed="0" w:defQFormat="0" w:count="376">
     <w:lsdException w:name="Normal" w:uiPriority="0" w:qFormat="1"/>
     <w:lsdException w:name="heading 1" w:uiPriority="9" w:qFormat="1"/>
     <w:lsdException w:name="heading 2" w:semiHidden="1" w:uiPriority="9" w:unhideWhenUsed="1" w:qFormat="1"/>
@@ -1817,6 +1857,7 @@
     <w:lsdException w:name="HTML Sample" w:semiHidden="1" w:unhideWhenUsed="1"/>
     <w:lsdException w:name="HTML Typewriter" w:semiHidden="1" w:unhideWhenUsed="1"/>
     <w:lsdException w:name="HTML Variable" w:semiHidden="1" w:unhideWhenUsed="1"/>
+    <w:lsdException w:name="Normal Table" w:semiHidden="1" w:unhideWhenUsed="1"/>
     <w:lsdException w:name="annotation subject" w:semiHidden="1" w:unhideWhenUsed="1"/>
     <w:lsdException w:name="No List" w:semiHidden="1" w:unhideWhenUsed="1"/>
     <w:lsdException w:name="Outline List 1" w:semiHidden="1" w:unhideWhenUsed="1"/>
@@ -1862,9 +1903,11 @@
     <w:lsdException w:name="Table Subtle 1" w:semiHidden="1" w:unhideWhenUsed="1"/>
     <w:lsdException w:name="Table Subtle 2" w:semiHidden="1" w:unhideWhenUsed="1"/>
     <w:lsdException w:name="Table Web 1" w:semiHidden="1" w:unhideWhenUsed="1"/>
+    <w:lsdException w:name="Table Web 2" w:semiHidden="1" w:unhideWhenUsed="1"/>
     <w:lsdException w:name="Table Web 3" w:semiHidden="1" w:unhideWhenUsed="1"/>
     <w:lsdException w:name="Balloon Text" w:semiHidden="1" w:unhideWhenUsed="1"/>
     <w:lsdException w:name="Table Grid" w:uiPriority="39"/>
+    <w:lsdException w:name="Table Theme" w:semiHidden="1" w:unhideWhenUsed="1"/>
     <w:lsdException w:name="Placeholder Text" w:semiHidden="1"/>
     <w:lsdException w:name="No Spacing" w:uiPriority="1" w:qFormat="1"/>
     <w:lsdException w:name="Light Shading" w:uiPriority="60"/>
@@ -2085,7 +2128,6 @@
     <w:lsdException w:name="Hashtag" w:semiHidden="1" w:unhideWhenUsed="1"/>
     <w:lsdException w:name="Unresolved Mention" w:semiHidden="1" w:unhideWhenUsed="1"/>
     <w:lsdException w:name="Smart Link" w:semiHidden="1" w:unhideWhenUsed="1"/>
-    <w:lsdException w:name="Smart Link Error" w:semiHidden="1" w:unhideWhenUsed="1"/>
   </w:latentStyles>
   <w:style w:type="paragraph" w:default="1" w:styleId="Standard">
     <w:name w:val="Normal"/>

</xml_diff>

<commit_message>
Added range to Worker
</commit_message>
<xml_diff>
--- a/Documentation.docx
+++ b/Documentation.docx
@@ -10,6 +10,7 @@
           <w:bCs/>
           <w:sz w:val="32"/>
           <w:szCs w:val="32"/>
+          <w:lang w:val="en-GB"/>
         </w:rPr>
       </w:pPr>
       <w:r>
@@ -18,6 +19,7 @@
           <w:bCs/>
           <w:sz w:val="32"/>
           <w:szCs w:val="32"/>
+          <w:lang w:val="en-GB"/>
         </w:rPr>
         <w:t>Cloud Storage System</w:t>
       </w:r>
@@ -25,14 +27,23 @@
     <w:p>
       <w:pPr>
         <w:jc w:val="center"/>
-      </w:pPr>
-      <w:r>
+        <w:rPr>
+          <w:lang w:val="en-GB"/>
+        </w:rPr>
+      </w:pPr>
+      <w:r>
+        <w:rPr>
+          <w:lang w:val="en-GB"/>
+        </w:rPr>
         <w:t>Dworschak Richard 1200121</w:t>
       </w:r>
     </w:p>
     <w:p>
       <w:pPr>
         <w:jc w:val="center"/>
+        <w:rPr>
+          <w:lang w:val="en-GB"/>
+        </w:rPr>
       </w:pPr>
     </w:p>
     <w:p>
@@ -43,6 +54,7 @@
           <w:sz w:val="24"/>
           <w:szCs w:val="24"/>
           <w:u w:val="single"/>
+          <w:lang w:val="en-GB"/>
         </w:rPr>
       </w:pPr>
       <w:r>
@@ -52,6 +64,7 @@
           <w:sz w:val="28"/>
           <w:szCs w:val="28"/>
           <w:u w:val="single"/>
+          <w:lang w:val="en-GB"/>
         </w:rPr>
         <w:t>Architecture</w:t>
       </w:r>
@@ -62,6 +75,7 @@
           <w:sz w:val="24"/>
           <w:szCs w:val="24"/>
           <w:u w:val="single"/>
+          <w:lang w:val="en-GB"/>
         </w:rPr>
         <w:t>:</w:t>
       </w:r>
@@ -541,7 +555,25 @@
           <w:szCs w:val="24"/>
           <w:lang w:val="en-GB"/>
         </w:rPr>
-        <w:t xml:space="preserve">If you test single Methods the Client puts that into the file </w:t>
+        <w:t xml:space="preserve">If you test single </w:t>
+      </w:r>
+      <w:proofErr w:type="gramStart"/>
+      <w:r>
+        <w:rPr>
+          <w:sz w:val="24"/>
+          <w:szCs w:val="24"/>
+          <w:lang w:val="en-GB"/>
+        </w:rPr>
+        <w:t>Methods</w:t>
+      </w:r>
+      <w:proofErr w:type="gramEnd"/>
+      <w:r>
+        <w:rPr>
+          <w:sz w:val="24"/>
+          <w:szCs w:val="24"/>
+          <w:lang w:val="en-GB"/>
+        </w:rPr>
+        <w:t xml:space="preserve"> the Client puts that into the file </w:t>
       </w:r>
       <w:proofErr w:type="spellStart"/>
       <w:r>
@@ -890,7 +922,29 @@
           <w:szCs w:val="24"/>
           <w:lang w:val="en-GB" w:eastAsia="de-DE"/>
         </w:rPr>
-        <w:t>Choosing an unique identifier for the Docker Image</w:t>
+        <w:t xml:space="preserve">Choosing </w:t>
+      </w:r>
+      <w:proofErr w:type="gramStart"/>
+      <w:r>
+        <w:rPr>
+          <w:rFonts w:eastAsia="Times New Roman" w:cstheme="minorHAnsi"/>
+          <w:color w:val="24292E"/>
+          <w:sz w:val="24"/>
+          <w:szCs w:val="24"/>
+          <w:lang w:val="en-GB" w:eastAsia="de-DE"/>
+        </w:rPr>
+        <w:t>an</w:t>
+      </w:r>
+      <w:proofErr w:type="gramEnd"/>
+      <w:r>
+        <w:rPr>
+          <w:rFonts w:eastAsia="Times New Roman" w:cstheme="minorHAnsi"/>
+          <w:color w:val="24292E"/>
+          <w:sz w:val="24"/>
+          <w:szCs w:val="24"/>
+          <w:lang w:val="en-GB" w:eastAsia="de-DE"/>
+        </w:rPr>
+        <w:t xml:space="preserve"> unique identifier for the Docker Image</w:t>
       </w:r>
     </w:p>
     <w:p>
@@ -1399,34 +1453,83 @@
       </w:pPr>
       <w:r>
         <w:rPr>
-          <w:u w:val="single"/>
-          <w:lang w:val="en-GB"/>
-        </w:rPr>
-        <w:t>“c”</w:t>
-      </w:r>
-      <w:r>
-        <w:rPr>
-          <w:u w:val="single"/>
-          <w:lang w:val="en-GB"/>
-        </w:rPr>
-        <w:t>, import CSV:</w:t>
-      </w:r>
-    </w:p>
-    <w:p>
-      <w:pPr>
-        <w:rPr>
-          <w:lang w:val="en-GB"/>
-        </w:rPr>
-      </w:pPr>
-      <w:r>
-        <w:rPr>
-          <w:lang w:val="en-GB"/>
-        </w:rPr>
-        <w:t xml:space="preserve">Imports the Netflix.csv which is located in </w:t>
+          <w:sz w:val="24"/>
+          <w:szCs w:val="24"/>
+          <w:u w:val="single"/>
+          <w:lang w:val="en-GB"/>
+        </w:rPr>
+        <w:t>I</w:t>
+      </w:r>
+      <w:r>
+        <w:rPr>
+          <w:sz w:val="24"/>
+          <w:szCs w:val="24"/>
+          <w:u w:val="single"/>
+          <w:lang w:val="en-GB"/>
+        </w:rPr>
+        <w:t>mport</w:t>
+      </w:r>
+      <w:r>
+        <w:rPr>
+          <w:u w:val="single"/>
+          <w:lang w:val="en-GB"/>
+        </w:rPr>
+        <w:t xml:space="preserve"> CSV</w:t>
+      </w:r>
+      <w:r>
+        <w:rPr>
+          <w:u w:val="single"/>
+          <w:lang w:val="en-GB"/>
+        </w:rPr>
+        <w:t xml:space="preserve"> (c)</w:t>
+      </w:r>
+      <w:r>
+        <w:rPr>
+          <w:u w:val="single"/>
+          <w:lang w:val="en-GB"/>
+        </w:rPr>
+        <w:t>:</w:t>
+      </w:r>
+    </w:p>
+    <w:p>
+      <w:pPr>
+        <w:rPr>
+          <w:sz w:val="24"/>
+          <w:szCs w:val="24"/>
+          <w:lang w:val="en-GB"/>
+        </w:rPr>
+      </w:pPr>
+      <w:r>
+        <w:rPr>
+          <w:sz w:val="24"/>
+          <w:szCs w:val="24"/>
+          <w:lang w:val="en-GB"/>
+        </w:rPr>
+        <w:t xml:space="preserve">Imports the Netflix.csv which </w:t>
+      </w:r>
+      <w:proofErr w:type="gramStart"/>
+      <w:r>
+        <w:rPr>
+          <w:sz w:val="24"/>
+          <w:szCs w:val="24"/>
+          <w:lang w:val="en-GB"/>
+        </w:rPr>
+        <w:t>is located in</w:t>
+      </w:r>
+      <w:proofErr w:type="gramEnd"/>
+      <w:r>
+        <w:rPr>
+          <w:sz w:val="24"/>
+          <w:szCs w:val="24"/>
+          <w:lang w:val="en-GB"/>
+        </w:rPr>
+        <w:t xml:space="preserve"> </w:t>
       </w:r>
       <w:proofErr w:type="spellStart"/>
       <w:r>
         <w:rPr>
+          <w:sz w:val="24"/>
+          <w:szCs w:val="24"/>
           <w:lang w:val="en-GB"/>
         </w:rPr>
         <w:t>src</w:t>
@@ -1434,16 +1537,669 @@
       <w:proofErr w:type="spellEnd"/>
       <w:r>
         <w:rPr>
+          <w:sz w:val="24"/>
+          <w:szCs w:val="24"/>
           <w:lang w:val="en-GB"/>
         </w:rPr>
         <w:t xml:space="preserve">/main/resources into the Client. Without that you cannot insert </w:t>
       </w:r>
       <w:r>
         <w:rPr>
-          <w:lang w:val="en-GB"/>
-        </w:rPr>
-        <w:t xml:space="preserve">new Data to the Buckets. The Client saves all Records in an accessible Array. </w:t>
-      </w:r>
+          <w:sz w:val="24"/>
+          <w:szCs w:val="24"/>
+          <w:lang w:val="en-GB"/>
+        </w:rPr>
+        <w:t>new Data to the Buckets. The Client saves all Records in an accessible Array.</w:t>
+      </w:r>
+    </w:p>
+    <w:p>
+      <w:pPr>
+        <w:rPr>
+          <w:sz w:val="24"/>
+          <w:szCs w:val="24"/>
+          <w:u w:val="single"/>
+          <w:lang w:val="en-GB"/>
+        </w:rPr>
+      </w:pPr>
+      <w:r>
+        <w:rPr>
+          <w:sz w:val="24"/>
+          <w:szCs w:val="24"/>
+          <w:u w:val="single"/>
+          <w:lang w:val="en-GB"/>
+        </w:rPr>
+        <w:t>Exit (x):</w:t>
+      </w:r>
+    </w:p>
+    <w:p>
+      <w:pPr>
+        <w:rPr>
+          <w:sz w:val="24"/>
+          <w:szCs w:val="24"/>
+          <w:lang w:val="en-GB"/>
+        </w:rPr>
+      </w:pPr>
+      <w:r>
+        <w:rPr>
+          <w:sz w:val="24"/>
+          <w:szCs w:val="24"/>
+          <w:lang w:val="en-GB"/>
+        </w:rPr>
+        <w:t>Exits the application. Be sure to use it to close the current CSV File.</w:t>
+      </w:r>
+    </w:p>
+    <w:p>
+      <w:pPr>
+        <w:rPr>
+          <w:sz w:val="24"/>
+          <w:szCs w:val="24"/>
+          <w:u w:val="single"/>
+          <w:lang w:val="en-GB"/>
+        </w:rPr>
+      </w:pPr>
+      <w:r>
+        <w:rPr>
+          <w:sz w:val="24"/>
+          <w:szCs w:val="24"/>
+          <w:u w:val="single"/>
+          <w:lang w:val="en-GB"/>
+        </w:rPr>
+        <w:t xml:space="preserve">Set </w:t>
+      </w:r>
+      <w:proofErr w:type="spellStart"/>
+      <w:r>
+        <w:rPr>
+          <w:sz w:val="24"/>
+          <w:szCs w:val="24"/>
+          <w:u w:val="single"/>
+          <w:lang w:val="en-GB"/>
+        </w:rPr>
+        <w:t>Url</w:t>
+      </w:r>
+      <w:proofErr w:type="spellEnd"/>
+      <w:r>
+        <w:rPr>
+          <w:sz w:val="24"/>
+          <w:szCs w:val="24"/>
+          <w:u w:val="single"/>
+          <w:lang w:val="en-GB"/>
+        </w:rPr>
+        <w:t xml:space="preserve"> (u):</w:t>
+      </w:r>
+    </w:p>
+    <w:p>
+      <w:pPr>
+        <w:rPr>
+          <w:sz w:val="24"/>
+          <w:szCs w:val="24"/>
+          <w:lang w:val="en-GB"/>
+        </w:rPr>
+      </w:pPr>
+      <w:r>
+        <w:rPr>
+          <w:sz w:val="24"/>
+          <w:szCs w:val="24"/>
+          <w:lang w:val="en-GB"/>
+        </w:rPr>
+        <w:t xml:space="preserve">Sets a new </w:t>
+      </w:r>
+      <w:proofErr w:type="spellStart"/>
+      <w:r>
+        <w:rPr>
+          <w:sz w:val="24"/>
+          <w:szCs w:val="24"/>
+          <w:lang w:val="en-GB"/>
+        </w:rPr>
+        <w:t>Url</w:t>
+      </w:r>
+      <w:proofErr w:type="spellEnd"/>
+      <w:r>
+        <w:rPr>
+          <w:sz w:val="24"/>
+          <w:szCs w:val="24"/>
+          <w:lang w:val="en-GB"/>
+        </w:rPr>
+        <w:t xml:space="preserve"> for the single tests. This is used if you want to go around the coordinator and access the Workers directly. The default URL is http://localhost:10005</w:t>
+      </w:r>
+    </w:p>
+    <w:p>
+      <w:pPr>
+        <w:rPr>
+          <w:sz w:val="24"/>
+          <w:szCs w:val="24"/>
+          <w:lang w:val="en-GB"/>
+        </w:rPr>
+      </w:pPr>
+      <w:r>
+        <w:rPr>
+          <w:sz w:val="24"/>
+          <w:szCs w:val="24"/>
+          <w:lang w:val="en-GB"/>
+        </w:rPr>
+        <w:t>Input -&gt; Press Enter -&gt; Enter new URL</w:t>
+      </w:r>
+    </w:p>
+    <w:p>
+      <w:pPr>
+        <w:rPr>
+          <w:sz w:val="24"/>
+          <w:szCs w:val="24"/>
+          <w:u w:val="single"/>
+          <w:lang w:val="en-GB"/>
+        </w:rPr>
+      </w:pPr>
+      <w:r>
+        <w:rPr>
+          <w:sz w:val="24"/>
+          <w:szCs w:val="24"/>
+          <w:u w:val="single"/>
+          <w:lang w:val="en-GB"/>
+        </w:rPr>
+        <w:t xml:space="preserve">Ping </w:t>
+      </w:r>
+      <w:proofErr w:type="spellStart"/>
+      <w:r>
+        <w:rPr>
+          <w:sz w:val="24"/>
+          <w:szCs w:val="24"/>
+          <w:u w:val="single"/>
+          <w:lang w:val="en-GB"/>
+        </w:rPr>
+        <w:t>Url</w:t>
+      </w:r>
+      <w:proofErr w:type="spellEnd"/>
+      <w:r>
+        <w:rPr>
+          <w:sz w:val="24"/>
+          <w:szCs w:val="24"/>
+          <w:u w:val="single"/>
+          <w:lang w:val="en-GB"/>
+        </w:rPr>
+        <w:t xml:space="preserve"> (p):</w:t>
+      </w:r>
+    </w:p>
+    <w:p>
+      <w:pPr>
+        <w:rPr>
+          <w:sz w:val="24"/>
+          <w:szCs w:val="24"/>
+          <w:lang w:val="en-GB"/>
+        </w:rPr>
+      </w:pPr>
+      <w:r>
+        <w:rPr>
+          <w:sz w:val="24"/>
+          <w:szCs w:val="24"/>
+          <w:lang w:val="en-GB"/>
+        </w:rPr>
+        <w:t xml:space="preserve">Pings the set URL and returns the status of the pinged </w:t>
+      </w:r>
+      <w:proofErr w:type="spellStart"/>
+      <w:r>
+        <w:rPr>
+          <w:sz w:val="24"/>
+          <w:szCs w:val="24"/>
+          <w:lang w:val="en-GB"/>
+        </w:rPr>
+        <w:t>url</w:t>
+      </w:r>
+      <w:proofErr w:type="spellEnd"/>
+    </w:p>
+    <w:p>
+      <w:pPr>
+        <w:rPr>
+          <w:sz w:val="24"/>
+          <w:szCs w:val="24"/>
+          <w:u w:val="single"/>
+          <w:lang w:val="en-GB"/>
+        </w:rPr>
+      </w:pPr>
+      <w:r>
+        <w:rPr>
+          <w:sz w:val="24"/>
+          <w:szCs w:val="24"/>
+          <w:u w:val="single"/>
+          <w:lang w:val="en-GB"/>
+        </w:rPr>
+        <w:t>Insert Data to worker (</w:t>
+      </w:r>
+      <w:proofErr w:type="spellStart"/>
+      <w:r>
+        <w:rPr>
+          <w:sz w:val="24"/>
+          <w:szCs w:val="24"/>
+          <w:u w:val="single"/>
+          <w:lang w:val="en-GB"/>
+        </w:rPr>
+        <w:t>i</w:t>
+      </w:r>
+      <w:proofErr w:type="spellEnd"/>
+      <w:r>
+        <w:rPr>
+          <w:sz w:val="24"/>
+          <w:szCs w:val="24"/>
+          <w:u w:val="single"/>
+          <w:lang w:val="en-GB"/>
+        </w:rPr>
+        <w:t>)</w:t>
+      </w:r>
+    </w:p>
+    <w:p>
+      <w:pPr>
+        <w:rPr>
+          <w:sz w:val="24"/>
+          <w:szCs w:val="24"/>
+          <w:lang w:val="en-GB"/>
+        </w:rPr>
+      </w:pPr>
+      <w:r>
+        <w:rPr>
+          <w:sz w:val="24"/>
+          <w:szCs w:val="24"/>
+          <w:lang w:val="en-GB"/>
+        </w:rPr>
+        <w:t>Only Works if you have imported the CSV of the test Data. Calls the insert Endpoint of the Coordinator and returns the Time used to compute and the respond it got. As secondary input you enter the index of the imported records you want to use</w:t>
+      </w:r>
+    </w:p>
+    <w:p>
+      <w:pPr>
+        <w:rPr>
+          <w:sz w:val="24"/>
+          <w:szCs w:val="24"/>
+          <w:lang w:val="en-GB"/>
+        </w:rPr>
+      </w:pPr>
+      <w:r>
+        <w:rPr>
+          <w:sz w:val="24"/>
+          <w:szCs w:val="24"/>
+          <w:lang w:val="en-GB"/>
+        </w:rPr>
+        <w:t>Input p -&gt; Press Enter -&gt; &lt;0 – (RecordCount-1)&gt; as Number</w:t>
+      </w:r>
+    </w:p>
+    <w:p>
+      <w:pPr>
+        <w:rPr>
+          <w:sz w:val="24"/>
+          <w:szCs w:val="24"/>
+          <w:u w:val="single"/>
+          <w:lang w:val="en-GB"/>
+        </w:rPr>
+      </w:pPr>
+      <w:r>
+        <w:rPr>
+          <w:sz w:val="24"/>
+          <w:szCs w:val="24"/>
+          <w:u w:val="single"/>
+          <w:lang w:val="en-GB"/>
+        </w:rPr>
+        <w:t>Search for a key (s)</w:t>
+      </w:r>
+    </w:p>
+    <w:p>
+      <w:pPr>
+        <w:rPr>
+          <w:sz w:val="24"/>
+          <w:szCs w:val="24"/>
+          <w:lang w:val="en-GB"/>
+        </w:rPr>
+      </w:pPr>
+      <w:r>
+        <w:rPr>
+          <w:sz w:val="24"/>
+          <w:szCs w:val="24"/>
+          <w:lang w:val="en-GB"/>
+        </w:rPr>
+        <w:t xml:space="preserve">Searches for a </w:t>
+      </w:r>
+      <w:r>
+        <w:rPr>
+          <w:sz w:val="24"/>
+          <w:szCs w:val="24"/>
+          <w:lang w:val="en-GB"/>
+        </w:rPr>
+        <w:t xml:space="preserve">key in the </w:t>
+      </w:r>
+      <w:proofErr w:type="spellStart"/>
+      <w:r>
+        <w:rPr>
+          <w:sz w:val="24"/>
+          <w:szCs w:val="24"/>
+          <w:lang w:val="en-GB"/>
+        </w:rPr>
+        <w:t>DataStore</w:t>
+      </w:r>
+      <w:proofErr w:type="spellEnd"/>
+      <w:r>
+        <w:rPr>
+          <w:sz w:val="24"/>
+          <w:szCs w:val="24"/>
+          <w:lang w:val="en-GB"/>
+        </w:rPr>
+        <w:t xml:space="preserve"> and returns a JSON if its found or empty if </w:t>
+      </w:r>
+      <w:proofErr w:type="spellStart"/>
+      <w:r>
+        <w:rPr>
+          <w:sz w:val="24"/>
+          <w:szCs w:val="24"/>
+          <w:lang w:val="en-GB"/>
+        </w:rPr>
+        <w:t>its</w:t>
+      </w:r>
+      <w:proofErr w:type="spellEnd"/>
+      <w:r>
+        <w:rPr>
+          <w:sz w:val="24"/>
+          <w:szCs w:val="24"/>
+          <w:lang w:val="en-GB"/>
+        </w:rPr>
+        <w:t xml:space="preserve"> not found. As secondary key input the key you want to search.</w:t>
+      </w:r>
+    </w:p>
+    <w:p>
+      <w:pPr>
+        <w:rPr>
+          <w:sz w:val="24"/>
+          <w:szCs w:val="24"/>
+          <w:lang w:val="en-GB"/>
+        </w:rPr>
+      </w:pPr>
+      <w:r>
+        <w:rPr>
+          <w:sz w:val="24"/>
+          <w:szCs w:val="24"/>
+          <w:lang w:val="en-GB"/>
+        </w:rPr>
+        <w:t>Input s -&gt; Press Enter -&gt; key</w:t>
+      </w:r>
+    </w:p>
+    <w:p>
+      <w:pPr>
+        <w:rPr>
+          <w:sz w:val="24"/>
+          <w:szCs w:val="24"/>
+          <w:u w:val="single"/>
+          <w:lang w:val="en-GB"/>
+        </w:rPr>
+      </w:pPr>
+      <w:r>
+        <w:rPr>
+          <w:sz w:val="24"/>
+          <w:szCs w:val="24"/>
+          <w:u w:val="single"/>
+          <w:lang w:val="en-GB"/>
+        </w:rPr>
+        <w:t>Make a Range Search (r)</w:t>
+      </w:r>
+    </w:p>
+    <w:p>
+      <w:pPr>
+        <w:rPr>
+          <w:sz w:val="24"/>
+          <w:szCs w:val="24"/>
+          <w:lang w:val="en-GB"/>
+        </w:rPr>
+      </w:pPr>
+      <w:r>
+        <w:rPr>
+          <w:sz w:val="24"/>
+          <w:szCs w:val="24"/>
+          <w:lang w:val="en-GB"/>
+        </w:rPr>
+        <w:t>Same as Search but searches within a Range and Returns a JSON Array</w:t>
+      </w:r>
+    </w:p>
+    <w:p>
+      <w:pPr>
+        <w:rPr>
+          <w:sz w:val="24"/>
+          <w:szCs w:val="24"/>
+          <w:lang w:val="en-GB"/>
+        </w:rPr>
+      </w:pPr>
+      <w:r>
+        <w:rPr>
+          <w:sz w:val="24"/>
+          <w:szCs w:val="24"/>
+          <w:lang w:val="en-GB"/>
+        </w:rPr>
+        <w:t>Input r -&gt; Press Enter -&gt; key1 -&gt; Press Enter -&gt; Key2</w:t>
+      </w:r>
+    </w:p>
+    <w:p>
+      <w:pPr>
+        <w:rPr>
+          <w:sz w:val="24"/>
+          <w:szCs w:val="24"/>
+          <w:u w:val="single"/>
+          <w:lang w:val="en-GB"/>
+        </w:rPr>
+      </w:pPr>
+      <w:r>
+        <w:rPr>
+          <w:sz w:val="24"/>
+          <w:szCs w:val="24"/>
+          <w:u w:val="single"/>
+          <w:lang w:val="en-GB"/>
+        </w:rPr>
+        <w:t>Delete a key (d)</w:t>
+      </w:r>
+    </w:p>
+    <w:p>
+      <w:pPr>
+        <w:rPr>
+          <w:sz w:val="24"/>
+          <w:szCs w:val="24"/>
+          <w:lang w:val="en-GB"/>
+        </w:rPr>
+      </w:pPr>
+      <w:r>
+        <w:rPr>
+          <w:sz w:val="24"/>
+          <w:szCs w:val="24"/>
+          <w:lang w:val="en-GB"/>
+        </w:rPr>
+        <w:t xml:space="preserve">Deletes a key from the buckets if it exists. </w:t>
+      </w:r>
+    </w:p>
+    <w:p>
+      <w:pPr>
+        <w:rPr>
+          <w:sz w:val="24"/>
+          <w:szCs w:val="24"/>
+          <w:lang w:val="en-GB"/>
+        </w:rPr>
+      </w:pPr>
+      <w:r>
+        <w:rPr>
+          <w:sz w:val="24"/>
+          <w:szCs w:val="24"/>
+          <w:lang w:val="en-GB"/>
+        </w:rPr>
+        <w:t>Input d -&gt; Press Enter -&gt; key</w:t>
+      </w:r>
+    </w:p>
+    <w:p>
+      <w:pPr>
+        <w:rPr>
+          <w:sz w:val="24"/>
+          <w:szCs w:val="24"/>
+          <w:lang w:val="en-GB"/>
+        </w:rPr>
+      </w:pPr>
+      <w:r>
+        <w:rPr>
+          <w:sz w:val="24"/>
+          <w:szCs w:val="24"/>
+          <w:lang w:val="en-GB"/>
+        </w:rPr>
+        <w:br w:type="page"/>
+      </w:r>
+    </w:p>
+    <w:p>
+      <w:pPr>
+        <w:rPr>
+          <w:sz w:val="24"/>
+          <w:szCs w:val="24"/>
+          <w:u w:val="single"/>
+          <w:lang w:val="en-GB"/>
+        </w:rPr>
+      </w:pPr>
+      <w:r>
+        <w:rPr>
+          <w:sz w:val="24"/>
+          <w:szCs w:val="24"/>
+          <w:u w:val="single"/>
+          <w:lang w:val="en-GB"/>
+        </w:rPr>
+        <w:lastRenderedPageBreak/>
+        <w:t>Test Run (t)</w:t>
+      </w:r>
+    </w:p>
+    <w:p>
+      <w:pPr>
+        <w:rPr>
+          <w:sz w:val="24"/>
+          <w:szCs w:val="24"/>
+          <w:lang w:val="en-GB"/>
+        </w:rPr>
+      </w:pPr>
+      <w:r>
+        <w:rPr>
+          <w:sz w:val="24"/>
+          <w:szCs w:val="24"/>
+          <w:lang w:val="en-GB"/>
+        </w:rPr>
+        <w:t xml:space="preserve">Runs through a predefined Test Case to test all the functionality of the Coordinator/Worker and saves it in a separate CSV File. Be sure to attack the .csv to the </w:t>
+      </w:r>
+      <w:proofErr w:type="spellStart"/>
+      <w:r>
+        <w:rPr>
+          <w:sz w:val="24"/>
+          <w:szCs w:val="24"/>
+          <w:lang w:val="en-GB"/>
+        </w:rPr>
+        <w:t>filePath</w:t>
+      </w:r>
+      <w:proofErr w:type="spellEnd"/>
+    </w:p>
+    <w:p>
+      <w:pPr>
+        <w:rPr>
+          <w:sz w:val="24"/>
+          <w:szCs w:val="24"/>
+          <w:lang w:val="en-GB"/>
+        </w:rPr>
+      </w:pPr>
+      <w:r>
+        <w:rPr>
+          <w:sz w:val="24"/>
+          <w:szCs w:val="24"/>
+          <w:lang w:val="en-GB"/>
+        </w:rPr>
+        <w:t>Input t -&gt; Press Enter -&gt; &lt;</w:t>
+      </w:r>
+      <w:proofErr w:type="spellStart"/>
+      <w:r>
+        <w:rPr>
+          <w:sz w:val="24"/>
+          <w:szCs w:val="24"/>
+          <w:lang w:val="en-GB"/>
+        </w:rPr>
+        <w:t>yourFileName</w:t>
+      </w:r>
+      <w:proofErr w:type="spellEnd"/>
+      <w:r>
+        <w:rPr>
+          <w:sz w:val="24"/>
+          <w:szCs w:val="24"/>
+          <w:lang w:val="en-GB"/>
+        </w:rPr>
+        <w:t>&gt;.csv</w:t>
+      </w:r>
+    </w:p>
+    <w:p>
+      <w:pPr>
+        <w:rPr>
+          <w:sz w:val="24"/>
+          <w:szCs w:val="24"/>
+          <w:u w:val="single"/>
+          <w:lang w:val="en-GB"/>
+        </w:rPr>
+      </w:pPr>
+      <w:r>
+        <w:rPr>
+          <w:sz w:val="24"/>
+          <w:szCs w:val="24"/>
+          <w:u w:val="single"/>
+          <w:lang w:val="en-GB"/>
+        </w:rPr>
+        <w:t>Show Menu (m)</w:t>
+      </w:r>
+    </w:p>
+    <w:p>
+      <w:pPr>
+        <w:rPr>
+          <w:sz w:val="24"/>
+          <w:szCs w:val="24"/>
+          <w:lang w:val="en-GB"/>
+        </w:rPr>
+      </w:pPr>
+      <w:r>
+        <w:rPr>
+          <w:sz w:val="24"/>
+          <w:szCs w:val="24"/>
+          <w:lang w:val="en-GB"/>
+        </w:rPr>
+        <w:t>Shows the Menu again</w:t>
+      </w:r>
+    </w:p>
+    <w:p>
+      <w:pPr>
+        <w:rPr>
+          <w:sz w:val="24"/>
+          <w:szCs w:val="24"/>
+          <w:u w:val="single"/>
+          <w:lang w:val="en-GB"/>
+        </w:rPr>
+      </w:pPr>
+      <w:r>
+        <w:rPr>
+          <w:sz w:val="24"/>
+          <w:szCs w:val="24"/>
+          <w:u w:val="single"/>
+          <w:lang w:val="en-GB"/>
+        </w:rPr>
+        <w:t>Insert all Data (a)</w:t>
+      </w:r>
+    </w:p>
+    <w:p>
+      <w:pPr>
+        <w:rPr>
+          <w:sz w:val="24"/>
+          <w:szCs w:val="24"/>
+          <w:lang w:val="en-GB"/>
+        </w:rPr>
+      </w:pPr>
+      <w:r>
+        <w:rPr>
+          <w:sz w:val="24"/>
+          <w:szCs w:val="24"/>
+          <w:lang w:val="en-GB"/>
+        </w:rPr>
+        <w:t>Inserts the complete Dataset that is imported to the buckets</w:t>
+      </w:r>
+    </w:p>
+    <w:p>
+      <w:pPr>
+        <w:rPr>
+          <w:sz w:val="24"/>
+          <w:szCs w:val="24"/>
+          <w:lang w:val="en-GB"/>
+        </w:rPr>
+      </w:pPr>
       <w:bookmarkStart w:id="0" w:name="_GoBack"/>
       <w:bookmarkEnd w:id="0"/>
     </w:p>
@@ -1817,6 +2573,7 @@
     <w:lsdException w:name="HTML Sample" w:semiHidden="1" w:unhideWhenUsed="1"/>
     <w:lsdException w:name="HTML Typewriter" w:semiHidden="1" w:unhideWhenUsed="1"/>
     <w:lsdException w:name="HTML Variable" w:semiHidden="1" w:unhideWhenUsed="1"/>
+    <w:lsdException w:name="Normal Table" w:semiHidden="1" w:unhideWhenUsed="1"/>
     <w:lsdException w:name="annotation subject" w:semiHidden="1" w:unhideWhenUsed="1"/>
     <w:lsdException w:name="No List" w:semiHidden="1" w:unhideWhenUsed="1"/>
     <w:lsdException w:name="Outline List 1" w:semiHidden="1" w:unhideWhenUsed="1"/>
@@ -1862,9 +2619,11 @@
     <w:lsdException w:name="Table Subtle 1" w:semiHidden="1" w:unhideWhenUsed="1"/>
     <w:lsdException w:name="Table Subtle 2" w:semiHidden="1" w:unhideWhenUsed="1"/>
     <w:lsdException w:name="Table Web 1" w:semiHidden="1" w:unhideWhenUsed="1"/>
+    <w:lsdException w:name="Table Web 2" w:semiHidden="1" w:unhideWhenUsed="1"/>
     <w:lsdException w:name="Table Web 3" w:semiHidden="1" w:unhideWhenUsed="1"/>
     <w:lsdException w:name="Balloon Text" w:semiHidden="1" w:unhideWhenUsed="1"/>
     <w:lsdException w:name="Table Grid" w:uiPriority="39"/>
+    <w:lsdException w:name="Table Theme" w:semiHidden="1" w:unhideWhenUsed="1"/>
     <w:lsdException w:name="Placeholder Text" w:semiHidden="1"/>
     <w:lsdException w:name="No Spacing" w:uiPriority="1" w:qFormat="1"/>
     <w:lsdException w:name="Light Shading" w:uiPriority="60"/>

</xml_diff>

<commit_message>
Fixed static URL in Client. User now needs to insert absolute Path of csv File
</commit_message>
<xml_diff>
--- a/Documentation.docx
+++ b/Documentation.docx
@@ -603,31 +603,13 @@
     <w:p>
       <w:pPr>
         <w:rPr>
-          <w:sz w:val="24"/>
-          <w:szCs w:val="24"/>
-          <w:lang w:val="en-GB"/>
-        </w:rPr>
-      </w:pPr>
-      <w:r>
-        <w:rPr>
-          <w:sz w:val="24"/>
-          <w:szCs w:val="24"/>
-          <w:lang w:val="en-GB"/>
-        </w:rPr>
-        <w:t>A second CSV file is generated and named by the user himself. In this File, the Client saves a predefined Test Method which automatically tests all the functions of the Coordinator/Worker and prints it to the corresponding CSV File</w:t>
-      </w:r>
-    </w:p>
-    <w:p>
-      <w:pPr>
-        <w:rPr>
-          <w:lang w:val="en-GB"/>
-        </w:rPr>
-      </w:pPr>
-      <w:r>
-        <w:rPr>
-          <w:lang w:val="en-GB"/>
-        </w:rPr>
-        <w:lastRenderedPageBreak/>
+          <w:lang w:val="en-GB"/>
+        </w:rPr>
+      </w:pPr>
+      <w:r>
+        <w:rPr>
+          <w:lang w:val="en-GB"/>
+        </w:rPr>
         <w:br w:type="page"/>
       </w:r>
     </w:p>
@@ -1088,8 +1070,6 @@
           <w:lang w:val="en-GB"/>
         </w:rPr>
       </w:pPr>
-      <w:bookmarkStart w:id="0" w:name="_GoBack"/>
-      <w:bookmarkEnd w:id="0"/>
       <w:r>
         <w:rPr>
           <w:b/>
@@ -1106,6 +1086,386 @@
     <w:p>
       <w:pPr>
         <w:rPr>
+          <w:rFonts w:cstheme="minorHAnsi"/>
+          <w:sz w:val="28"/>
+          <w:szCs w:val="28"/>
+          <w:u w:val="single"/>
+          <w:lang w:val="en-GB"/>
+        </w:rPr>
+      </w:pPr>
+      <w:r>
+        <w:rPr>
+          <w:rFonts w:cstheme="minorHAnsi"/>
+          <w:sz w:val="28"/>
+          <w:szCs w:val="28"/>
+          <w:u w:val="single"/>
+          <w:lang w:val="en-GB"/>
+        </w:rPr>
+        <w:t>Worker</w:t>
+      </w:r>
+      <w:r>
+        <w:rPr>
+          <w:rFonts w:cstheme="minorHAnsi"/>
+          <w:sz w:val="28"/>
+          <w:szCs w:val="28"/>
+          <w:u w:val="single"/>
+          <w:lang w:val="en-GB"/>
+        </w:rPr>
+        <w:t>:</w:t>
+      </w:r>
+    </w:p>
+    <w:p>
+      <w:pPr>
+        <w:rPr>
+          <w:rFonts w:cstheme="minorHAnsi"/>
+          <w:sz w:val="24"/>
+          <w:szCs w:val="24"/>
+          <w:lang w:val="en-GB"/>
+        </w:rPr>
+      </w:pPr>
+      <w:r>
+        <w:rPr>
+          <w:rFonts w:cstheme="minorHAnsi"/>
+          <w:sz w:val="24"/>
+          <w:szCs w:val="24"/>
+          <w:lang w:val="en-GB"/>
+        </w:rPr>
+        <w:t xml:space="preserve">The Worker is implemented similar to the first task. It runs on the jersey 2.0 Implementation of JAX-RS. On Context Created it creates a Singleton Instance of Runner which is started in a separate Thread to save some of the Context for the Worker (Id, where the Volume is mounted). </w:t>
+      </w:r>
+    </w:p>
+    <w:p>
+      <w:pPr>
+        <w:rPr>
+          <w:rFonts w:cstheme="minorHAnsi"/>
+          <w:sz w:val="24"/>
+          <w:szCs w:val="24"/>
+          <w:lang w:val="en-GB"/>
+        </w:rPr>
+      </w:pPr>
+      <w:r>
+        <w:rPr>
+          <w:rFonts w:cstheme="minorHAnsi"/>
+          <w:sz w:val="24"/>
+          <w:szCs w:val="24"/>
+          <w:lang w:val="en-GB"/>
+        </w:rPr>
+        <w:t xml:space="preserve">The Worker </w:t>
+      </w:r>
+      <w:r>
+        <w:rPr>
+          <w:rFonts w:cstheme="minorHAnsi"/>
+          <w:sz w:val="24"/>
+          <w:szCs w:val="24"/>
+          <w:lang w:val="en-GB"/>
+        </w:rPr>
+        <w:t>listens on 5 Methods. (Four of them are POST Methods since after creating the Client I saw that I only trigger POST Methods with a single Wrapper Function and had no time to change it.)</w:t>
+      </w:r>
+    </w:p>
+    <w:p>
+      <w:pPr>
+        <w:rPr>
+          <w:rFonts w:cstheme="minorHAnsi"/>
+          <w:sz w:val="24"/>
+          <w:szCs w:val="24"/>
+          <w:lang w:val="en-GB"/>
+        </w:rPr>
+      </w:pPr>
+      <w:r>
+        <w:rPr>
+          <w:rFonts w:cstheme="minorHAnsi"/>
+          <w:sz w:val="24"/>
+          <w:szCs w:val="24"/>
+          <w:lang w:val="en-GB"/>
+        </w:rPr>
+        <w:t xml:space="preserve">The Methods </w:t>
+      </w:r>
+      <w:r>
+        <w:rPr>
+          <w:rFonts w:cstheme="minorHAnsi"/>
+          <w:i/>
+          <w:sz w:val="24"/>
+          <w:szCs w:val="24"/>
+          <w:lang w:val="en-GB"/>
+        </w:rPr>
+        <w:t xml:space="preserve">insert, search, delete, range </w:t>
+      </w:r>
+      <w:r>
+        <w:rPr>
+          <w:rFonts w:cstheme="minorHAnsi"/>
+          <w:sz w:val="24"/>
+          <w:szCs w:val="24"/>
+          <w:lang w:val="en-GB"/>
+        </w:rPr>
+        <w:t>are very similar to the corresponding coordinators methods since the coordinator only redirects the request to the right worker on the ring.</w:t>
+      </w:r>
+    </w:p>
+    <w:p>
+      <w:pPr>
+        <w:rPr>
+          <w:rFonts w:cstheme="minorHAnsi"/>
+          <w:sz w:val="24"/>
+          <w:szCs w:val="24"/>
+          <w:lang w:val="en-GB"/>
+        </w:rPr>
+      </w:pPr>
+      <w:r>
+        <w:rPr>
+          <w:rFonts w:cstheme="minorHAnsi"/>
+          <w:sz w:val="24"/>
+          <w:szCs w:val="24"/>
+          <w:lang w:val="en-GB"/>
+        </w:rPr>
+        <w:t>Each Method returns a JSON Object on which Worker was called, if a file was created/deleted and how big the file is. On the search/range method, it responses with the found data if the key matches the criteria.</w:t>
+      </w:r>
+    </w:p>
+    <w:p>
+      <w:pPr>
+        <w:rPr>
+          <w:rFonts w:cstheme="minorHAnsi"/>
+          <w:sz w:val="24"/>
+          <w:szCs w:val="24"/>
+          <w:lang w:val="en-GB"/>
+        </w:rPr>
+      </w:pPr>
+    </w:p>
+    <w:p>
+      <w:pPr>
+        <w:rPr>
+          <w:rFonts w:cstheme="minorHAnsi"/>
+          <w:sz w:val="28"/>
+          <w:szCs w:val="28"/>
+          <w:u w:val="single"/>
+          <w:lang w:val="en-GB"/>
+        </w:rPr>
+      </w:pPr>
+      <w:r>
+        <w:rPr>
+          <w:rFonts w:cstheme="minorHAnsi"/>
+          <w:sz w:val="28"/>
+          <w:szCs w:val="28"/>
+          <w:u w:val="single"/>
+          <w:lang w:val="en-GB"/>
+        </w:rPr>
+        <w:t>Coordinator</w:t>
+      </w:r>
+      <w:r>
+        <w:rPr>
+          <w:rFonts w:cstheme="minorHAnsi"/>
+          <w:sz w:val="28"/>
+          <w:szCs w:val="28"/>
+          <w:u w:val="single"/>
+          <w:lang w:val="en-GB"/>
+        </w:rPr>
+        <w:t>:</w:t>
+      </w:r>
+    </w:p>
+    <w:p>
+      <w:pPr>
+        <w:rPr>
+          <w:rFonts w:cstheme="minorHAnsi"/>
+          <w:sz w:val="24"/>
+          <w:szCs w:val="24"/>
+          <w:lang w:val="en-GB"/>
+        </w:rPr>
+      </w:pPr>
+      <w:r>
+        <w:rPr>
+          <w:rFonts w:cstheme="minorHAnsi"/>
+          <w:sz w:val="24"/>
+          <w:szCs w:val="24"/>
+          <w:lang w:val="en-GB"/>
+        </w:rPr>
+        <w:t xml:space="preserve">The coordinator was implemented with Java Spring Boot. It is defined as Spring Boot application and uses the RestController and RequestMapping for the RESTful communication. </w:t>
+      </w:r>
+    </w:p>
+    <w:p>
+      <w:pPr>
+        <w:rPr>
+          <w:rFonts w:cstheme="minorHAnsi"/>
+          <w:sz w:val="24"/>
+          <w:szCs w:val="24"/>
+          <w:u w:val="single"/>
+          <w:lang w:val="en-GB"/>
+        </w:rPr>
+      </w:pPr>
+      <w:r>
+        <w:rPr>
+          <w:rFonts w:cstheme="minorHAnsi"/>
+          <w:sz w:val="24"/>
+          <w:szCs w:val="24"/>
+          <w:u w:val="single"/>
+          <w:lang w:val="en-GB"/>
+        </w:rPr>
+        <w:t>Insert:</w:t>
+      </w:r>
+    </w:p>
+    <w:p>
+      <w:pPr>
+        <w:rPr>
+          <w:rFonts w:cstheme="minorHAnsi"/>
+          <w:sz w:val="24"/>
+          <w:szCs w:val="24"/>
+          <w:lang w:val="en-GB"/>
+        </w:rPr>
+      </w:pPr>
+      <w:r>
+        <w:rPr>
+          <w:rFonts w:cstheme="minorHAnsi"/>
+          <w:sz w:val="24"/>
+          <w:szCs w:val="24"/>
+          <w:lang w:val="en-GB"/>
+        </w:rPr>
+        <w:t xml:space="preserve">The insert function is mapped to /insert and consumes multipart/form-data. Its parameters are the two RequestParam strings k, for the key and jsonRaw for the receiving json. It computes the address with hashing and returns the response with the getResponse function, which builds again a </w:t>
+      </w:r>
+      <w:r>
+        <w:rPr>
+          <w:rFonts w:cstheme="minorHAnsi"/>
+          <w:sz w:val="24"/>
+          <w:szCs w:val="24"/>
+          <w:lang w:val="en-GB"/>
+        </w:rPr>
+        <w:t>multifile</w:t>
+      </w:r>
+      <w:r>
+        <w:rPr>
+          <w:rFonts w:cstheme="minorHAnsi"/>
+          <w:sz w:val="24"/>
+          <w:szCs w:val="24"/>
+          <w:lang w:val="en-GB"/>
+        </w:rPr>
+        <w:t xml:space="preserve"> and sends it to the right worker. </w:t>
+      </w:r>
+    </w:p>
+    <w:p>
+      <w:pPr>
+        <w:rPr>
+          <w:rFonts w:cstheme="minorHAnsi"/>
+          <w:sz w:val="24"/>
+          <w:szCs w:val="24"/>
+          <w:lang w:val="en-GB"/>
+        </w:rPr>
+      </w:pPr>
+      <w:r>
+        <w:rPr>
+          <w:rFonts w:cstheme="minorHAnsi"/>
+          <w:sz w:val="24"/>
+          <w:szCs w:val="24"/>
+          <w:u w:val="single"/>
+          <w:lang w:val="en-GB"/>
+        </w:rPr>
+        <w:t>Delete</w:t>
+      </w:r>
+      <w:r>
+        <w:rPr>
+          <w:rFonts w:cstheme="minorHAnsi"/>
+          <w:sz w:val="24"/>
+          <w:szCs w:val="24"/>
+          <w:lang w:val="en-GB"/>
+        </w:rPr>
+        <w:t>:</w:t>
+      </w:r>
+    </w:p>
+    <w:p>
+      <w:pPr>
+        <w:rPr>
+          <w:rFonts w:cstheme="minorHAnsi"/>
+          <w:sz w:val="24"/>
+          <w:szCs w:val="24"/>
+          <w:lang w:val="en-GB"/>
+        </w:rPr>
+      </w:pPr>
+      <w:r>
+        <w:rPr>
+          <w:rFonts w:cstheme="minorHAnsi"/>
+          <w:sz w:val="24"/>
+          <w:szCs w:val="24"/>
+          <w:lang w:val="en-GB"/>
+        </w:rPr>
+        <w:t>The delete function works very similar to the insert function. It is mapped to /delete and also consumes multipart/form-data. The only difference is that it receives just one RequestParam, string k, because for deletion we only need the key. The address and forwarding works the same as in insert.</w:t>
+      </w:r>
+    </w:p>
+    <w:p>
+      <w:pPr>
+        <w:rPr>
+          <w:rFonts w:cstheme="minorHAnsi"/>
+          <w:sz w:val="24"/>
+          <w:szCs w:val="24"/>
+          <w:u w:val="single"/>
+          <w:lang w:val="en-GB"/>
+        </w:rPr>
+      </w:pPr>
+      <w:r>
+        <w:rPr>
+          <w:rFonts w:cstheme="minorHAnsi"/>
+          <w:sz w:val="24"/>
+          <w:szCs w:val="24"/>
+          <w:u w:val="single"/>
+          <w:lang w:val="en-GB"/>
+        </w:rPr>
+        <w:t>Search:</w:t>
+      </w:r>
+    </w:p>
+    <w:p>
+      <w:pPr>
+        <w:rPr>
+          <w:rFonts w:cstheme="minorHAnsi"/>
+          <w:sz w:val="24"/>
+          <w:szCs w:val="24"/>
+          <w:lang w:val="en-GB"/>
+        </w:rPr>
+      </w:pPr>
+      <w:r>
+        <w:rPr>
+          <w:rFonts w:cstheme="minorHAnsi"/>
+          <w:sz w:val="24"/>
+          <w:szCs w:val="24"/>
+          <w:lang w:val="en-GB"/>
+        </w:rPr>
+        <w:t>It works pretty much the same as delete. It is mapped to /search and also consumes multipart/form-data.</w:t>
+      </w:r>
+    </w:p>
+    <w:p>
+      <w:pPr>
+        <w:rPr>
+          <w:rFonts w:cstheme="minorHAnsi"/>
+          <w:sz w:val="24"/>
+          <w:szCs w:val="24"/>
+          <w:lang w:val="en-GB"/>
+        </w:rPr>
+      </w:pPr>
+      <w:r>
+        <w:rPr>
+          <w:rFonts w:cstheme="minorHAnsi"/>
+          <w:sz w:val="24"/>
+          <w:szCs w:val="24"/>
+          <w:u w:val="single"/>
+          <w:lang w:val="en-GB"/>
+        </w:rPr>
+        <w:t>Range</w:t>
+      </w:r>
+      <w:r>
+        <w:rPr>
+          <w:rFonts w:cstheme="minorHAnsi"/>
+          <w:sz w:val="24"/>
+          <w:szCs w:val="24"/>
+          <w:lang w:val="en-GB"/>
+        </w:rPr>
+        <w:t>:</w:t>
+      </w:r>
+    </w:p>
+    <w:p>
+      <w:pPr>
+        <w:rPr>
+          <w:rFonts w:cstheme="minorHAnsi"/>
+          <w:sz w:val="24"/>
+          <w:szCs w:val="24"/>
+          <w:lang w:val="en-GB"/>
+        </w:rPr>
+      </w:pPr>
+    </w:p>
+    <w:p>
+      <w:pPr>
+        <w:rPr>
           <w:b/>
           <w:bCs/>
           <w:sz w:val="28"/>
@@ -1122,256 +1482,9 @@
           <w:u w:val="single"/>
           <w:lang w:val="en-GB"/>
         </w:rPr>
-        <w:t>Worker</w:t>
-      </w:r>
-      <w:r>
-        <w:rPr>
-          <w:rFonts w:cstheme="minorHAnsi"/>
-          <w:sz w:val="28"/>
-          <w:szCs w:val="28"/>
-          <w:u w:val="single"/>
-          <w:lang w:val="en-GB"/>
-        </w:rPr>
-        <w:t>:</w:t>
-      </w:r>
-    </w:p>
-    <w:p>
-      <w:pPr>
-        <w:rPr>
-          <w:rFonts w:cstheme="minorHAnsi"/>
-          <w:sz w:val="28"/>
-          <w:szCs w:val="28"/>
-          <w:u w:val="single"/>
-          <w:lang w:val="en-GB"/>
-        </w:rPr>
-      </w:pPr>
-      <w:r>
-        <w:rPr>
-          <w:rFonts w:cstheme="minorHAnsi"/>
-          <w:sz w:val="28"/>
-          <w:szCs w:val="28"/>
-          <w:u w:val="single"/>
-          <w:lang w:val="en-GB"/>
-        </w:rPr>
-        <w:t>Coordinator</w:t>
-      </w:r>
-      <w:r>
-        <w:rPr>
-          <w:rFonts w:cstheme="minorHAnsi"/>
-          <w:sz w:val="28"/>
-          <w:szCs w:val="28"/>
-          <w:u w:val="single"/>
-          <w:lang w:val="en-GB"/>
-        </w:rPr>
-        <w:t>:</w:t>
-      </w:r>
-    </w:p>
-    <w:p>
-      <w:pPr>
-        <w:rPr>
-          <w:rFonts w:cstheme="minorHAnsi"/>
-          <w:sz w:val="24"/>
-          <w:szCs w:val="24"/>
-          <w:lang w:val="en-GB"/>
-        </w:rPr>
-      </w:pPr>
-      <w:r>
-        <w:rPr>
-          <w:rFonts w:cstheme="minorHAnsi"/>
-          <w:sz w:val="24"/>
-          <w:szCs w:val="24"/>
-          <w:lang w:val="en-GB"/>
-        </w:rPr>
-        <w:t xml:space="preserve">The coordinator was implemented with Java Spring Boot. It is defined as Spring Boot application and uses the RestController and RequestMapping for the RESTful communication. </w:t>
-      </w:r>
-    </w:p>
-    <w:p>
-      <w:pPr>
-        <w:rPr>
-          <w:rFonts w:cstheme="minorHAnsi"/>
-          <w:sz w:val="24"/>
-          <w:szCs w:val="24"/>
-          <w:u w:val="single"/>
-          <w:lang w:val="en-GB"/>
-        </w:rPr>
-      </w:pPr>
-      <w:r>
-        <w:rPr>
-          <w:rFonts w:cstheme="minorHAnsi"/>
-          <w:sz w:val="24"/>
-          <w:szCs w:val="24"/>
-          <w:u w:val="single"/>
-          <w:lang w:val="en-GB"/>
-        </w:rPr>
-        <w:t>Insert:</w:t>
-      </w:r>
-    </w:p>
-    <w:p>
-      <w:pPr>
-        <w:rPr>
-          <w:rFonts w:cstheme="minorHAnsi"/>
-          <w:sz w:val="24"/>
-          <w:szCs w:val="24"/>
-          <w:lang w:val="en-GB"/>
-        </w:rPr>
-      </w:pPr>
-      <w:r>
-        <w:rPr>
-          <w:rFonts w:cstheme="minorHAnsi"/>
-          <w:sz w:val="24"/>
-          <w:szCs w:val="24"/>
-          <w:lang w:val="en-GB"/>
-        </w:rPr>
-        <w:t xml:space="preserve">The insert function is mapped to /insert and consumes multipart/form-data. Its parameters are the two RequestParam strings k, for the key and jsonRaw for the receiving json. It computes the address with hashing and returns the response with the getResponse function, which builds again a </w:t>
-      </w:r>
-      <w:r>
-        <w:rPr>
-          <w:rFonts w:cstheme="minorHAnsi"/>
-          <w:sz w:val="24"/>
-          <w:szCs w:val="24"/>
-          <w:lang w:val="en-GB"/>
-        </w:rPr>
-        <w:t>multifile</w:t>
-      </w:r>
-      <w:r>
-        <w:rPr>
-          <w:rFonts w:cstheme="minorHAnsi"/>
-          <w:sz w:val="24"/>
-          <w:szCs w:val="24"/>
-          <w:lang w:val="en-GB"/>
-        </w:rPr>
-        <w:t xml:space="preserve"> and sends it to the right worker. </w:t>
-      </w:r>
-    </w:p>
-    <w:p>
-      <w:pPr>
-        <w:rPr>
-          <w:rFonts w:cstheme="minorHAnsi"/>
-          <w:sz w:val="24"/>
-          <w:szCs w:val="24"/>
-          <w:lang w:val="en-GB"/>
-        </w:rPr>
-      </w:pPr>
-      <w:r>
-        <w:rPr>
-          <w:rFonts w:cstheme="minorHAnsi"/>
-          <w:sz w:val="24"/>
-          <w:szCs w:val="24"/>
-          <w:u w:val="single"/>
-          <w:lang w:val="en-GB"/>
-        </w:rPr>
-        <w:t>Delete</w:t>
-      </w:r>
-      <w:r>
-        <w:rPr>
-          <w:rFonts w:cstheme="minorHAnsi"/>
-          <w:sz w:val="24"/>
-          <w:szCs w:val="24"/>
-          <w:lang w:val="en-GB"/>
-        </w:rPr>
-        <w:t>:</w:t>
-      </w:r>
-    </w:p>
-    <w:p>
-      <w:pPr>
-        <w:rPr>
-          <w:rFonts w:cstheme="minorHAnsi"/>
-          <w:sz w:val="24"/>
-          <w:szCs w:val="24"/>
-          <w:lang w:val="en-GB"/>
-        </w:rPr>
-      </w:pPr>
-      <w:r>
-        <w:rPr>
-          <w:rFonts w:cstheme="minorHAnsi"/>
-          <w:sz w:val="24"/>
-          <w:szCs w:val="24"/>
-          <w:lang w:val="en-GB"/>
-        </w:rPr>
-        <w:t>The delete function works very similar to the insert function. It is mapped to /delete and also consumes multipart/form-data. The only difference is that it receives just one RequestParam, string k, because for deletion we only need the key. The address and forwarding works the same as in insert.</w:t>
-      </w:r>
-    </w:p>
-    <w:p>
-      <w:pPr>
-        <w:rPr>
-          <w:rFonts w:cstheme="minorHAnsi"/>
-          <w:sz w:val="24"/>
-          <w:szCs w:val="24"/>
-          <w:u w:val="single"/>
-          <w:lang w:val="en-GB"/>
-        </w:rPr>
-      </w:pPr>
-      <w:r>
-        <w:rPr>
-          <w:rFonts w:cstheme="minorHAnsi"/>
-          <w:sz w:val="24"/>
-          <w:szCs w:val="24"/>
-          <w:u w:val="single"/>
-          <w:lang w:val="en-GB"/>
-        </w:rPr>
-        <w:t>Search:</w:t>
-      </w:r>
-    </w:p>
-    <w:p>
-      <w:pPr>
-        <w:rPr>
-          <w:rFonts w:cstheme="minorHAnsi"/>
-          <w:sz w:val="24"/>
-          <w:szCs w:val="24"/>
-          <w:lang w:val="en-GB"/>
-        </w:rPr>
-      </w:pPr>
-      <w:r>
-        <w:rPr>
-          <w:rFonts w:cstheme="minorHAnsi"/>
-          <w:sz w:val="24"/>
-          <w:szCs w:val="24"/>
-          <w:lang w:val="en-GB"/>
-        </w:rPr>
-        <w:t>It works pretty much the same as delete. It is mapped to /search and also consumes multipart/form-data.</w:t>
-      </w:r>
-    </w:p>
-    <w:p>
-      <w:pPr>
-        <w:rPr>
-          <w:rFonts w:cstheme="minorHAnsi"/>
-          <w:sz w:val="24"/>
-          <w:szCs w:val="24"/>
-          <w:lang w:val="en-GB"/>
-        </w:rPr>
-      </w:pPr>
-      <w:r>
-        <w:rPr>
-          <w:rFonts w:cstheme="minorHAnsi"/>
-          <w:sz w:val="24"/>
-          <w:szCs w:val="24"/>
-          <w:u w:val="single"/>
-          <w:lang w:val="en-GB"/>
-        </w:rPr>
-        <w:t>Range</w:t>
-      </w:r>
-      <w:r>
-        <w:rPr>
-          <w:rFonts w:cstheme="minorHAnsi"/>
-          <w:sz w:val="24"/>
-          <w:szCs w:val="24"/>
-          <w:lang w:val="en-GB"/>
-        </w:rPr>
-        <w:t>:</w:t>
-      </w:r>
-    </w:p>
-    <w:p>
-      <w:pPr>
-        <w:rPr>
-          <w:rFonts w:cstheme="minorHAnsi"/>
-          <w:sz w:val="24"/>
-          <w:szCs w:val="24"/>
-          <w:lang w:val="en-GB"/>
-        </w:rPr>
-      </w:pPr>
-    </w:p>
-    <w:p>
-      <w:pPr>
+        <w:br w:type="column"/>
+      </w:r>
+      <w:r>
         <w:rPr>
           <w:b/>
           <w:bCs/>
@@ -1380,18 +1493,613 @@
           <w:u w:val="single"/>
           <w:lang w:val="en-GB"/>
         </w:rPr>
-      </w:pPr>
-      <w:r>
-        <w:rPr>
-          <w:rFonts w:cstheme="minorHAnsi"/>
-          <w:sz w:val="28"/>
-          <w:szCs w:val="28"/>
-          <w:u w:val="single"/>
-          <w:lang w:val="en-GB"/>
-        </w:rPr>
-        <w:br w:type="column"/>
-      </w:r>
-      <w:r>
+        <w:lastRenderedPageBreak/>
+        <w:t>How to Use the Client</w:t>
+      </w:r>
+    </w:p>
+    <w:p>
+      <w:pPr>
+        <w:rPr>
+          <w:lang w:val="en-GB"/>
+        </w:rPr>
+      </w:pPr>
+      <w:r>
+        <w:rPr>
+          <w:lang w:val="en-GB"/>
+        </w:rPr>
+        <w:t xml:space="preserve">Start-up the Client described in the “How to Run” Section of this Report. </w:t>
+      </w:r>
+    </w:p>
+    <w:p>
+      <w:pPr>
+        <w:rPr>
+          <w:lang w:val="en-GB"/>
+        </w:rPr>
+      </w:pPr>
+      <w:r>
+        <w:rPr>
+          <w:lang w:val="en-GB"/>
+        </w:rPr>
+        <w:t>After Startup you are presented with a Menu an what you can do with the Client to Test the System. Some of the Methods require additional user input which is separated with ENTER.</w:t>
+      </w:r>
+    </w:p>
+    <w:p>
+      <w:pPr>
+        <w:rPr>
+          <w:u w:val="single"/>
+          <w:lang w:val="en-GB"/>
+        </w:rPr>
+      </w:pPr>
+      <w:r>
+        <w:rPr>
+          <w:sz w:val="24"/>
+          <w:szCs w:val="24"/>
+          <w:u w:val="single"/>
+          <w:lang w:val="en-GB"/>
+        </w:rPr>
+        <w:t>Import</w:t>
+      </w:r>
+      <w:r>
+        <w:rPr>
+          <w:u w:val="single"/>
+          <w:lang w:val="en-GB"/>
+        </w:rPr>
+        <w:t xml:space="preserve"> CSV (c):</w:t>
+      </w:r>
+    </w:p>
+    <w:p>
+      <w:pPr>
+        <w:ind w:left="708"/>
+        <w:rPr>
+          <w:sz w:val="24"/>
+          <w:szCs w:val="24"/>
+          <w:lang w:val="en-GB"/>
+        </w:rPr>
+      </w:pPr>
+      <w:r>
+        <w:rPr>
+          <w:sz w:val="24"/>
+          <w:szCs w:val="24"/>
+          <w:lang w:val="en-GB"/>
+        </w:rPr>
+        <w:t>Imports the Netflix.csv which is located in src/main/resources into the Client. Without that you cannot insert new Data to the Buckets. The Client saves all Records in an accessible Array.</w:t>
+      </w:r>
+    </w:p>
+    <w:p>
+      <w:pPr>
+        <w:ind w:left="708"/>
+        <w:rPr>
+          <w:sz w:val="24"/>
+          <w:szCs w:val="24"/>
+          <w:lang w:val="en-GB"/>
+        </w:rPr>
+      </w:pPr>
+      <w:r>
+        <w:rPr>
+          <w:sz w:val="24"/>
+          <w:szCs w:val="24"/>
+          <w:lang w:val="en-GB"/>
+        </w:rPr>
+        <w:t>Secondary Input is the absolute Path to the csv file</w:t>
+      </w:r>
+    </w:p>
+    <w:p>
+      <w:pPr>
+        <w:rPr>
+          <w:sz w:val="24"/>
+          <w:szCs w:val="24"/>
+          <w:u w:val="single"/>
+          <w:lang w:val="en-GB"/>
+        </w:rPr>
+      </w:pPr>
+      <w:r>
+        <w:rPr>
+          <w:sz w:val="24"/>
+          <w:szCs w:val="24"/>
+          <w:u w:val="single"/>
+          <w:lang w:val="en-GB"/>
+        </w:rPr>
+        <w:t>Exit (x):</w:t>
+      </w:r>
+    </w:p>
+    <w:p>
+      <w:pPr>
+        <w:ind w:left="708"/>
+        <w:rPr>
+          <w:sz w:val="24"/>
+          <w:szCs w:val="24"/>
+          <w:lang w:val="en-GB"/>
+        </w:rPr>
+      </w:pPr>
+      <w:r>
+        <w:rPr>
+          <w:sz w:val="24"/>
+          <w:szCs w:val="24"/>
+          <w:lang w:val="en-GB"/>
+        </w:rPr>
+        <w:t>Exits the application. Be sure to use it to close the current CSV File.</w:t>
+      </w:r>
+    </w:p>
+    <w:p>
+      <w:pPr>
+        <w:rPr>
+          <w:sz w:val="24"/>
+          <w:szCs w:val="24"/>
+          <w:u w:val="single"/>
+          <w:lang w:val="en-GB"/>
+        </w:rPr>
+      </w:pPr>
+      <w:r>
+        <w:rPr>
+          <w:sz w:val="24"/>
+          <w:szCs w:val="24"/>
+          <w:u w:val="single"/>
+          <w:lang w:val="en-GB"/>
+        </w:rPr>
+        <w:t>Set Url (u):</w:t>
+      </w:r>
+    </w:p>
+    <w:p>
+      <w:pPr>
+        <w:ind w:left="708"/>
+        <w:rPr>
+          <w:sz w:val="24"/>
+          <w:szCs w:val="24"/>
+          <w:lang w:val="en-GB"/>
+        </w:rPr>
+      </w:pPr>
+      <w:r>
+        <w:rPr>
+          <w:sz w:val="24"/>
+          <w:szCs w:val="24"/>
+          <w:lang w:val="en-GB"/>
+        </w:rPr>
+        <w:t>Sets a new Url for the single tests. This is used if you want to go around the coordinator and access the Workers directly. The default URL is http://localhost:10005</w:t>
+      </w:r>
+    </w:p>
+    <w:p>
+      <w:pPr>
+        <w:ind w:left="708"/>
+        <w:rPr>
+          <w:sz w:val="24"/>
+          <w:szCs w:val="24"/>
+          <w:lang w:val="en-GB"/>
+        </w:rPr>
+      </w:pPr>
+      <w:r>
+        <w:rPr>
+          <w:sz w:val="24"/>
+          <w:szCs w:val="24"/>
+          <w:lang w:val="en-GB"/>
+        </w:rPr>
+        <w:t>Input -&gt; Press Enter -&gt; Enter new URL</w:t>
+      </w:r>
+    </w:p>
+    <w:p>
+      <w:pPr>
+        <w:rPr>
+          <w:sz w:val="24"/>
+          <w:szCs w:val="24"/>
+          <w:u w:val="single"/>
+          <w:lang w:val="en-GB"/>
+        </w:rPr>
+      </w:pPr>
+      <w:r>
+        <w:rPr>
+          <w:sz w:val="24"/>
+          <w:szCs w:val="24"/>
+          <w:u w:val="single"/>
+          <w:lang w:val="en-GB"/>
+        </w:rPr>
+        <w:t>Ping Url (p):</w:t>
+      </w:r>
+    </w:p>
+    <w:p>
+      <w:pPr>
+        <w:ind w:left="708"/>
+        <w:rPr>
+          <w:sz w:val="24"/>
+          <w:szCs w:val="24"/>
+          <w:lang w:val="en-GB"/>
+        </w:rPr>
+      </w:pPr>
+      <w:r>
+        <w:rPr>
+          <w:sz w:val="24"/>
+          <w:szCs w:val="24"/>
+          <w:lang w:val="en-GB"/>
+        </w:rPr>
+        <w:t>Pings the set URL and returns the status of the pinged url</w:t>
+      </w:r>
+    </w:p>
+    <w:p>
+      <w:pPr>
+        <w:rPr>
+          <w:sz w:val="24"/>
+          <w:szCs w:val="24"/>
+          <w:u w:val="single"/>
+          <w:lang w:val="en-GB"/>
+        </w:rPr>
+      </w:pPr>
+      <w:r>
+        <w:rPr>
+          <w:sz w:val="24"/>
+          <w:szCs w:val="24"/>
+          <w:u w:val="single"/>
+          <w:lang w:val="en-GB"/>
+        </w:rPr>
+        <w:t>Insert Data to worker (i)</w:t>
+      </w:r>
+    </w:p>
+    <w:p>
+      <w:pPr>
+        <w:ind w:left="708"/>
+        <w:rPr>
+          <w:sz w:val="24"/>
+          <w:szCs w:val="24"/>
+          <w:lang w:val="en-GB"/>
+        </w:rPr>
+      </w:pPr>
+      <w:r>
+        <w:rPr>
+          <w:sz w:val="24"/>
+          <w:szCs w:val="24"/>
+          <w:lang w:val="en-GB"/>
+        </w:rPr>
+        <w:t>Only Works if you have imported the CSV of the test Data. Calls the insert Endpoint of the Coordinator and returns the Time used to compute and the respond it got. As secondary input you enter the index of the imported records you want to use</w:t>
+      </w:r>
+    </w:p>
+    <w:p>
+      <w:pPr>
+        <w:ind w:left="708"/>
+        <w:rPr>
+          <w:sz w:val="24"/>
+          <w:szCs w:val="24"/>
+          <w:lang w:val="en-GB"/>
+        </w:rPr>
+      </w:pPr>
+      <w:r>
+        <w:rPr>
+          <w:sz w:val="24"/>
+          <w:szCs w:val="24"/>
+          <w:lang w:val="en-GB"/>
+        </w:rPr>
+        <w:t>Input p -&gt; Press Enter -&gt; &lt;0 – (RecordCount-1)&gt; as Number</w:t>
+      </w:r>
+    </w:p>
+    <w:p>
+      <w:pPr>
+        <w:rPr>
+          <w:sz w:val="24"/>
+          <w:szCs w:val="24"/>
+          <w:u w:val="single"/>
+          <w:lang w:val="en-GB"/>
+        </w:rPr>
+      </w:pPr>
+      <w:r>
+        <w:rPr>
+          <w:sz w:val="24"/>
+          <w:szCs w:val="24"/>
+          <w:u w:val="single"/>
+          <w:lang w:val="en-GB"/>
+        </w:rPr>
+        <w:t>Search for a key (s)</w:t>
+      </w:r>
+    </w:p>
+    <w:p>
+      <w:pPr>
+        <w:ind w:left="708"/>
+        <w:rPr>
+          <w:sz w:val="24"/>
+          <w:szCs w:val="24"/>
+          <w:lang w:val="en-GB"/>
+        </w:rPr>
+      </w:pPr>
+      <w:r>
+        <w:rPr>
+          <w:sz w:val="24"/>
+          <w:szCs w:val="24"/>
+          <w:lang w:val="en-GB"/>
+        </w:rPr>
+        <w:t xml:space="preserve">Searches for a </w:t>
+      </w:r>
+      <w:r>
+        <w:rPr>
+          <w:sz w:val="24"/>
+          <w:szCs w:val="24"/>
+          <w:lang w:val="en-GB"/>
+        </w:rPr>
+        <w:t>key in the DataStore and returns a JSON if its found or empty if its not found. As secondary key input the key you want to search.</w:t>
+      </w:r>
+    </w:p>
+    <w:p>
+      <w:pPr>
+        <w:ind w:left="708"/>
+        <w:rPr>
+          <w:sz w:val="24"/>
+          <w:szCs w:val="24"/>
+          <w:lang w:val="en-GB"/>
+        </w:rPr>
+      </w:pPr>
+      <w:r>
+        <w:rPr>
+          <w:sz w:val="24"/>
+          <w:szCs w:val="24"/>
+          <w:lang w:val="en-GB"/>
+        </w:rPr>
+        <w:t>Input s -&gt; Press Enter -&gt; key</w:t>
+      </w:r>
+    </w:p>
+    <w:p>
+      <w:pPr>
+        <w:rPr>
+          <w:sz w:val="24"/>
+          <w:szCs w:val="24"/>
+          <w:u w:val="single"/>
+          <w:lang w:val="en-GB"/>
+        </w:rPr>
+      </w:pPr>
+      <w:r>
+        <w:rPr>
+          <w:sz w:val="24"/>
+          <w:szCs w:val="24"/>
+          <w:u w:val="single"/>
+          <w:lang w:val="en-GB"/>
+        </w:rPr>
+        <w:t>Make a Range Search (r)</w:t>
+      </w:r>
+    </w:p>
+    <w:p>
+      <w:pPr>
+        <w:ind w:left="708"/>
+        <w:rPr>
+          <w:sz w:val="24"/>
+          <w:szCs w:val="24"/>
+          <w:lang w:val="en-GB"/>
+        </w:rPr>
+      </w:pPr>
+      <w:r>
+        <w:rPr>
+          <w:sz w:val="24"/>
+          <w:szCs w:val="24"/>
+          <w:lang w:val="en-GB"/>
+        </w:rPr>
+        <w:t>Same as Search but searches within a Range and Returns a JSON Array</w:t>
+      </w:r>
+    </w:p>
+    <w:p>
+      <w:pPr>
+        <w:ind w:left="708"/>
+        <w:rPr>
+          <w:sz w:val="24"/>
+          <w:szCs w:val="24"/>
+          <w:lang w:val="en-GB"/>
+        </w:rPr>
+      </w:pPr>
+      <w:r>
+        <w:rPr>
+          <w:sz w:val="24"/>
+          <w:szCs w:val="24"/>
+          <w:lang w:val="en-GB"/>
+        </w:rPr>
+        <w:t>Input r -&gt; Press Enter -&gt; key1 -&gt; Press Enter -&gt; Key2</w:t>
+      </w:r>
+    </w:p>
+    <w:p>
+      <w:pPr>
+        <w:rPr>
+          <w:sz w:val="24"/>
+          <w:szCs w:val="24"/>
+          <w:u w:val="single"/>
+          <w:lang w:val="en-GB"/>
+        </w:rPr>
+      </w:pPr>
+      <w:r>
+        <w:rPr>
+          <w:sz w:val="24"/>
+          <w:szCs w:val="24"/>
+          <w:u w:val="single"/>
+          <w:lang w:val="en-GB"/>
+        </w:rPr>
+        <w:t>Delete a key (d)</w:t>
+      </w:r>
+    </w:p>
+    <w:p>
+      <w:pPr>
+        <w:ind w:left="708"/>
+        <w:rPr>
+          <w:sz w:val="24"/>
+          <w:szCs w:val="24"/>
+          <w:lang w:val="en-GB"/>
+        </w:rPr>
+      </w:pPr>
+      <w:r>
+        <w:rPr>
+          <w:sz w:val="24"/>
+          <w:szCs w:val="24"/>
+          <w:lang w:val="en-GB"/>
+        </w:rPr>
+        <w:t xml:space="preserve">Deletes a key from the buckets if it exists. </w:t>
+      </w:r>
+    </w:p>
+    <w:p>
+      <w:pPr>
+        <w:ind w:left="708"/>
+        <w:rPr>
+          <w:sz w:val="24"/>
+          <w:szCs w:val="24"/>
+          <w:lang w:val="en-GB"/>
+        </w:rPr>
+      </w:pPr>
+      <w:r>
+        <w:rPr>
+          <w:sz w:val="24"/>
+          <w:szCs w:val="24"/>
+          <w:lang w:val="en-GB"/>
+        </w:rPr>
+        <w:t>Input d -&gt; Press Enter -&gt; key</w:t>
+      </w:r>
+    </w:p>
+    <w:p>
+      <w:pPr>
+        <w:rPr>
+          <w:sz w:val="24"/>
+          <w:szCs w:val="24"/>
+          <w:u w:val="single"/>
+          <w:lang w:val="en-GB"/>
+        </w:rPr>
+      </w:pPr>
+      <w:r>
+        <w:rPr>
+          <w:sz w:val="24"/>
+          <w:szCs w:val="24"/>
+          <w:u w:val="single"/>
+          <w:lang w:val="en-GB"/>
+        </w:rPr>
+        <w:lastRenderedPageBreak/>
+        <w:t>Show Menu (m)</w:t>
+      </w:r>
+    </w:p>
+    <w:p>
+      <w:pPr>
+        <w:ind w:left="708"/>
+        <w:rPr>
+          <w:sz w:val="24"/>
+          <w:szCs w:val="24"/>
+          <w:lang w:val="en-GB"/>
+        </w:rPr>
+      </w:pPr>
+      <w:r>
+        <w:rPr>
+          <w:sz w:val="24"/>
+          <w:szCs w:val="24"/>
+          <w:lang w:val="en-GB"/>
+        </w:rPr>
+        <w:t>Shows the Menu again</w:t>
+      </w:r>
+    </w:p>
+    <w:p>
+      <w:pPr>
+        <w:rPr>
+          <w:sz w:val="24"/>
+          <w:szCs w:val="24"/>
+          <w:u w:val="single"/>
+          <w:lang w:val="en-GB"/>
+        </w:rPr>
+      </w:pPr>
+      <w:r>
+        <w:rPr>
+          <w:sz w:val="24"/>
+          <w:szCs w:val="24"/>
+          <w:u w:val="single"/>
+          <w:lang w:val="en-GB"/>
+        </w:rPr>
+        <w:t>Insert all Data (a)</w:t>
+      </w:r>
+    </w:p>
+    <w:p>
+      <w:pPr>
+        <w:ind w:left="708"/>
+        <w:rPr>
+          <w:sz w:val="24"/>
+          <w:szCs w:val="24"/>
+          <w:lang w:val="en-GB"/>
+        </w:rPr>
+      </w:pPr>
+      <w:r>
+        <w:rPr>
+          <w:sz w:val="24"/>
+          <w:szCs w:val="24"/>
+          <w:lang w:val="en-GB"/>
+        </w:rPr>
+        <w:t>Inserts the complete Dataset that is imported to the buckets</w:t>
+      </w:r>
+    </w:p>
+    <w:p>
+      <w:pPr>
+        <w:rPr>
+          <w:sz w:val="24"/>
+          <w:szCs w:val="24"/>
+          <w:u w:val="single"/>
+          <w:lang w:val="en-GB"/>
+        </w:rPr>
+      </w:pPr>
+      <w:r>
+        <w:rPr>
+          <w:sz w:val="24"/>
+          <w:szCs w:val="24"/>
+          <w:u w:val="single"/>
+          <w:lang w:val="en-GB"/>
+        </w:rPr>
+        <w:t>Check CSV Data (l)</w:t>
+      </w:r>
+    </w:p>
+    <w:p>
+      <w:pPr>
+        <w:ind w:left="705"/>
+        <w:rPr>
+          <w:sz w:val="24"/>
+          <w:szCs w:val="24"/>
+          <w:lang w:val="en-GB"/>
+        </w:rPr>
+      </w:pPr>
+      <w:r>
+        <w:rPr>
+          <w:sz w:val="24"/>
+          <w:szCs w:val="24"/>
+          <w:lang w:val="en-GB"/>
+        </w:rPr>
+        <w:t>Prints the content of the imported CSV. Secundary Input is the index of the Record you want to check.</w:t>
+      </w:r>
+    </w:p>
+    <w:p>
+      <w:pPr>
+        <w:rPr>
+          <w:sz w:val="24"/>
+          <w:szCs w:val="24"/>
+          <w:u w:val="single"/>
+          <w:lang w:val="en-GB"/>
+        </w:rPr>
+      </w:pPr>
+      <w:r>
+        <w:rPr>
+          <w:sz w:val="24"/>
+          <w:szCs w:val="24"/>
+          <w:u w:val="single"/>
+          <w:lang w:val="en-GB"/>
+        </w:rPr>
+        <w:t>Invalid Input</w:t>
+      </w:r>
+    </w:p>
+    <w:p>
+      <w:pPr>
+        <w:rPr>
+          <w:sz w:val="24"/>
+          <w:szCs w:val="24"/>
+          <w:lang w:val="en-GB"/>
+        </w:rPr>
+      </w:pPr>
+      <w:r>
+        <w:rPr>
+          <w:sz w:val="24"/>
+          <w:szCs w:val="24"/>
+          <w:lang w:val="en-GB"/>
+        </w:rPr>
+        <w:tab/>
+        <w:t>Prints the Url and a hint that this is an invalid Input</w:t>
+      </w:r>
+    </w:p>
+    <w:p>
+      <w:pPr>
+        <w:rPr>
+          <w:sz w:val="24"/>
+          <w:szCs w:val="24"/>
+          <w:lang w:val="en-GB"/>
+        </w:rPr>
+      </w:pPr>
+    </w:p>
+    <w:p>
+      <w:pPr>
         <w:rPr>
           <w:b/>
           <w:bCs/>
@@ -1400,563 +2108,154 @@
           <w:u w:val="single"/>
           <w:lang w:val="en-GB"/>
         </w:rPr>
-        <w:lastRenderedPageBreak/>
-        <w:t>How to Use the Client</w:t>
-      </w:r>
-    </w:p>
-    <w:p>
-      <w:pPr>
-        <w:rPr>
-          <w:lang w:val="en-GB"/>
-        </w:rPr>
-      </w:pPr>
-      <w:r>
-        <w:rPr>
-          <w:lang w:val="en-GB"/>
-        </w:rPr>
-        <w:t xml:space="preserve">Start-up the Client described in the “How to Run” Section of this Report. </w:t>
-      </w:r>
-    </w:p>
-    <w:p>
-      <w:pPr>
-        <w:rPr>
-          <w:lang w:val="en-GB"/>
-        </w:rPr>
-      </w:pPr>
-      <w:r>
-        <w:rPr>
-          <w:lang w:val="en-GB"/>
-        </w:rPr>
-        <w:t>After Startup you are presented with a Menu an what you can do with the Client to Test the System. Some of the Methods require additional user input which is separated with ENTER.</w:t>
-      </w:r>
-    </w:p>
-    <w:p>
-      <w:pPr>
-        <w:rPr>
-          <w:u w:val="single"/>
-          <w:lang w:val="en-GB"/>
-        </w:rPr>
-      </w:pPr>
-      <w:r>
-        <w:rPr>
-          <w:sz w:val="24"/>
-          <w:szCs w:val="24"/>
-          <w:u w:val="single"/>
-          <w:lang w:val="en-GB"/>
-        </w:rPr>
-        <w:t>Import</w:t>
-      </w:r>
-      <w:r>
-        <w:rPr>
-          <w:u w:val="single"/>
-          <w:lang w:val="en-GB"/>
-        </w:rPr>
-        <w:t xml:space="preserve"> CSV (c):</w:t>
-      </w:r>
-    </w:p>
-    <w:p>
-      <w:pPr>
-        <w:rPr>
-          <w:sz w:val="24"/>
-          <w:szCs w:val="24"/>
-          <w:lang w:val="en-GB"/>
-        </w:rPr>
-      </w:pPr>
-      <w:r>
-        <w:rPr>
-          <w:sz w:val="24"/>
-          <w:szCs w:val="24"/>
-          <w:lang w:val="en-GB"/>
-        </w:rPr>
-        <w:t>Imports the Netflix.csv which is located in src/main/resources into the Client. Without that you cannot insert new Data to the Buckets. The Client saves all Records in an accessible Array.</w:t>
-      </w:r>
-    </w:p>
-    <w:p>
-      <w:pPr>
-        <w:rPr>
-          <w:sz w:val="24"/>
-          <w:szCs w:val="24"/>
-          <w:u w:val="single"/>
-          <w:lang w:val="en-GB"/>
-        </w:rPr>
-      </w:pPr>
-      <w:r>
-        <w:rPr>
-          <w:sz w:val="24"/>
-          <w:szCs w:val="24"/>
-          <w:u w:val="single"/>
-          <w:lang w:val="en-GB"/>
-        </w:rPr>
-        <w:t>Exit (x):</w:t>
-      </w:r>
-    </w:p>
-    <w:p>
-      <w:pPr>
-        <w:rPr>
-          <w:sz w:val="24"/>
-          <w:szCs w:val="24"/>
-          <w:lang w:val="en-GB"/>
-        </w:rPr>
-      </w:pPr>
-      <w:r>
-        <w:rPr>
-          <w:sz w:val="24"/>
-          <w:szCs w:val="24"/>
-          <w:lang w:val="en-GB"/>
-        </w:rPr>
-        <w:t>Exits the application. Be sure to use it to close the current CSV File.</w:t>
-      </w:r>
-    </w:p>
-    <w:p>
-      <w:pPr>
-        <w:rPr>
-          <w:sz w:val="24"/>
-          <w:szCs w:val="24"/>
-          <w:u w:val="single"/>
-          <w:lang w:val="en-GB"/>
-        </w:rPr>
-      </w:pPr>
-      <w:r>
-        <w:rPr>
-          <w:sz w:val="24"/>
-          <w:szCs w:val="24"/>
-          <w:u w:val="single"/>
-          <w:lang w:val="en-GB"/>
-        </w:rPr>
-        <w:t>Set Url (u):</w:t>
-      </w:r>
-    </w:p>
-    <w:p>
-      <w:pPr>
-        <w:rPr>
-          <w:sz w:val="24"/>
-          <w:szCs w:val="24"/>
-          <w:lang w:val="en-GB"/>
-        </w:rPr>
-      </w:pPr>
-      <w:r>
-        <w:rPr>
-          <w:sz w:val="24"/>
-          <w:szCs w:val="24"/>
-          <w:lang w:val="en-GB"/>
-        </w:rPr>
-        <w:t>Sets a new Url for the single tests. This is used if you want to go around the coordinator and access the Workers directly. The default URL is http://localhost:10005</w:t>
-      </w:r>
-    </w:p>
-    <w:p>
-      <w:pPr>
-        <w:rPr>
-          <w:sz w:val="24"/>
-          <w:szCs w:val="24"/>
-          <w:lang w:val="en-GB"/>
-        </w:rPr>
-      </w:pPr>
-      <w:r>
-        <w:rPr>
-          <w:sz w:val="24"/>
-          <w:szCs w:val="24"/>
-          <w:lang w:val="en-GB"/>
-        </w:rPr>
-        <w:t>Input -&gt; Press Enter -&gt; Enter new URL</w:t>
-      </w:r>
-    </w:p>
-    <w:p>
-      <w:pPr>
-        <w:rPr>
-          <w:sz w:val="24"/>
-          <w:szCs w:val="24"/>
-          <w:u w:val="single"/>
-          <w:lang w:val="en-GB"/>
-        </w:rPr>
-      </w:pPr>
-      <w:r>
-        <w:rPr>
-          <w:sz w:val="24"/>
-          <w:szCs w:val="24"/>
-          <w:u w:val="single"/>
-          <w:lang w:val="en-GB"/>
-        </w:rPr>
-        <w:t>Ping Url (p):</w:t>
-      </w:r>
-    </w:p>
-    <w:p>
-      <w:pPr>
-        <w:rPr>
-          <w:sz w:val="24"/>
-          <w:szCs w:val="24"/>
-          <w:lang w:val="en-GB"/>
-        </w:rPr>
-      </w:pPr>
-      <w:r>
-        <w:rPr>
-          <w:sz w:val="24"/>
-          <w:szCs w:val="24"/>
-          <w:lang w:val="en-GB"/>
-        </w:rPr>
-        <w:t>Pings the set URL and returns the status of the pinged url</w:t>
-      </w:r>
-    </w:p>
-    <w:p>
-      <w:pPr>
-        <w:rPr>
-          <w:sz w:val="24"/>
-          <w:szCs w:val="24"/>
-          <w:u w:val="single"/>
-          <w:lang w:val="en-GB"/>
-        </w:rPr>
-      </w:pPr>
-      <w:r>
-        <w:rPr>
-          <w:sz w:val="24"/>
-          <w:szCs w:val="24"/>
-          <w:u w:val="single"/>
-          <w:lang w:val="en-GB"/>
-        </w:rPr>
-        <w:t>Insert Data to worker (i)</w:t>
-      </w:r>
-    </w:p>
-    <w:p>
-      <w:pPr>
-        <w:rPr>
-          <w:sz w:val="24"/>
-          <w:szCs w:val="24"/>
-          <w:lang w:val="en-GB"/>
-        </w:rPr>
-      </w:pPr>
-      <w:r>
-        <w:rPr>
-          <w:sz w:val="24"/>
-          <w:szCs w:val="24"/>
-          <w:lang w:val="en-GB"/>
-        </w:rPr>
-        <w:t>Only Works if you have imported the CSV of the test Data. Calls the insert Endpoint of the Coordinator and returns the Time used to compute and the respond it got. As secondary input you enter the index of the imported records you want to use</w:t>
-      </w:r>
-    </w:p>
-    <w:p>
-      <w:pPr>
-        <w:rPr>
-          <w:sz w:val="24"/>
-          <w:szCs w:val="24"/>
-          <w:lang w:val="en-GB"/>
-        </w:rPr>
-      </w:pPr>
-      <w:r>
-        <w:rPr>
-          <w:sz w:val="24"/>
-          <w:szCs w:val="24"/>
-          <w:lang w:val="en-GB"/>
-        </w:rPr>
-        <w:t>Input p -&gt; Press Enter -&gt; &lt;0 – (RecordCount-1)&gt; as Number</w:t>
-      </w:r>
-    </w:p>
-    <w:p>
-      <w:pPr>
-        <w:rPr>
-          <w:sz w:val="24"/>
-          <w:szCs w:val="24"/>
-          <w:u w:val="single"/>
-          <w:lang w:val="en-GB"/>
-        </w:rPr>
-      </w:pPr>
-      <w:r>
-        <w:rPr>
-          <w:sz w:val="24"/>
-          <w:szCs w:val="24"/>
-          <w:u w:val="single"/>
-          <w:lang w:val="en-GB"/>
-        </w:rPr>
-        <w:t>Search for a key (s)</w:t>
-      </w:r>
-    </w:p>
-    <w:p>
-      <w:pPr>
-        <w:rPr>
-          <w:sz w:val="24"/>
-          <w:szCs w:val="24"/>
-          <w:lang w:val="en-GB"/>
-        </w:rPr>
-      </w:pPr>
-      <w:r>
-        <w:rPr>
-          <w:sz w:val="24"/>
-          <w:szCs w:val="24"/>
-          <w:lang w:val="en-GB"/>
-        </w:rPr>
-        <w:t xml:space="preserve">Searches for a </w:t>
-      </w:r>
-      <w:r>
-        <w:rPr>
-          <w:sz w:val="24"/>
-          <w:szCs w:val="24"/>
-          <w:lang w:val="en-GB"/>
-        </w:rPr>
-        <w:t>key in the DataStore and returns a JSON if its found or empty if its not found. As secondary key input the key you want to search.</w:t>
-      </w:r>
-    </w:p>
-    <w:p>
-      <w:pPr>
-        <w:rPr>
-          <w:sz w:val="24"/>
-          <w:szCs w:val="24"/>
-          <w:lang w:val="en-GB"/>
-        </w:rPr>
-      </w:pPr>
-      <w:r>
-        <w:rPr>
-          <w:sz w:val="24"/>
-          <w:szCs w:val="24"/>
-          <w:lang w:val="en-GB"/>
-        </w:rPr>
-        <w:t>Input s -&gt; Press Enter -&gt; key</w:t>
-      </w:r>
-    </w:p>
-    <w:p>
-      <w:pPr>
-        <w:rPr>
-          <w:sz w:val="24"/>
-          <w:szCs w:val="24"/>
-          <w:u w:val="single"/>
-          <w:lang w:val="en-GB"/>
-        </w:rPr>
-      </w:pPr>
-      <w:r>
-        <w:rPr>
-          <w:sz w:val="24"/>
-          <w:szCs w:val="24"/>
-          <w:u w:val="single"/>
-          <w:lang w:val="en-GB"/>
-        </w:rPr>
-        <w:t>Make a Range Search (r)</w:t>
-      </w:r>
-    </w:p>
-    <w:p>
-      <w:pPr>
-        <w:rPr>
-          <w:sz w:val="24"/>
-          <w:szCs w:val="24"/>
-          <w:lang w:val="en-GB"/>
-        </w:rPr>
-      </w:pPr>
-      <w:r>
-        <w:rPr>
-          <w:sz w:val="24"/>
-          <w:szCs w:val="24"/>
-          <w:lang w:val="en-GB"/>
-        </w:rPr>
-        <w:t>Same as Search but searches within a Range and Returns a JSON Array</w:t>
-      </w:r>
-    </w:p>
-    <w:p>
-      <w:pPr>
-        <w:rPr>
-          <w:sz w:val="24"/>
-          <w:szCs w:val="24"/>
-          <w:lang w:val="en-GB"/>
-        </w:rPr>
-      </w:pPr>
-      <w:r>
-        <w:rPr>
-          <w:sz w:val="24"/>
-          <w:szCs w:val="24"/>
-          <w:lang w:val="en-GB"/>
-        </w:rPr>
-        <w:t>Input r -&gt; Press Enter -&gt; key1 -&gt; Press Enter -&gt; Key2</w:t>
-      </w:r>
-    </w:p>
-    <w:p>
-      <w:pPr>
-        <w:rPr>
-          <w:sz w:val="24"/>
-          <w:szCs w:val="24"/>
-          <w:u w:val="single"/>
-          <w:lang w:val="en-GB"/>
-        </w:rPr>
-      </w:pPr>
-      <w:r>
-        <w:rPr>
-          <w:sz w:val="24"/>
-          <w:szCs w:val="24"/>
-          <w:u w:val="single"/>
-          <w:lang w:val="en-GB"/>
-        </w:rPr>
-        <w:t>Delete a key (d)</w:t>
-      </w:r>
-    </w:p>
-    <w:p>
-      <w:pPr>
-        <w:rPr>
-          <w:sz w:val="24"/>
-          <w:szCs w:val="24"/>
-          <w:lang w:val="en-GB"/>
-        </w:rPr>
-      </w:pPr>
-      <w:r>
-        <w:rPr>
-          <w:sz w:val="24"/>
-          <w:szCs w:val="24"/>
-          <w:lang w:val="en-GB"/>
-        </w:rPr>
-        <w:t xml:space="preserve">Deletes a key from the buckets if it exists. </w:t>
-      </w:r>
-    </w:p>
-    <w:p>
-      <w:pPr>
-        <w:rPr>
-          <w:sz w:val="24"/>
-          <w:szCs w:val="24"/>
-          <w:lang w:val="en-GB"/>
-        </w:rPr>
-      </w:pPr>
-      <w:r>
-        <w:rPr>
-          <w:sz w:val="24"/>
-          <w:szCs w:val="24"/>
-          <w:lang w:val="en-GB"/>
-        </w:rPr>
-        <w:t>Input d -&gt; Press Enter -&gt; key</w:t>
-      </w:r>
-    </w:p>
-    <w:p>
-      <w:pPr>
-        <w:rPr>
-          <w:sz w:val="24"/>
-          <w:szCs w:val="24"/>
-          <w:lang w:val="en-GB"/>
-        </w:rPr>
-      </w:pPr>
-      <w:r>
-        <w:rPr>
-          <w:sz w:val="24"/>
-          <w:szCs w:val="24"/>
-          <w:lang w:val="en-GB"/>
-        </w:rPr>
-        <w:br w:type="page"/>
-      </w:r>
-    </w:p>
-    <w:p>
-      <w:pPr>
-        <w:rPr>
-          <w:sz w:val="24"/>
-          <w:szCs w:val="24"/>
-          <w:u w:val="single"/>
-          <w:lang w:val="en-GB"/>
-        </w:rPr>
-      </w:pPr>
-      <w:r>
-        <w:rPr>
-          <w:sz w:val="24"/>
-          <w:szCs w:val="24"/>
-          <w:u w:val="single"/>
-          <w:lang w:val="en-GB"/>
-        </w:rPr>
-        <w:lastRenderedPageBreak/>
-        <w:t>Test Run (t)</w:t>
-      </w:r>
-    </w:p>
-    <w:p>
-      <w:pPr>
-        <w:rPr>
-          <w:sz w:val="24"/>
-          <w:szCs w:val="24"/>
-          <w:lang w:val="en-GB"/>
-        </w:rPr>
-      </w:pPr>
-      <w:r>
-        <w:rPr>
-          <w:sz w:val="24"/>
-          <w:szCs w:val="24"/>
-          <w:lang w:val="en-GB"/>
-        </w:rPr>
-        <w:t>Runs through a predefined Test Case to test all the functionality of the Coordinator/Worker and saves it in a separate CSV File. Be sure to attack the .csv to the filePath</w:t>
-      </w:r>
-    </w:p>
-    <w:p>
-      <w:pPr>
-        <w:rPr>
-          <w:sz w:val="24"/>
-          <w:szCs w:val="24"/>
-          <w:lang w:val="en-GB"/>
-        </w:rPr>
-      </w:pPr>
-      <w:r>
-        <w:rPr>
-          <w:sz w:val="24"/>
-          <w:szCs w:val="24"/>
-          <w:lang w:val="en-GB"/>
-        </w:rPr>
-        <w:t>Input t -&gt; Press Enter -&gt; &lt;yourFileName&gt;.csv</w:t>
-      </w:r>
-    </w:p>
-    <w:p>
-      <w:pPr>
-        <w:rPr>
-          <w:sz w:val="24"/>
-          <w:szCs w:val="24"/>
-          <w:u w:val="single"/>
-          <w:lang w:val="en-GB"/>
-        </w:rPr>
-      </w:pPr>
-      <w:r>
-        <w:rPr>
-          <w:sz w:val="24"/>
-          <w:szCs w:val="24"/>
-          <w:u w:val="single"/>
-          <w:lang w:val="en-GB"/>
-        </w:rPr>
-        <w:t>Show Menu (m)</w:t>
-      </w:r>
-    </w:p>
-    <w:p>
-      <w:pPr>
-        <w:rPr>
-          <w:sz w:val="24"/>
-          <w:szCs w:val="24"/>
-          <w:lang w:val="en-GB"/>
-        </w:rPr>
-      </w:pPr>
-      <w:r>
-        <w:rPr>
-          <w:sz w:val="24"/>
-          <w:szCs w:val="24"/>
-          <w:lang w:val="en-GB"/>
-        </w:rPr>
-        <w:t>Shows the Menu again</w:t>
-      </w:r>
-    </w:p>
-    <w:p>
-      <w:pPr>
-        <w:rPr>
-          <w:sz w:val="24"/>
-          <w:szCs w:val="24"/>
-          <w:u w:val="single"/>
-          <w:lang w:val="en-GB"/>
-        </w:rPr>
-      </w:pPr>
-      <w:r>
-        <w:rPr>
-          <w:sz w:val="24"/>
-          <w:szCs w:val="24"/>
-          <w:u w:val="single"/>
-          <w:lang w:val="en-GB"/>
-        </w:rPr>
-        <w:t>Insert all Data (a)</w:t>
-      </w:r>
-    </w:p>
-    <w:p>
-      <w:pPr>
-        <w:rPr>
-          <w:sz w:val="24"/>
-          <w:szCs w:val="24"/>
-          <w:lang w:val="en-GB"/>
-        </w:rPr>
-      </w:pPr>
-      <w:r>
-        <w:rPr>
-          <w:sz w:val="24"/>
-          <w:szCs w:val="24"/>
-          <w:lang w:val="en-GB"/>
-        </w:rPr>
-        <w:t>Inserts the complete Dataset that is imported to the buckets</w:t>
+      </w:pPr>
+      <w:r>
+        <w:rPr>
+          <w:b/>
+          <w:bCs/>
+          <w:sz w:val="28"/>
+          <w:szCs w:val="28"/>
+          <w:u w:val="single"/>
+          <w:lang w:val="en-GB"/>
+        </w:rPr>
+        <w:t>Git Commits Logs</w:t>
+      </w:r>
+    </w:p>
+    <w:p>
+      <w:r>
+        <w:rPr>
+          <w:rFonts w:cstheme="minorHAnsi"/>
+          <w:sz w:val="24"/>
+          <w:szCs w:val="24"/>
+          <w:lang w:val="en-GB"/>
+        </w:rPr>
+        <w:t xml:space="preserve">You can find our Project at: </w:t>
+      </w:r>
+      <w:hyperlink r:id="rId6" w:history="1">
+        <w:r>
+          <w:rPr>
+            <w:rStyle w:val="Hyperlink"/>
+            <w:lang w:val="en-GB"/>
+          </w:rPr>
+          <w:t>https://github.com/Bernhard-Potuzak/cc-task4</w:t>
+        </w:r>
+      </w:hyperlink>
+    </w:p>
+    <w:p>
+      <w:pPr>
+        <w:rPr>
+          <w:rFonts w:cstheme="minorHAnsi"/>
+          <w:sz w:val="24"/>
+          <w:szCs w:val="24"/>
+          <w:lang w:val="en-GB"/>
+        </w:rPr>
+      </w:pPr>
+      <w:r>
+        <w:rPr>
+          <w:rFonts w:cstheme="minorHAnsi"/>
+          <w:sz w:val="24"/>
+          <w:szCs w:val="24"/>
+          <w:lang w:val="en-GB"/>
+        </w:rPr>
+        <w:t xml:space="preserve">We divided the work </w:t>
+      </w:r>
+    </w:p>
+    <w:p>
+      <w:pPr>
+        <w:pStyle w:val="Listenabsatz"/>
+        <w:numPr>
+          <w:ilvl w:val="0"/>
+          <w:numId w:val="4"/>
+        </w:numPr>
+        <w:rPr>
+          <w:rFonts w:cstheme="minorHAnsi"/>
+          <w:sz w:val="24"/>
+          <w:szCs w:val="24"/>
+          <w:lang w:val="en-GB"/>
+        </w:rPr>
+      </w:pPr>
+      <w:r>
+        <w:rPr>
+          <w:rFonts w:cstheme="minorHAnsi"/>
+          <w:sz w:val="24"/>
+          <w:szCs w:val="24"/>
+          <w:lang w:val="en-GB"/>
+        </w:rPr>
+        <w:t>Implementation of Worker: Richard Dworschak (Tayi22)</w:t>
+      </w:r>
+    </w:p>
+    <w:p>
+      <w:pPr>
+        <w:pStyle w:val="Listenabsatz"/>
+        <w:numPr>
+          <w:ilvl w:val="0"/>
+          <w:numId w:val="4"/>
+        </w:numPr>
+        <w:rPr>
+          <w:rFonts w:cstheme="minorHAnsi"/>
+          <w:sz w:val="24"/>
+          <w:szCs w:val="24"/>
+          <w:lang w:val="en-GB"/>
+        </w:rPr>
+      </w:pPr>
+      <w:r>
+        <w:rPr>
+          <w:rFonts w:cstheme="minorHAnsi"/>
+          <w:sz w:val="24"/>
+          <w:szCs w:val="24"/>
+          <w:lang w:val="en-GB"/>
+        </w:rPr>
+        <w:t>Implementation of Coordinator: Bernhard Potuzak/Arthur</w:t>
+      </w:r>
+      <w:bookmarkStart w:id="0" w:name="_GoBack"/>
+      <w:bookmarkEnd w:id="0"/>
+    </w:p>
+    <w:p>
+      <w:pPr>
+        <w:pStyle w:val="Listenabsatz"/>
+        <w:numPr>
+          <w:ilvl w:val="0"/>
+          <w:numId w:val="4"/>
+        </w:numPr>
+        <w:rPr>
+          <w:rFonts w:cstheme="minorHAnsi"/>
+          <w:sz w:val="24"/>
+          <w:szCs w:val="24"/>
+          <w:lang w:val="en-GB"/>
+        </w:rPr>
+      </w:pPr>
+      <w:r>
+        <w:rPr>
+          <w:rFonts w:cstheme="minorHAnsi"/>
+          <w:sz w:val="24"/>
+          <w:szCs w:val="24"/>
+          <w:lang w:val="en-GB"/>
+        </w:rPr>
+        <w:t>Implementation of Client: Richard (Tayi22)</w:t>
+      </w:r>
+    </w:p>
+    <w:p>
+      <w:pPr>
+        <w:pStyle w:val="Listenabsatz"/>
+        <w:numPr>
+          <w:ilvl w:val="0"/>
+          <w:numId w:val="4"/>
+        </w:numPr>
+        <w:rPr>
+          <w:rFonts w:cstheme="minorHAnsi"/>
+          <w:sz w:val="24"/>
+          <w:szCs w:val="24"/>
+          <w:lang w:val="en-GB"/>
+        </w:rPr>
+      </w:pPr>
+      <w:r>
+        <w:rPr>
+          <w:rFonts w:cstheme="minorHAnsi"/>
+          <w:sz w:val="24"/>
+          <w:szCs w:val="24"/>
+          <w:lang w:val="en-GB"/>
+        </w:rPr>
+        <w:t>Simulation: Bernhard/Arthur</w:t>
       </w:r>
     </w:p>
     <w:p>
@@ -2204,6 +2503,95 @@
       </w:pPr>
     </w:lvl>
   </w:abstractNum>
+  <w:abstractNum w:abstractNumId="3" w15:restartNumberingAfterBreak="0">
+    <w:nsid w:val="62F635CF"/>
+    <w:multiLevelType w:val="hybridMultilevel"/>
+    <w:tmpl w:val="345AD9BC"/>
+    <w:lvl w:ilvl="0" w:tplc="0407000F">
+      <w:start w:val="1"/>
+      <w:numFmt w:val="decimal"/>
+      <w:lvlText w:val="%1."/>
+      <w:lvlJc w:val="left"/>
+      <w:pPr>
+        <w:ind w:left="720" w:hanging="360"/>
+      </w:pPr>
+      <w:rPr>
+        <w:rFonts w:hint="default"/>
+      </w:rPr>
+    </w:lvl>
+    <w:lvl w:ilvl="1" w:tplc="04070019" w:tentative="1">
+      <w:start w:val="1"/>
+      <w:numFmt w:val="lowerLetter"/>
+      <w:lvlText w:val="%2."/>
+      <w:lvlJc w:val="left"/>
+      <w:pPr>
+        <w:ind w:left="1440" w:hanging="360"/>
+      </w:pPr>
+    </w:lvl>
+    <w:lvl w:ilvl="2" w:tplc="0407001B" w:tentative="1">
+      <w:start w:val="1"/>
+      <w:numFmt w:val="lowerRoman"/>
+      <w:lvlText w:val="%3."/>
+      <w:lvlJc w:val="right"/>
+      <w:pPr>
+        <w:ind w:left="2160" w:hanging="180"/>
+      </w:pPr>
+    </w:lvl>
+    <w:lvl w:ilvl="3" w:tplc="0407000F" w:tentative="1">
+      <w:start w:val="1"/>
+      <w:numFmt w:val="decimal"/>
+      <w:lvlText w:val="%4."/>
+      <w:lvlJc w:val="left"/>
+      <w:pPr>
+        <w:ind w:left="2880" w:hanging="360"/>
+      </w:pPr>
+    </w:lvl>
+    <w:lvl w:ilvl="4" w:tplc="04070019" w:tentative="1">
+      <w:start w:val="1"/>
+      <w:numFmt w:val="lowerLetter"/>
+      <w:lvlText w:val="%5."/>
+      <w:lvlJc w:val="left"/>
+      <w:pPr>
+        <w:ind w:left="3600" w:hanging="360"/>
+      </w:pPr>
+    </w:lvl>
+    <w:lvl w:ilvl="5" w:tplc="0407001B" w:tentative="1">
+      <w:start w:val="1"/>
+      <w:numFmt w:val="lowerRoman"/>
+      <w:lvlText w:val="%6."/>
+      <w:lvlJc w:val="right"/>
+      <w:pPr>
+        <w:ind w:left="4320" w:hanging="180"/>
+      </w:pPr>
+    </w:lvl>
+    <w:lvl w:ilvl="6" w:tplc="0407000F" w:tentative="1">
+      <w:start w:val="1"/>
+      <w:numFmt w:val="decimal"/>
+      <w:lvlText w:val="%7."/>
+      <w:lvlJc w:val="left"/>
+      <w:pPr>
+        <w:ind w:left="5040" w:hanging="360"/>
+      </w:pPr>
+    </w:lvl>
+    <w:lvl w:ilvl="7" w:tplc="04070019" w:tentative="1">
+      <w:start w:val="1"/>
+      <w:numFmt w:val="lowerLetter"/>
+      <w:lvlText w:val="%8."/>
+      <w:lvlJc w:val="left"/>
+      <w:pPr>
+        <w:ind w:left="5760" w:hanging="360"/>
+      </w:pPr>
+    </w:lvl>
+    <w:lvl w:ilvl="8" w:tplc="0407001B" w:tentative="1">
+      <w:start w:val="1"/>
+      <w:numFmt w:val="lowerRoman"/>
+      <w:lvlText w:val="%9."/>
+      <w:lvlJc w:val="right"/>
+      <w:pPr>
+        <w:ind w:left="6480" w:hanging="180"/>
+      </w:pPr>
+    </w:lvl>
+  </w:abstractNum>
   <w:num w:numId="1">
     <w:abstractNumId w:val="2"/>
   </w:num>
@@ -2212,6 +2600,9 @@
   </w:num>
   <w:num w:numId="3">
     <w:abstractNumId w:val="0"/>
+  </w:num>
+  <w:num w:numId="4">
+    <w:abstractNumId w:val="3"/>
   </w:num>
 </w:numbering>
 </file>
@@ -2339,6 +2730,7 @@
     <w:lsdException w:name="HTML Sample" w:semiHidden="1" w:unhideWhenUsed="1"/>
     <w:lsdException w:name="HTML Typewriter" w:semiHidden="1" w:unhideWhenUsed="1"/>
     <w:lsdException w:name="HTML Variable" w:semiHidden="1" w:unhideWhenUsed="1"/>
+    <w:lsdException w:name="Normal Table" w:semiHidden="1" w:unhideWhenUsed="1"/>
     <w:lsdException w:name="annotation subject" w:semiHidden="1" w:unhideWhenUsed="1"/>
     <w:lsdException w:name="No List" w:semiHidden="1" w:unhideWhenUsed="1"/>
     <w:lsdException w:name="Outline List 1" w:semiHidden="1" w:unhideWhenUsed="1"/>
@@ -2385,8 +2777,10 @@
     <w:lsdException w:name="Table Subtle 2" w:semiHidden="1" w:unhideWhenUsed="1"/>
     <w:lsdException w:name="Table Web 1" w:semiHidden="1" w:unhideWhenUsed="1"/>
     <w:lsdException w:name="Table Web 2" w:semiHidden="1" w:unhideWhenUsed="1"/>
+    <w:lsdException w:name="Table Web 3" w:semiHidden="1" w:unhideWhenUsed="1"/>
     <w:lsdException w:name="Balloon Text" w:semiHidden="1" w:unhideWhenUsed="1"/>
     <w:lsdException w:name="Table Grid" w:uiPriority="39"/>
+    <w:lsdException w:name="Table Theme" w:semiHidden="1" w:unhideWhenUsed="1"/>
     <w:lsdException w:name="Placeholder Text" w:semiHidden="1"/>
     <w:lsdException w:name="No Spacing" w:uiPriority="1" w:qFormat="1"/>
     <w:lsdException w:name="Light Shading" w:uiPriority="60"/>
@@ -2692,6 +3086,18 @@
       <w:contextualSpacing/>
     </w:pPr>
   </w:style>
+  <w:style w:type="character" w:styleId="Hyperlink">
+    <w:name w:val="Hyperlink"/>
+    <w:basedOn w:val="Absatz-Standardschriftart"/>
+    <w:uiPriority w:val="99"/>
+    <w:semiHidden/>
+    <w:unhideWhenUsed/>
+    <w:rsid w:val="008C656B"/>
+    <w:rPr>
+      <w:color w:val="0000FF"/>
+      <w:u w:val="single"/>
+    </w:rPr>
+  </w:style>
 </w:styles>
 </file>
 

</xml_diff>

<commit_message>
Range now returns 404 if empty
</commit_message>
<xml_diff>
--- a/Documentation.docx
+++ b/Documentation.docx
@@ -2122,6 +2122,11 @@
       </w:r>
     </w:p>
     <w:p>
+      <w:pPr>
+        <w:rPr>
+          <w:lang w:val="en-GB"/>
+        </w:rPr>
+      </w:pPr>
       <w:r>
         <w:rPr>
           <w:rFonts w:cstheme="minorHAnsi"/>
@@ -2207,8 +2212,6 @@
         </w:rPr>
         <w:t>Implementation of Coordinator: Bernhard Potuzak/Arthur</w:t>
       </w:r>
-      <w:bookmarkStart w:id="0" w:name="_GoBack"/>
-      <w:bookmarkEnd w:id="0"/>
     </w:p>
     <w:p>
       <w:pPr>
@@ -2261,12 +2264,148 @@
     <w:p>
       <w:pPr>
         <w:rPr>
-          <w:rFonts w:cstheme="minorHAnsi"/>
-          <w:sz w:val="24"/>
-          <w:szCs w:val="24"/>
-          <w:lang w:val="en-GB"/>
-        </w:rPr>
-      </w:pPr>
+          <w:b/>
+          <w:bCs/>
+          <w:sz w:val="28"/>
+          <w:szCs w:val="28"/>
+          <w:u w:val="single"/>
+          <w:lang w:val="en-GB"/>
+        </w:rPr>
+      </w:pPr>
+      <w:r>
+        <w:rPr>
+          <w:b/>
+          <w:bCs/>
+          <w:sz w:val="28"/>
+          <w:szCs w:val="28"/>
+          <w:u w:val="single"/>
+          <w:lang w:val="en-GB"/>
+        </w:rPr>
+        <w:t>Sample Tests</w:t>
+      </w:r>
+    </w:p>
+    <w:p>
+      <w:pPr>
+        <w:rPr>
+          <w:rFonts w:cstheme="minorHAnsi"/>
+          <w:sz w:val="24"/>
+          <w:szCs w:val="24"/>
+          <w:lang w:val="en-GB"/>
+        </w:rPr>
+      </w:pPr>
+      <w:r>
+        <w:drawing>
+          <wp:anchor distT="0" distB="0" distL="114300" distR="114300" simplePos="0" relativeHeight="251658240" behindDoc="0" locked="0" layoutInCell="1" allowOverlap="1" wp14:anchorId="5D60E338" wp14:editId="7EF84F38">
+            <wp:simplePos x="0" y="0"/>
+            <wp:positionH relativeFrom="margin">
+              <wp:posOffset>-499745</wp:posOffset>
+            </wp:positionH>
+            <wp:positionV relativeFrom="paragraph">
+              <wp:posOffset>302895</wp:posOffset>
+            </wp:positionV>
+            <wp:extent cx="6875145" cy="1057275"/>
+            <wp:effectExtent l="0" t="0" r="1905" b="9525"/>
+            <wp:wrapThrough wrapText="bothSides">
+              <wp:wrapPolygon edited="0">
+                <wp:start x="0" y="0"/>
+                <wp:lineTo x="0" y="21405"/>
+                <wp:lineTo x="21546" y="21405"/>
+                <wp:lineTo x="21546" y="0"/>
+                <wp:lineTo x="0" y="0"/>
+              </wp:wrapPolygon>
+            </wp:wrapThrough>
+            <wp:docPr id="2" name="Grafik 2"/>
+            <wp:cNvGraphicFramePr>
+              <a:graphicFrameLocks xmlns:a="http://schemas.openxmlformats.org/drawingml/2006/main" noChangeAspect="1"/>
+            </wp:cNvGraphicFramePr>
+            <a:graphic xmlns:a="http://schemas.openxmlformats.org/drawingml/2006/main">
+              <a:graphicData uri="http://schemas.openxmlformats.org/drawingml/2006/picture">
+                <pic:pic xmlns:pic="http://schemas.openxmlformats.org/drawingml/2006/picture">
+                  <pic:nvPicPr>
+                    <pic:cNvPr id="0" name="Picture 1"/>
+                    <pic:cNvPicPr>
+                      <a:picLocks noChangeAspect="1" noChangeArrowheads="1"/>
+                    </pic:cNvPicPr>
+                  </pic:nvPicPr>
+                  <pic:blipFill>
+                    <a:blip r:embed="rId7">
+                      <a:extLst>
+                        <a:ext uri="{28A0092B-C50C-407E-A947-70E740481C1C}">
+                          <a14:useLocalDpi xmlns:a14="http://schemas.microsoft.com/office/drawing/2010/main" val="0"/>
+                        </a:ext>
+                      </a:extLst>
+                    </a:blip>
+                    <a:srcRect/>
+                    <a:stretch>
+                      <a:fillRect/>
+                    </a:stretch>
+                  </pic:blipFill>
+                  <pic:spPr bwMode="auto">
+                    <a:xfrm>
+                      <a:off x="0" y="0"/>
+                      <a:ext cx="6875145" cy="1057275"/>
+                    </a:xfrm>
+                    <a:prstGeom prst="rect">
+                      <a:avLst/>
+                    </a:prstGeom>
+                    <a:noFill/>
+                    <a:ln>
+                      <a:noFill/>
+                    </a:ln>
+                  </pic:spPr>
+                </pic:pic>
+              </a:graphicData>
+            </a:graphic>
+            <wp14:sizeRelH relativeFrom="page">
+              <wp14:pctWidth>0</wp14:pctWidth>
+            </wp14:sizeRelH>
+            <wp14:sizeRelV relativeFrom="page">
+              <wp14:pctHeight>0</wp14:pctHeight>
+            </wp14:sizeRelV>
+          </wp:anchor>
+        </w:drawing>
+      </w:r>
+      <w:r>
+        <w:rPr>
+          <w:rFonts w:cstheme="minorHAnsi"/>
+          <w:sz w:val="24"/>
+          <w:szCs w:val="24"/>
+          <w:lang w:val="en-GB"/>
+        </w:rPr>
+        <w:t>A Sample Run with inserts searches and deletes would give the output:</w:t>
+      </w:r>
+    </w:p>
+    <w:p>
+      <w:pPr>
+        <w:rPr>
+          <w:b/>
+          <w:bCs/>
+          <w:sz w:val="28"/>
+          <w:szCs w:val="28"/>
+          <w:lang w:val="en-GB"/>
+        </w:rPr>
+      </w:pPr>
+    </w:p>
+    <w:p>
+      <w:pPr>
+        <w:rPr>
+          <w:rFonts w:cstheme="minorHAnsi"/>
+          <w:sz w:val="24"/>
+          <w:szCs w:val="24"/>
+          <w:lang w:val="en-GB"/>
+        </w:rPr>
+      </w:pPr>
+      <w:r>
+        <w:rPr>
+          <w:rFonts w:cstheme="minorHAnsi"/>
+          <w:sz w:val="24"/>
+          <w:szCs w:val="24"/>
+          <w:lang w:val="en-GB"/>
+        </w:rPr>
+        <w:t>You can see the Timestamp when the action responded and how long it took in ms. In the Response you can see the Result of a Search and which worker responded to the action.</w:t>
+      </w:r>
+      <w:bookmarkStart w:id="0" w:name="_GoBack"/>
+      <w:bookmarkEnd w:id="0"/>
     </w:p>
     <w:sectPr>
       <w:pgSz w:w="11906" w:h="16838"/>

</xml_diff>

<commit_message>
added how to run part for coordinator
</commit_message>
<xml_diff>
--- a/Documentation.docx
+++ b/Documentation.docx
@@ -31,11 +31,25 @@
           <w:lang w:val="en-US"/>
         </w:rPr>
       </w:pPr>
+      <w:proofErr w:type="spellStart"/>
       <w:r>
         <w:rPr>
           <w:lang w:val="en-US"/>
         </w:rPr>
-        <w:t>Dworschak Richard 1200121</w:t>
+        <w:t>Dworschak</w:t>
+      </w:r>
+      <w:proofErr w:type="spellEnd"/>
+      <w:r>
+        <w:rPr>
+          <w:lang w:val="en-US"/>
+        </w:rPr>
+        <w:t xml:space="preserve"> Richard 1200121</w:t>
+      </w:r>
+      <w:r>
+        <w:rPr>
+          <w:lang w:val="en-US"/>
+        </w:rPr>
+        <w:t>, Potuzak Bernhard 01406826</w:t>
       </w:r>
     </w:p>
     <w:p>
@@ -447,7 +461,25 @@
           <w:szCs w:val="24"/>
           <w:lang w:val="en-GB"/>
         </w:rPr>
-        <w:t xml:space="preserve">All traffic goes through the coordinator and are sent depending on the request on different endpoints. There are 5 endpoints available: insert, delete, search range and getStatus. Each endpoint consumes multipart form data, hashes the key from the received data and forwards to the right address, which it computes with the hashing. </w:t>
+        <w:t xml:space="preserve">All traffic goes through the coordinator and are sent depending on the request on different endpoints. There are 5 endpoints available: insert, delete, search range and </w:t>
+      </w:r>
+      <w:proofErr w:type="spellStart"/>
+      <w:r>
+        <w:rPr>
+          <w:sz w:val="24"/>
+          <w:szCs w:val="24"/>
+          <w:lang w:val="en-GB"/>
+        </w:rPr>
+        <w:t>getStatus</w:t>
+      </w:r>
+      <w:proofErr w:type="spellEnd"/>
+      <w:r>
+        <w:rPr>
+          <w:sz w:val="24"/>
+          <w:szCs w:val="24"/>
+          <w:lang w:val="en-GB"/>
+        </w:rPr>
+        <w:t xml:space="preserve">. Each endpoint consumes multipart form data, hashes the key from the received data and forwards to the right address, which it computes with the hashing. </w:t>
       </w:r>
     </w:p>
     <w:p>
@@ -597,7 +629,43 @@
           <w:szCs w:val="24"/>
           <w:lang w:val="en-GB"/>
         </w:rPr>
-        <w:t>If you test single Methods the Client puts that into the file CSV_Timestamp_&lt;currentTimeStamp&gt; where the current Timestamp is when the main method is firstly called. With this we can have separate logs for multiple client restarts.</w:t>
+        <w:t xml:space="preserve">If you test single Methods the Client puts that into the file </w:t>
+      </w:r>
+      <w:proofErr w:type="spellStart"/>
+      <w:r>
+        <w:rPr>
+          <w:sz w:val="24"/>
+          <w:szCs w:val="24"/>
+          <w:lang w:val="en-GB"/>
+        </w:rPr>
+        <w:t>CSV_Timestamp</w:t>
+      </w:r>
+      <w:proofErr w:type="spellEnd"/>
+      <w:r>
+        <w:rPr>
+          <w:sz w:val="24"/>
+          <w:szCs w:val="24"/>
+          <w:lang w:val="en-GB"/>
+        </w:rPr>
+        <w:t>_&lt;</w:t>
+      </w:r>
+      <w:proofErr w:type="spellStart"/>
+      <w:r>
+        <w:rPr>
+          <w:sz w:val="24"/>
+          <w:szCs w:val="24"/>
+          <w:lang w:val="en-GB"/>
+        </w:rPr>
+        <w:t>currentTimeStamp</w:t>
+      </w:r>
+      <w:proofErr w:type="spellEnd"/>
+      <w:r>
+        <w:rPr>
+          <w:sz w:val="24"/>
+          <w:szCs w:val="24"/>
+          <w:lang w:val="en-GB"/>
+        </w:rPr>
+        <w:t>&gt; where the current Timestamp is when the main method is firstly called. With this we can have separate logs for multiple client restarts.</w:t>
       </w:r>
     </w:p>
     <w:p>
@@ -734,7 +802,29 @@
           <w:szCs w:val="24"/>
           <w:lang w:val="en-GB" w:eastAsia="de-DE"/>
         </w:rPr>
-        <w:t>The Worker run as Docker Containers on seperate processes to simulate a distributed System. To start up the System you need to follow these Steps</w:t>
+        <w:t xml:space="preserve">The Worker run as Docker Containers on </w:t>
+      </w:r>
+      <w:proofErr w:type="spellStart"/>
+      <w:r>
+        <w:rPr>
+          <w:rFonts w:eastAsia="Times New Roman" w:cstheme="minorHAnsi"/>
+          <w:color w:val="24292E"/>
+          <w:sz w:val="24"/>
+          <w:szCs w:val="24"/>
+          <w:lang w:val="en-GB" w:eastAsia="de-DE"/>
+        </w:rPr>
+        <w:t>seperate</w:t>
+      </w:r>
+      <w:proofErr w:type="spellEnd"/>
+      <w:r>
+        <w:rPr>
+          <w:rFonts w:eastAsia="Times New Roman" w:cstheme="minorHAnsi"/>
+          <w:color w:val="24292E"/>
+          <w:sz w:val="24"/>
+          <w:szCs w:val="24"/>
+          <w:lang w:val="en-GB" w:eastAsia="de-DE"/>
+        </w:rPr>
+        <w:t xml:space="preserve"> processes to simulate a distributed System. To start up the System you need to follow these Steps</w:t>
       </w:r>
     </w:p>
     <w:p>
@@ -761,8 +851,42 @@
           <w:szCs w:val="24"/>
           <w:lang w:val="en-GB" w:eastAsia="de-DE"/>
         </w:rPr>
-        <w:t>Create a Network named "mainNet" with docker network create mainNet</w:t>
-      </w:r>
+        <w:t>Create a Network named "</w:t>
+      </w:r>
+      <w:proofErr w:type="spellStart"/>
+      <w:r>
+        <w:rPr>
+          <w:rFonts w:eastAsia="Times New Roman" w:cstheme="minorHAnsi"/>
+          <w:color w:val="24292E"/>
+          <w:sz w:val="24"/>
+          <w:szCs w:val="24"/>
+          <w:lang w:val="en-GB" w:eastAsia="de-DE"/>
+        </w:rPr>
+        <w:t>mainNet</w:t>
+      </w:r>
+      <w:proofErr w:type="spellEnd"/>
+      <w:r>
+        <w:rPr>
+          <w:rFonts w:eastAsia="Times New Roman" w:cstheme="minorHAnsi"/>
+          <w:color w:val="24292E"/>
+          <w:sz w:val="24"/>
+          <w:szCs w:val="24"/>
+          <w:lang w:val="en-GB" w:eastAsia="de-DE"/>
+        </w:rPr>
+        <w:t xml:space="preserve">" with docker network create </w:t>
+      </w:r>
+      <w:proofErr w:type="spellStart"/>
+      <w:r>
+        <w:rPr>
+          <w:rFonts w:eastAsia="Times New Roman" w:cstheme="minorHAnsi"/>
+          <w:color w:val="24292E"/>
+          <w:sz w:val="24"/>
+          <w:szCs w:val="24"/>
+          <w:lang w:val="en-GB" w:eastAsia="de-DE"/>
+        </w:rPr>
+        <w:t>mainNet</w:t>
+      </w:r>
+      <w:proofErr w:type="spellEnd"/>
     </w:p>
     <w:p>
       <w:pPr>
@@ -788,7 +912,29 @@
           <w:szCs w:val="24"/>
           <w:lang w:val="en-GB" w:eastAsia="de-DE"/>
         </w:rPr>
-        <w:t>You can startup individual docker images by:</w:t>
+        <w:t xml:space="preserve">You can </w:t>
+      </w:r>
+      <w:proofErr w:type="spellStart"/>
+      <w:r>
+        <w:rPr>
+          <w:rFonts w:eastAsia="Times New Roman" w:cstheme="minorHAnsi"/>
+          <w:color w:val="24292E"/>
+          <w:sz w:val="24"/>
+          <w:szCs w:val="24"/>
+          <w:lang w:val="en-GB" w:eastAsia="de-DE"/>
+        </w:rPr>
+        <w:t>startup</w:t>
+      </w:r>
+      <w:proofErr w:type="spellEnd"/>
+      <w:r>
+        <w:rPr>
+          <w:rFonts w:eastAsia="Times New Roman" w:cstheme="minorHAnsi"/>
+          <w:color w:val="24292E"/>
+          <w:sz w:val="24"/>
+          <w:szCs w:val="24"/>
+          <w:lang w:val="en-GB" w:eastAsia="de-DE"/>
+        </w:rPr>
+        <w:t xml:space="preserve"> individual docker images by:</w:t>
       </w:r>
     </w:p>
     <w:p>
@@ -842,7 +988,29 @@
           <w:szCs w:val="24"/>
           <w:lang w:val="en-GB" w:eastAsia="de-DE"/>
         </w:rPr>
-        <w:t>Create a volume with whatever you wanna call it (You can use the id in the name)</w:t>
+        <w:t xml:space="preserve">Create a volume with whatever you </w:t>
+      </w:r>
+      <w:proofErr w:type="spellStart"/>
+      <w:r>
+        <w:rPr>
+          <w:rFonts w:eastAsia="Times New Roman" w:cstheme="minorHAnsi"/>
+          <w:color w:val="24292E"/>
+          <w:sz w:val="24"/>
+          <w:szCs w:val="24"/>
+          <w:lang w:val="en-GB" w:eastAsia="de-DE"/>
+        </w:rPr>
+        <w:t>wanna</w:t>
+      </w:r>
+      <w:proofErr w:type="spellEnd"/>
+      <w:r>
+        <w:rPr>
+          <w:rFonts w:eastAsia="Times New Roman" w:cstheme="minorHAnsi"/>
+          <w:color w:val="24292E"/>
+          <w:sz w:val="24"/>
+          <w:szCs w:val="24"/>
+          <w:lang w:val="en-GB" w:eastAsia="de-DE"/>
+        </w:rPr>
+        <w:t xml:space="preserve"> call it (You can use the id in the name)</w:t>
       </w:r>
     </w:p>
     <w:p>
@@ -869,8 +1037,86 @@
           <w:szCs w:val="24"/>
           <w:lang w:val="en-GB" w:eastAsia="de-DE"/>
         </w:rPr>
-        <w:t>Build the Docker Image with docker build -t RepoName directory (This can take awhile since its download the Maven Dependencys aswell</w:t>
-      </w:r>
+        <w:t xml:space="preserve">Build the Docker Image with docker build -t </w:t>
+      </w:r>
+      <w:proofErr w:type="spellStart"/>
+      <w:r>
+        <w:rPr>
+          <w:rFonts w:eastAsia="Times New Roman" w:cstheme="minorHAnsi"/>
+          <w:color w:val="24292E"/>
+          <w:sz w:val="24"/>
+          <w:szCs w:val="24"/>
+          <w:lang w:val="en-GB" w:eastAsia="de-DE"/>
+        </w:rPr>
+        <w:t>RepoName</w:t>
+      </w:r>
+      <w:proofErr w:type="spellEnd"/>
+      <w:r>
+        <w:rPr>
+          <w:rFonts w:eastAsia="Times New Roman" w:cstheme="minorHAnsi"/>
+          <w:color w:val="24292E"/>
+          <w:sz w:val="24"/>
+          <w:szCs w:val="24"/>
+          <w:lang w:val="en-GB" w:eastAsia="de-DE"/>
+        </w:rPr>
+        <w:t xml:space="preserve"> directory (This can take </w:t>
+      </w:r>
+      <w:proofErr w:type="spellStart"/>
+      <w:r>
+        <w:rPr>
+          <w:rFonts w:eastAsia="Times New Roman" w:cstheme="minorHAnsi"/>
+          <w:color w:val="24292E"/>
+          <w:sz w:val="24"/>
+          <w:szCs w:val="24"/>
+          <w:lang w:val="en-GB" w:eastAsia="de-DE"/>
+        </w:rPr>
+        <w:t>awhile</w:t>
+      </w:r>
+      <w:proofErr w:type="spellEnd"/>
+      <w:r>
+        <w:rPr>
+          <w:rFonts w:eastAsia="Times New Roman" w:cstheme="minorHAnsi"/>
+          <w:color w:val="24292E"/>
+          <w:sz w:val="24"/>
+          <w:szCs w:val="24"/>
+          <w:lang w:val="en-GB" w:eastAsia="de-DE"/>
+        </w:rPr>
+        <w:t xml:space="preserve"> since its download the Maven </w:t>
+      </w:r>
+      <w:proofErr w:type="spellStart"/>
+      <w:r>
+        <w:rPr>
+          <w:rFonts w:eastAsia="Times New Roman" w:cstheme="minorHAnsi"/>
+          <w:color w:val="24292E"/>
+          <w:sz w:val="24"/>
+          <w:szCs w:val="24"/>
+          <w:lang w:val="en-GB" w:eastAsia="de-DE"/>
+        </w:rPr>
+        <w:t>Dependencys</w:t>
+      </w:r>
+      <w:proofErr w:type="spellEnd"/>
+      <w:r>
+        <w:rPr>
+          <w:rFonts w:eastAsia="Times New Roman" w:cstheme="minorHAnsi"/>
+          <w:color w:val="24292E"/>
+          <w:sz w:val="24"/>
+          <w:szCs w:val="24"/>
+          <w:lang w:val="en-GB" w:eastAsia="de-DE"/>
+        </w:rPr>
+        <w:t xml:space="preserve"> </w:t>
+      </w:r>
+      <w:proofErr w:type="spellStart"/>
+      <w:r>
+        <w:rPr>
+          <w:rFonts w:eastAsia="Times New Roman" w:cstheme="minorHAnsi"/>
+          <w:color w:val="24292E"/>
+          <w:sz w:val="24"/>
+          <w:szCs w:val="24"/>
+          <w:lang w:val="en-GB" w:eastAsia="de-DE"/>
+        </w:rPr>
+        <w:t>aswell</w:t>
+      </w:r>
+      <w:proofErr w:type="spellEnd"/>
     </w:p>
     <w:p>
       <w:pPr>
@@ -896,8 +1142,86 @@
           <w:szCs w:val="24"/>
           <w:lang w:val="en-GB" w:eastAsia="de-DE"/>
         </w:rPr>
-        <w:t>Run the Docker file with docker run --rm -v Volume_name:/shared --name ContainerName --network mainNet -p external_port:8080 repoName</w:t>
-      </w:r>
+        <w:t xml:space="preserve">Run the Docker file with docker run --rm -v </w:t>
+      </w:r>
+      <w:proofErr w:type="spellStart"/>
+      <w:r>
+        <w:rPr>
+          <w:rFonts w:eastAsia="Times New Roman" w:cstheme="minorHAnsi"/>
+          <w:color w:val="24292E"/>
+          <w:sz w:val="24"/>
+          <w:szCs w:val="24"/>
+          <w:lang w:val="en-GB" w:eastAsia="de-DE"/>
+        </w:rPr>
+        <w:t>Volume_name</w:t>
+      </w:r>
+      <w:proofErr w:type="spellEnd"/>
+      <w:r>
+        <w:rPr>
+          <w:rFonts w:eastAsia="Times New Roman" w:cstheme="minorHAnsi"/>
+          <w:color w:val="24292E"/>
+          <w:sz w:val="24"/>
+          <w:szCs w:val="24"/>
+          <w:lang w:val="en-GB" w:eastAsia="de-DE"/>
+        </w:rPr>
+        <w:t xml:space="preserve">:/shared --name </w:t>
+      </w:r>
+      <w:proofErr w:type="spellStart"/>
+      <w:r>
+        <w:rPr>
+          <w:rFonts w:eastAsia="Times New Roman" w:cstheme="minorHAnsi"/>
+          <w:color w:val="24292E"/>
+          <w:sz w:val="24"/>
+          <w:szCs w:val="24"/>
+          <w:lang w:val="en-GB" w:eastAsia="de-DE"/>
+        </w:rPr>
+        <w:t>ContainerName</w:t>
+      </w:r>
+      <w:proofErr w:type="spellEnd"/>
+      <w:r>
+        <w:rPr>
+          <w:rFonts w:eastAsia="Times New Roman" w:cstheme="minorHAnsi"/>
+          <w:color w:val="24292E"/>
+          <w:sz w:val="24"/>
+          <w:szCs w:val="24"/>
+          <w:lang w:val="en-GB" w:eastAsia="de-DE"/>
+        </w:rPr>
+        <w:t xml:space="preserve"> --network </w:t>
+      </w:r>
+      <w:proofErr w:type="spellStart"/>
+      <w:r>
+        <w:rPr>
+          <w:rFonts w:eastAsia="Times New Roman" w:cstheme="minorHAnsi"/>
+          <w:color w:val="24292E"/>
+          <w:sz w:val="24"/>
+          <w:szCs w:val="24"/>
+          <w:lang w:val="en-GB" w:eastAsia="de-DE"/>
+        </w:rPr>
+        <w:t>mainNet</w:t>
+      </w:r>
+      <w:proofErr w:type="spellEnd"/>
+      <w:r>
+        <w:rPr>
+          <w:rFonts w:eastAsia="Times New Roman" w:cstheme="minorHAnsi"/>
+          <w:color w:val="24292E"/>
+          <w:sz w:val="24"/>
+          <w:szCs w:val="24"/>
+          <w:lang w:val="en-GB" w:eastAsia="de-DE"/>
+        </w:rPr>
+        <w:t xml:space="preserve"> -p external_port:8080 </w:t>
+      </w:r>
+      <w:proofErr w:type="spellStart"/>
+      <w:r>
+        <w:rPr>
+          <w:rFonts w:eastAsia="Times New Roman" w:cstheme="minorHAnsi"/>
+          <w:color w:val="24292E"/>
+          <w:sz w:val="24"/>
+          <w:szCs w:val="24"/>
+          <w:lang w:val="en-GB" w:eastAsia="de-DE"/>
+        </w:rPr>
+        <w:t>repoName</w:t>
+      </w:r>
+      <w:proofErr w:type="spellEnd"/>
     </w:p>
     <w:p>
       <w:pPr>
@@ -955,6 +1279,146 @@
           <w:lang w:val="en-GB" w:eastAsia="de-DE"/>
         </w:rPr>
       </w:pPr>
+      <w:r>
+        <w:rPr>
+          <w:rFonts w:eastAsia="Times New Roman" w:cstheme="minorHAnsi"/>
+          <w:color w:val="24292E"/>
+          <w:sz w:val="24"/>
+          <w:szCs w:val="24"/>
+          <w:lang w:val="en-GB" w:eastAsia="de-DE"/>
+        </w:rPr>
+        <w:t xml:space="preserve">The coordinator also runs as a Docker Container. </w:t>
+      </w:r>
+    </w:p>
+    <w:p>
+      <w:pPr>
+        <w:pStyle w:val="Listenabsatz"/>
+        <w:numPr>
+          <w:ilvl w:val="0"/>
+          <w:numId w:val="5"/>
+        </w:numPr>
+        <w:shd w:val="clear" w:color="auto" w:fill="FFFFFF"/>
+        <w:spacing w:after="100" w:afterAutospacing="1" w:line="240" w:lineRule="auto"/>
+        <w:rPr>
+          <w:rFonts w:eastAsia="Times New Roman" w:cstheme="minorHAnsi"/>
+          <w:color w:val="24292E"/>
+          <w:sz w:val="24"/>
+          <w:szCs w:val="24"/>
+          <w:lang w:val="en-GB" w:eastAsia="de-DE"/>
+        </w:rPr>
+      </w:pPr>
+      <w:r>
+        <w:rPr>
+          <w:rFonts w:eastAsia="Times New Roman" w:cstheme="minorHAnsi"/>
+          <w:color w:val="24292E"/>
+          <w:sz w:val="24"/>
+          <w:szCs w:val="24"/>
+          <w:lang w:val="en-GB" w:eastAsia="de-DE"/>
+        </w:rPr>
+        <w:t>Build the coordinator</w:t>
+      </w:r>
+    </w:p>
+    <w:p>
+      <w:pPr>
+        <w:pStyle w:val="Listenabsatz"/>
+        <w:numPr>
+          <w:ilvl w:val="0"/>
+          <w:numId w:val="5"/>
+        </w:numPr>
+        <w:shd w:val="clear" w:color="auto" w:fill="FFFFFF"/>
+        <w:spacing w:after="100" w:afterAutospacing="1" w:line="240" w:lineRule="auto"/>
+        <w:rPr>
+          <w:rFonts w:eastAsia="Times New Roman" w:cstheme="minorHAnsi"/>
+          <w:color w:val="24292E"/>
+          <w:sz w:val="24"/>
+          <w:szCs w:val="24"/>
+          <w:lang w:val="en-GB" w:eastAsia="de-DE"/>
+        </w:rPr>
+      </w:pPr>
+      <w:r>
+        <w:rPr>
+          <w:rFonts w:eastAsia="Times New Roman" w:cstheme="minorHAnsi"/>
+          <w:color w:val="24292E"/>
+          <w:sz w:val="24"/>
+          <w:szCs w:val="24"/>
+          <w:lang w:val="en-GB" w:eastAsia="de-DE"/>
+        </w:rPr>
+        <w:t>Start the workers first since there you also create the network on which the coordinator also runs</w:t>
+      </w:r>
+    </w:p>
+    <w:p>
+      <w:pPr>
+        <w:pStyle w:val="Listenabsatz"/>
+        <w:numPr>
+          <w:ilvl w:val="0"/>
+          <w:numId w:val="5"/>
+        </w:numPr>
+        <w:shd w:val="clear" w:color="auto" w:fill="FFFFFF"/>
+        <w:spacing w:after="100" w:afterAutospacing="1" w:line="240" w:lineRule="auto"/>
+        <w:rPr>
+          <w:rFonts w:eastAsia="Times New Roman" w:cstheme="minorHAnsi"/>
+          <w:color w:val="24292E"/>
+          <w:sz w:val="24"/>
+          <w:szCs w:val="24"/>
+          <w:lang w:val="en-GB" w:eastAsia="de-DE"/>
+        </w:rPr>
+      </w:pPr>
+      <w:r>
+        <w:rPr>
+          <w:rFonts w:eastAsia="Times New Roman" w:cstheme="minorHAnsi"/>
+          <w:color w:val="24292E"/>
+          <w:sz w:val="24"/>
+          <w:szCs w:val="24"/>
+          <w:lang w:val="en-GB" w:eastAsia="de-DE"/>
+        </w:rPr>
+        <w:t xml:space="preserve">Then run the coordinator with: </w:t>
+      </w:r>
+      <w:r>
+        <w:rPr>
+          <w:rFonts w:eastAsia="Times New Roman" w:cstheme="minorHAnsi"/>
+          <w:color w:val="24292E"/>
+          <w:sz w:val="24"/>
+          <w:szCs w:val="24"/>
+          <w:lang w:val="en-GB" w:eastAsia="de-DE"/>
+        </w:rPr>
+        <w:t xml:space="preserve">docker run --publish 50001:50001 --network </w:t>
+      </w:r>
+      <w:proofErr w:type="spellStart"/>
+      <w:r>
+        <w:rPr>
+          <w:rFonts w:eastAsia="Times New Roman" w:cstheme="minorHAnsi"/>
+          <w:color w:val="24292E"/>
+          <w:sz w:val="24"/>
+          <w:szCs w:val="24"/>
+          <w:lang w:val="en-GB" w:eastAsia="de-DE"/>
+        </w:rPr>
+        <w:t>mainNet</w:t>
+      </w:r>
+      <w:proofErr w:type="spellEnd"/>
+      <w:r>
+        <w:rPr>
+          <w:rFonts w:eastAsia="Times New Roman" w:cstheme="minorHAnsi"/>
+          <w:color w:val="24292E"/>
+          <w:sz w:val="24"/>
+          <w:szCs w:val="24"/>
+          <w:lang w:val="en-GB" w:eastAsia="de-DE"/>
+        </w:rPr>
+        <w:t xml:space="preserve"> </w:t>
+      </w:r>
+      <w:proofErr w:type="spellStart"/>
+      <w:r>
+        <w:rPr>
+          <w:rFonts w:eastAsia="Times New Roman" w:cstheme="minorHAnsi"/>
+          <w:color w:val="24292E"/>
+          <w:sz w:val="24"/>
+          <w:szCs w:val="24"/>
+          <w:lang w:val="en-GB" w:eastAsia="de-DE"/>
+        </w:rPr>
+        <w:t>koordinator</w:t>
+      </w:r>
+      <w:bookmarkStart w:id="0" w:name="_GoBack"/>
+      <w:bookmarkEnd w:id="0"/>
+      <w:proofErr w:type="spellEnd"/>
     </w:p>
     <w:p>
       <w:pPr>
@@ -1010,6 +1474,7 @@
         </w:rPr>
         <w:t>The Client is a Maven build executable Jar in Command Line Move to the Client Folder and package the jar with </w:t>
       </w:r>
+      <w:proofErr w:type="spellStart"/>
       <w:r>
         <w:rPr>
           <w:rStyle w:val="Hervorhebung"/>
@@ -1020,7 +1485,20 @@
           <w:shd w:val="clear" w:color="auto" w:fill="FFFFFF"/>
           <w:lang w:val="en-GB"/>
         </w:rPr>
-        <w:t>mvn clean package</w:t>
+        <w:t>mvn</w:t>
+      </w:r>
+      <w:proofErr w:type="spellEnd"/>
+      <w:r>
+        <w:rPr>
+          <w:rStyle w:val="Hervorhebung"/>
+          <w:rFonts w:cstheme="minorHAnsi"/>
+          <w:color w:val="24292E"/>
+          <w:sz w:val="24"/>
+          <w:szCs w:val="24"/>
+          <w:shd w:val="clear" w:color="auto" w:fill="FFFFFF"/>
+          <w:lang w:val="en-GB"/>
+        </w:rPr>
+        <w:t xml:space="preserve"> clean package</w:t>
       </w:r>
       <w:r>
         <w:rPr>
@@ -1275,7 +1753,47 @@
           <w:szCs w:val="24"/>
           <w:lang w:val="en-GB"/>
         </w:rPr>
-        <w:t xml:space="preserve">The coordinator was implemented with Java Spring Boot. It is defined as Spring Boot application and uses the RestController and RequestMapping for the RESTful communication. </w:t>
+        <w:t xml:space="preserve">The coordinator was implemented with Java Spring Boot. It is defined as Spring Boot application and uses the </w:t>
+      </w:r>
+      <w:proofErr w:type="spellStart"/>
+      <w:r>
+        <w:rPr>
+          <w:rFonts w:cstheme="minorHAnsi"/>
+          <w:sz w:val="24"/>
+          <w:szCs w:val="24"/>
+          <w:lang w:val="en-GB"/>
+        </w:rPr>
+        <w:t>RestController</w:t>
+      </w:r>
+      <w:proofErr w:type="spellEnd"/>
+      <w:r>
+        <w:rPr>
+          <w:rFonts w:cstheme="minorHAnsi"/>
+          <w:sz w:val="24"/>
+          <w:szCs w:val="24"/>
+          <w:lang w:val="en-GB"/>
+        </w:rPr>
+        <w:t xml:space="preserve"> and </w:t>
+      </w:r>
+      <w:proofErr w:type="spellStart"/>
+      <w:r>
+        <w:rPr>
+          <w:rFonts w:cstheme="minorHAnsi"/>
+          <w:sz w:val="24"/>
+          <w:szCs w:val="24"/>
+          <w:lang w:val="en-GB"/>
+        </w:rPr>
+        <w:t>RequestMapping</w:t>
+      </w:r>
+      <w:proofErr w:type="spellEnd"/>
+      <w:r>
+        <w:rPr>
+          <w:rFonts w:cstheme="minorHAnsi"/>
+          <w:sz w:val="24"/>
+          <w:szCs w:val="24"/>
+          <w:lang w:val="en-GB"/>
+        </w:rPr>
+        <w:t xml:space="preserve"> for the RESTful communication. </w:t>
       </w:r>
     </w:p>
     <w:p>
@@ -1315,7 +1833,67 @@
           <w:szCs w:val="24"/>
           <w:lang w:val="en-GB"/>
         </w:rPr>
-        <w:t xml:space="preserve">The insert function is mapped to /insert and consumes multipart/form-data. Its parameters are the two RequestParam strings k, for the key and jsonRaw for the receiving json. It computes the address with hashing and returns the response with the getResponse function, which builds again a </w:t>
+        <w:t xml:space="preserve">The insert function is mapped to /insert and consumes multipart/form-data. Its parameters are the two </w:t>
+      </w:r>
+      <w:proofErr w:type="spellStart"/>
+      <w:r>
+        <w:rPr>
+          <w:rFonts w:cstheme="minorHAnsi"/>
+          <w:sz w:val="24"/>
+          <w:szCs w:val="24"/>
+          <w:lang w:val="en-GB"/>
+        </w:rPr>
+        <w:t>RequestParam</w:t>
+      </w:r>
+      <w:proofErr w:type="spellEnd"/>
+      <w:r>
+        <w:rPr>
+          <w:rFonts w:cstheme="minorHAnsi"/>
+          <w:sz w:val="24"/>
+          <w:szCs w:val="24"/>
+          <w:lang w:val="en-GB"/>
+        </w:rPr>
+        <w:t xml:space="preserve"> strings k, for the key and </w:t>
+      </w:r>
+      <w:proofErr w:type="spellStart"/>
+      <w:r>
+        <w:rPr>
+          <w:rFonts w:cstheme="minorHAnsi"/>
+          <w:sz w:val="24"/>
+          <w:szCs w:val="24"/>
+          <w:lang w:val="en-GB"/>
+        </w:rPr>
+        <w:t>jsonRaw</w:t>
+      </w:r>
+      <w:proofErr w:type="spellEnd"/>
+      <w:r>
+        <w:rPr>
+          <w:rFonts w:cstheme="minorHAnsi"/>
+          <w:sz w:val="24"/>
+          <w:szCs w:val="24"/>
+          <w:lang w:val="en-GB"/>
+        </w:rPr>
+        <w:t xml:space="preserve"> for the receiving json. It computes the address with hashing and returns the response with the </w:t>
+      </w:r>
+      <w:proofErr w:type="spellStart"/>
+      <w:r>
+        <w:rPr>
+          <w:rFonts w:cstheme="minorHAnsi"/>
+          <w:sz w:val="24"/>
+          <w:szCs w:val="24"/>
+          <w:lang w:val="en-GB"/>
+        </w:rPr>
+        <w:t>getResponse</w:t>
+      </w:r>
+      <w:proofErr w:type="spellEnd"/>
+      <w:r>
+        <w:rPr>
+          <w:rFonts w:cstheme="minorHAnsi"/>
+          <w:sz w:val="24"/>
+          <w:szCs w:val="24"/>
+          <w:lang w:val="en-GB"/>
+        </w:rPr>
+        <w:t xml:space="preserve"> function, which builds again a </w:t>
       </w:r>
       <w:r>
         <w:rPr>
@@ -1381,7 +1959,27 @@
           <w:szCs w:val="24"/>
           <w:lang w:val="en-GB"/>
         </w:rPr>
-        <w:t>The delete function works very similar to the insert function. It is mapped to /delete and also consumes multipart/form-data. The only difference is that it receives just one RequestParam, string k, because for deletion we only need the key. The address and forwarding works the same as in insert.</w:t>
+        <w:t xml:space="preserve">The delete function works very similar to the insert function. It is mapped to /delete and also consumes multipart/form-data. The only difference is that it receives just one </w:t>
+      </w:r>
+      <w:proofErr w:type="spellStart"/>
+      <w:r>
+        <w:rPr>
+          <w:rFonts w:cstheme="minorHAnsi"/>
+          <w:sz w:val="24"/>
+          <w:szCs w:val="24"/>
+          <w:lang w:val="en-GB"/>
+        </w:rPr>
+        <w:t>RequestParam</w:t>
+      </w:r>
+      <w:proofErr w:type="spellEnd"/>
+      <w:r>
+        <w:rPr>
+          <w:rFonts w:cstheme="minorHAnsi"/>
+          <w:sz w:val="24"/>
+          <w:szCs w:val="24"/>
+          <w:lang w:val="en-GB"/>
+        </w:rPr>
+        <w:t>, string k, because for deletion we only need the key. The address and forwarding works the same as in insert.</w:t>
       </w:r>
     </w:p>
     <w:p>
@@ -1520,7 +2118,21 @@
         <w:rPr>
           <w:lang w:val="en-GB"/>
         </w:rPr>
-        <w:t>After Startup you are presented with a Menu an what you can do with the Client to Test the System. Some of the Methods require additional user input which is separated with ENTER.</w:t>
+        <w:t xml:space="preserve">After </w:t>
+      </w:r>
+      <w:proofErr w:type="spellStart"/>
+      <w:r>
+        <w:rPr>
+          <w:lang w:val="en-GB"/>
+        </w:rPr>
+        <w:t>Startup</w:t>
+      </w:r>
+      <w:proofErr w:type="spellEnd"/>
+      <w:r>
+        <w:rPr>
+          <w:lang w:val="en-GB"/>
+        </w:rPr>
+        <w:t xml:space="preserve"> you are presented with a Menu an what you can do with the Client to Test the System. Some of the Methods require additional user input which is separated with ENTER.</w:t>
       </w:r>
     </w:p>
     <w:p>
@@ -1562,7 +2174,25 @@
           <w:szCs w:val="24"/>
           <w:lang w:val="en-GB"/>
         </w:rPr>
-        <w:t>Imports the Netflix.csv which is located in src/main/resources into the Client. Without that you cannot insert new Data to the Buckets. The Client saves all Records in an accessible Array.</w:t>
+        <w:t xml:space="preserve">Imports the Netflix.csv which is located in </w:t>
+      </w:r>
+      <w:proofErr w:type="spellStart"/>
+      <w:r>
+        <w:rPr>
+          <w:sz w:val="24"/>
+          <w:szCs w:val="24"/>
+          <w:lang w:val="en-GB"/>
+        </w:rPr>
+        <w:t>src</w:t>
+      </w:r>
+      <w:proofErr w:type="spellEnd"/>
+      <w:r>
+        <w:rPr>
+          <w:sz w:val="24"/>
+          <w:szCs w:val="24"/>
+          <w:lang w:val="en-GB"/>
+        </w:rPr>
+        <w:t>/main/resources into the Client. Without that you cannot insert new Data to the Buckets. The Client saves all Records in an accessible Array.</w:t>
       </w:r>
     </w:p>
     <w:p>
@@ -1636,7 +2266,27 @@
           <w:u w:val="single"/>
           <w:lang w:val="en-GB"/>
         </w:rPr>
-        <w:t>Set Url (u):</w:t>
+        <w:t xml:space="preserve">Set </w:t>
+      </w:r>
+      <w:proofErr w:type="spellStart"/>
+      <w:r>
+        <w:rPr>
+          <w:sz w:val="24"/>
+          <w:szCs w:val="24"/>
+          <w:u w:val="single"/>
+          <w:lang w:val="en-GB"/>
+        </w:rPr>
+        <w:t>Url</w:t>
+      </w:r>
+      <w:proofErr w:type="spellEnd"/>
+      <w:r>
+        <w:rPr>
+          <w:sz w:val="24"/>
+          <w:szCs w:val="24"/>
+          <w:u w:val="single"/>
+          <w:lang w:val="en-GB"/>
+        </w:rPr>
+        <w:t xml:space="preserve"> (u):</w:t>
       </w:r>
     </w:p>
     <w:p>
@@ -1654,7 +2304,25 @@
           <w:szCs w:val="24"/>
           <w:lang w:val="en-GB"/>
         </w:rPr>
-        <w:t>Sets a new Url for the single tests. This is used if you want to go around the coordinator and access the Workers directly. The default URL is http://localhost:10005</w:t>
+        <w:t xml:space="preserve">Sets a new </w:t>
+      </w:r>
+      <w:proofErr w:type="spellStart"/>
+      <w:r>
+        <w:rPr>
+          <w:sz w:val="24"/>
+          <w:szCs w:val="24"/>
+          <w:lang w:val="en-GB"/>
+        </w:rPr>
+        <w:t>Url</w:t>
+      </w:r>
+      <w:proofErr w:type="spellEnd"/>
+      <w:r>
+        <w:rPr>
+          <w:sz w:val="24"/>
+          <w:szCs w:val="24"/>
+          <w:lang w:val="en-GB"/>
+        </w:rPr>
+        <w:t xml:space="preserve"> for the single tests. This is used if you want to go around the coordinator and access the Workers directly. The default URL is http://localhost:10005</w:t>
       </w:r>
     </w:p>
     <w:p>
@@ -1691,7 +2359,27 @@
           <w:u w:val="single"/>
           <w:lang w:val="en-GB"/>
         </w:rPr>
-        <w:t>Ping Url (p):</w:t>
+        <w:t xml:space="preserve">Ping </w:t>
+      </w:r>
+      <w:proofErr w:type="spellStart"/>
+      <w:r>
+        <w:rPr>
+          <w:sz w:val="24"/>
+          <w:szCs w:val="24"/>
+          <w:u w:val="single"/>
+          <w:lang w:val="en-GB"/>
+        </w:rPr>
+        <w:t>Url</w:t>
+      </w:r>
+      <w:proofErr w:type="spellEnd"/>
+      <w:r>
+        <w:rPr>
+          <w:sz w:val="24"/>
+          <w:szCs w:val="24"/>
+          <w:u w:val="single"/>
+          <w:lang w:val="en-GB"/>
+        </w:rPr>
+        <w:t xml:space="preserve"> (p):</w:t>
       </w:r>
     </w:p>
     <w:p>
@@ -1709,26 +2397,56 @@
           <w:szCs w:val="24"/>
           <w:lang w:val="en-GB"/>
         </w:rPr>
-        <w:t>Pings the set URL and returns the status of the pinged url</w:t>
-      </w:r>
-    </w:p>
-    <w:p>
-      <w:pPr>
-        <w:rPr>
-          <w:sz w:val="24"/>
-          <w:szCs w:val="24"/>
-          <w:u w:val="single"/>
-          <w:lang w:val="en-GB"/>
-        </w:rPr>
-      </w:pPr>
-      <w:r>
-        <w:rPr>
-          <w:sz w:val="24"/>
-          <w:szCs w:val="24"/>
-          <w:u w:val="single"/>
-          <w:lang w:val="en-GB"/>
-        </w:rPr>
-        <w:t>Insert Data to worker (i)</w:t>
+        <w:t xml:space="preserve">Pings the set URL and returns the status of the pinged </w:t>
+      </w:r>
+      <w:proofErr w:type="spellStart"/>
+      <w:r>
+        <w:rPr>
+          <w:sz w:val="24"/>
+          <w:szCs w:val="24"/>
+          <w:lang w:val="en-GB"/>
+        </w:rPr>
+        <w:t>url</w:t>
+      </w:r>
+      <w:proofErr w:type="spellEnd"/>
+    </w:p>
+    <w:p>
+      <w:pPr>
+        <w:rPr>
+          <w:sz w:val="24"/>
+          <w:szCs w:val="24"/>
+          <w:u w:val="single"/>
+          <w:lang w:val="en-GB"/>
+        </w:rPr>
+      </w:pPr>
+      <w:r>
+        <w:rPr>
+          <w:sz w:val="24"/>
+          <w:szCs w:val="24"/>
+          <w:u w:val="single"/>
+          <w:lang w:val="en-GB"/>
+        </w:rPr>
+        <w:t>Insert Data to worker (</w:t>
+      </w:r>
+      <w:proofErr w:type="spellStart"/>
+      <w:r>
+        <w:rPr>
+          <w:sz w:val="24"/>
+          <w:szCs w:val="24"/>
+          <w:u w:val="single"/>
+          <w:lang w:val="en-GB"/>
+        </w:rPr>
+        <w:t>i</w:t>
+      </w:r>
+      <w:proofErr w:type="spellEnd"/>
+      <w:r>
+        <w:rPr>
+          <w:sz w:val="24"/>
+          <w:szCs w:val="24"/>
+          <w:u w:val="single"/>
+          <w:lang w:val="en-GB"/>
+        </w:rPr>
+        <w:t>)</w:t>
       </w:r>
     </w:p>
     <w:p>
@@ -1809,7 +2527,61 @@
           <w:szCs w:val="24"/>
           <w:lang w:val="en-GB"/>
         </w:rPr>
-        <w:t>key in the DataStore and returns a JSON if its found or empty if its not found. As secondary key input the key you want to search.</w:t>
+        <w:t xml:space="preserve">key in the </w:t>
+      </w:r>
+      <w:proofErr w:type="spellStart"/>
+      <w:r>
+        <w:rPr>
+          <w:sz w:val="24"/>
+          <w:szCs w:val="24"/>
+          <w:lang w:val="en-GB"/>
+        </w:rPr>
+        <w:t>DataStore</w:t>
+      </w:r>
+      <w:proofErr w:type="spellEnd"/>
+      <w:r>
+        <w:rPr>
+          <w:sz w:val="24"/>
+          <w:szCs w:val="24"/>
+          <w:lang w:val="en-GB"/>
+        </w:rPr>
+        <w:t xml:space="preserve"> and returns a JSON if </w:t>
+      </w:r>
+      <w:proofErr w:type="spellStart"/>
+      <w:r>
+        <w:rPr>
+          <w:sz w:val="24"/>
+          <w:szCs w:val="24"/>
+          <w:lang w:val="en-GB"/>
+        </w:rPr>
+        <w:t>its</w:t>
+      </w:r>
+      <w:proofErr w:type="spellEnd"/>
+      <w:r>
+        <w:rPr>
+          <w:sz w:val="24"/>
+          <w:szCs w:val="24"/>
+          <w:lang w:val="en-GB"/>
+        </w:rPr>
+        <w:t xml:space="preserve"> found or empty if </w:t>
+      </w:r>
+      <w:proofErr w:type="spellStart"/>
+      <w:r>
+        <w:rPr>
+          <w:sz w:val="24"/>
+          <w:szCs w:val="24"/>
+          <w:lang w:val="en-GB"/>
+        </w:rPr>
+        <w:t>its</w:t>
+      </w:r>
+      <w:proofErr w:type="spellEnd"/>
+      <w:r>
+        <w:rPr>
+          <w:sz w:val="24"/>
+          <w:szCs w:val="24"/>
+          <w:lang w:val="en-GB"/>
+        </w:rPr>
+        <w:t xml:space="preserve"> not found. As secondary key input the key you want to search.</w:t>
       </w:r>
     </w:p>
     <w:p>
@@ -2049,7 +2821,25 @@
           <w:szCs w:val="24"/>
           <w:lang w:val="en-GB"/>
         </w:rPr>
-        <w:t>Prints the content of the imported CSV. Secundary Input is the index of the Record you want to check.</w:t>
+        <w:t xml:space="preserve">Prints the content of the imported CSV. </w:t>
+      </w:r>
+      <w:proofErr w:type="spellStart"/>
+      <w:r>
+        <w:rPr>
+          <w:sz w:val="24"/>
+          <w:szCs w:val="24"/>
+          <w:lang w:val="en-GB"/>
+        </w:rPr>
+        <w:t>Secundary</w:t>
+      </w:r>
+      <w:proofErr w:type="spellEnd"/>
+      <w:r>
+        <w:rPr>
+          <w:sz w:val="24"/>
+          <w:szCs w:val="24"/>
+          <w:lang w:val="en-GB"/>
+        </w:rPr>
+        <w:t xml:space="preserve"> Input is the index of the Record you want to check.</w:t>
       </w:r>
     </w:p>
     <w:p>
@@ -2086,7 +2876,25 @@
           <w:lang w:val="en-GB"/>
         </w:rPr>
         <w:tab/>
-        <w:t>Prints the Url and a hint that this is an invalid Input</w:t>
+        <w:t xml:space="preserve">Prints the </w:t>
+      </w:r>
+      <w:proofErr w:type="spellStart"/>
+      <w:r>
+        <w:rPr>
+          <w:sz w:val="24"/>
+          <w:szCs w:val="24"/>
+          <w:lang w:val="en-GB"/>
+        </w:rPr>
+        <w:t>Url</w:t>
+      </w:r>
+      <w:proofErr w:type="spellEnd"/>
+      <w:r>
+        <w:rPr>
+          <w:sz w:val="24"/>
+          <w:szCs w:val="24"/>
+          <w:lang w:val="en-GB"/>
+        </w:rPr>
+        <w:t xml:space="preserve"> and a hint that this is an invalid Input</w:t>
       </w:r>
     </w:p>
     <w:p>
@@ -2186,7 +2994,27 @@
           <w:szCs w:val="24"/>
           <w:lang w:val="en-GB"/>
         </w:rPr>
-        <w:t>Implementation of Worker: Richard Dworschak (Tayi22)</w:t>
+        <w:t xml:space="preserve">Implementation of Worker: Richard </w:t>
+      </w:r>
+      <w:proofErr w:type="spellStart"/>
+      <w:r>
+        <w:rPr>
+          <w:rFonts w:cstheme="minorHAnsi"/>
+          <w:sz w:val="24"/>
+          <w:szCs w:val="24"/>
+          <w:lang w:val="en-GB"/>
+        </w:rPr>
+        <w:t>Dworschak</w:t>
+      </w:r>
+      <w:proofErr w:type="spellEnd"/>
+      <w:r>
+        <w:rPr>
+          <w:rFonts w:cstheme="minorHAnsi"/>
+          <w:sz w:val="24"/>
+          <w:szCs w:val="24"/>
+          <w:lang w:val="en-GB"/>
+        </w:rPr>
+        <w:t xml:space="preserve"> (Tayi22)</w:t>
       </w:r>
     </w:p>
     <w:p>
@@ -2294,6 +3122,9 @@
         </w:rPr>
       </w:pPr>
       <w:r>
+        <w:rPr>
+          <w:noProof/>
+        </w:rPr>
         <w:drawing>
           <wp:anchor distT="0" distB="0" distL="114300" distR="114300" simplePos="0" relativeHeight="251658240" behindDoc="0" locked="0" layoutInCell="1" allowOverlap="1" wp14:anchorId="5D60E338" wp14:editId="7EF84F38">
             <wp:simplePos x="0" y="0"/>
@@ -2402,10 +3233,28 @@
           <w:szCs w:val="24"/>
           <w:lang w:val="en-GB"/>
         </w:rPr>
-        <w:t>You can see the Timestamp when the action responded and how long it took in ms. In the Response you can see the Result of a Search and which worker responded to the action.</w:t>
-      </w:r>
-      <w:bookmarkStart w:id="0" w:name="_GoBack"/>
-      <w:bookmarkEnd w:id="0"/>
+        <w:t xml:space="preserve">You can see the Timestamp when the action responded and how long it took in </w:t>
+      </w:r>
+      <w:proofErr w:type="spellStart"/>
+      <w:r>
+        <w:rPr>
+          <w:rFonts w:cstheme="minorHAnsi"/>
+          <w:sz w:val="24"/>
+          <w:szCs w:val="24"/>
+          <w:lang w:val="en-GB"/>
+        </w:rPr>
+        <w:t>ms</w:t>
+      </w:r>
+      <w:proofErr w:type="spellEnd"/>
+      <w:r>
+        <w:rPr>
+          <w:rFonts w:cstheme="minorHAnsi"/>
+          <w:sz w:val="24"/>
+          <w:szCs w:val="24"/>
+          <w:lang w:val="en-GB"/>
+        </w:rPr>
+        <w:t>. In the Response you can see the Result of a Search and which worker responded to the action.</w:t>
+      </w:r>
     </w:p>
     <w:sectPr>
       <w:pgSz w:w="11906" w:h="16838"/>
@@ -2731,6 +3580,92 @@
       </w:pPr>
     </w:lvl>
   </w:abstractNum>
+  <w:abstractNum w:abstractNumId="4" w15:restartNumberingAfterBreak="0">
+    <w:nsid w:val="73136BD0"/>
+    <w:multiLevelType w:val="hybridMultilevel"/>
+    <w:tmpl w:val="A54271C0"/>
+    <w:lvl w:ilvl="0" w:tplc="0C07000F">
+      <w:start w:val="1"/>
+      <w:numFmt w:val="decimal"/>
+      <w:lvlText w:val="%1."/>
+      <w:lvlJc w:val="left"/>
+      <w:pPr>
+        <w:ind w:left="720" w:hanging="360"/>
+      </w:pPr>
+    </w:lvl>
+    <w:lvl w:ilvl="1" w:tplc="0C070019" w:tentative="1">
+      <w:start w:val="1"/>
+      <w:numFmt w:val="lowerLetter"/>
+      <w:lvlText w:val="%2."/>
+      <w:lvlJc w:val="left"/>
+      <w:pPr>
+        <w:ind w:left="1440" w:hanging="360"/>
+      </w:pPr>
+    </w:lvl>
+    <w:lvl w:ilvl="2" w:tplc="0C07001B" w:tentative="1">
+      <w:start w:val="1"/>
+      <w:numFmt w:val="lowerRoman"/>
+      <w:lvlText w:val="%3."/>
+      <w:lvlJc w:val="right"/>
+      <w:pPr>
+        <w:ind w:left="2160" w:hanging="180"/>
+      </w:pPr>
+    </w:lvl>
+    <w:lvl w:ilvl="3" w:tplc="0C07000F" w:tentative="1">
+      <w:start w:val="1"/>
+      <w:numFmt w:val="decimal"/>
+      <w:lvlText w:val="%4."/>
+      <w:lvlJc w:val="left"/>
+      <w:pPr>
+        <w:ind w:left="2880" w:hanging="360"/>
+      </w:pPr>
+    </w:lvl>
+    <w:lvl w:ilvl="4" w:tplc="0C070019" w:tentative="1">
+      <w:start w:val="1"/>
+      <w:numFmt w:val="lowerLetter"/>
+      <w:lvlText w:val="%5."/>
+      <w:lvlJc w:val="left"/>
+      <w:pPr>
+        <w:ind w:left="3600" w:hanging="360"/>
+      </w:pPr>
+    </w:lvl>
+    <w:lvl w:ilvl="5" w:tplc="0C07001B" w:tentative="1">
+      <w:start w:val="1"/>
+      <w:numFmt w:val="lowerRoman"/>
+      <w:lvlText w:val="%6."/>
+      <w:lvlJc w:val="right"/>
+      <w:pPr>
+        <w:ind w:left="4320" w:hanging="180"/>
+      </w:pPr>
+    </w:lvl>
+    <w:lvl w:ilvl="6" w:tplc="0C07000F" w:tentative="1">
+      <w:start w:val="1"/>
+      <w:numFmt w:val="decimal"/>
+      <w:lvlText w:val="%7."/>
+      <w:lvlJc w:val="left"/>
+      <w:pPr>
+        <w:ind w:left="5040" w:hanging="360"/>
+      </w:pPr>
+    </w:lvl>
+    <w:lvl w:ilvl="7" w:tplc="0C070019" w:tentative="1">
+      <w:start w:val="1"/>
+      <w:numFmt w:val="lowerLetter"/>
+      <w:lvlText w:val="%8."/>
+      <w:lvlJc w:val="left"/>
+      <w:pPr>
+        <w:ind w:left="5760" w:hanging="360"/>
+      </w:pPr>
+    </w:lvl>
+    <w:lvl w:ilvl="8" w:tplc="0C07001B" w:tentative="1">
+      <w:start w:val="1"/>
+      <w:numFmt w:val="lowerRoman"/>
+      <w:lvlText w:val="%9."/>
+      <w:lvlJc w:val="right"/>
+      <w:pPr>
+        <w:ind w:left="6480" w:hanging="180"/>
+      </w:pPr>
+    </w:lvl>
+  </w:abstractNum>
   <w:num w:numId="1">
     <w:abstractNumId w:val="2"/>
   </w:num>
@@ -2742,6 +3677,9 @@
   </w:num>
   <w:num w:numId="4">
     <w:abstractNumId w:val="3"/>
+  </w:num>
+  <w:num w:numId="5">
+    <w:abstractNumId w:val="4"/>
   </w:num>
 </w:numbering>
 </file>
@@ -2763,7 +3701,7 @@
       </w:pPr>
     </w:pPrDefault>
   </w:docDefaults>
-  <w:latentStyles w:defLockedState="0" w:defUIPriority="99" w:defSemiHidden="0" w:defUnhideWhenUsed="0" w:defQFormat="0" w:count="377">
+  <w:latentStyles w:defLockedState="0" w:defUIPriority="99" w:defSemiHidden="0" w:defUnhideWhenUsed="0" w:defQFormat="0" w:count="376">
     <w:lsdException w:name="Normal" w:uiPriority="0" w:qFormat="1"/>
     <w:lsdException w:name="heading 1" w:uiPriority="9" w:qFormat="1"/>
     <w:lsdException w:name="heading 2" w:semiHidden="1" w:uiPriority="9" w:unhideWhenUsed="1" w:qFormat="1"/>
@@ -3140,7 +4078,6 @@
     <w:lsdException w:name="Hashtag" w:semiHidden="1" w:unhideWhenUsed="1"/>
     <w:lsdException w:name="Unresolved Mention" w:semiHidden="1" w:unhideWhenUsed="1"/>
     <w:lsdException w:name="Smart Link" w:semiHidden="1" w:unhideWhenUsed="1"/>
-    <w:lsdException w:name="Smart Link Error" w:semiHidden="1" w:unhideWhenUsed="1"/>
   </w:latentStyles>
   <w:style w:type="paragraph" w:default="1" w:styleId="Standard">
     <w:name w:val="Normal"/>

</xml_diff>